<commit_message>
Modificando dados de Boston
</commit_message>
<xml_diff>
--- a/Artigo.docx
+++ b/Artigo.docx
@@ -1,6 +1,6 @@
 
 <file path=word/document.xml><?xml version="1.0" encoding="utf-8"?>
-<w:document xmlns:wpc="http://schemas.microsoft.com/office/word/2010/wordprocessingCanvas" xmlns:cx="http://schemas.microsoft.com/office/drawing/2014/chartex" xmlns:cx1="http://schemas.microsoft.com/office/drawing/2015/9/8/chartex" xmlns:cx2="http://schemas.microsoft.com/office/drawing/2015/10/21/chartex" xmlns:cx3="http://schemas.microsoft.com/office/drawing/2016/5/9/chartex" xmlns:cx4="http://schemas.microsoft.com/office/drawing/2016/5/10/chartex" xmlns:cx5="http://schemas.microsoft.com/office/drawing/2016/5/11/chartex" xmlns:mc="http://schemas.openxmlformats.org/markup-compatibility/2006" xmlns:o="urn:schemas-microsoft-com:office:office" xmlns:r="http://schemas.openxmlformats.org/officeDocument/2006/relationships" xmlns:m="http://schemas.openxmlformats.org/officeDocument/2006/math" xmlns:v="urn:schemas-microsoft-com:vml" xmlns:wp14="http://schemas.microsoft.com/office/word/2010/wordprocessingDrawing" xmlns:wp="http://schemas.openxmlformats.org/drawingml/2006/wordprocessingDrawing" xmlns:w10="urn:schemas-microsoft-com:office:word" xmlns:w="http://schemas.openxmlformats.org/wordprocessingml/2006/main" xmlns:w14="http://schemas.microsoft.com/office/word/2010/wordml" xmlns:w15="http://schemas.microsoft.com/office/word/2012/wordml" xmlns:w16se="http://schemas.microsoft.com/office/word/2015/wordml/symex" xmlns:wpg="http://schemas.microsoft.com/office/word/2010/wordprocessingGroup" xmlns:wpi="http://schemas.microsoft.com/office/word/2010/wordprocessingInk" xmlns:wne="http://schemas.microsoft.com/office/word/2006/wordml" xmlns:wps="http://schemas.microsoft.com/office/word/2010/wordprocessingShape" mc:Ignorable="w14 w15 w16se wp14">
+<w:document xmlns:wpc="http://schemas.microsoft.com/office/word/2010/wordprocessingCanvas" xmlns:mc="http://schemas.openxmlformats.org/markup-compatibility/2006" xmlns:o="urn:schemas-microsoft-com:office:office" xmlns:r="http://schemas.openxmlformats.org/officeDocument/2006/relationships" xmlns:m="http://schemas.openxmlformats.org/officeDocument/2006/math" xmlns:v="urn:schemas-microsoft-com:vml" xmlns:wp14="http://schemas.microsoft.com/office/word/2010/wordprocessingDrawing" xmlns:wp="http://schemas.openxmlformats.org/drawingml/2006/wordprocessingDrawing" xmlns:w10="urn:schemas-microsoft-com:office:word" xmlns:w="http://schemas.openxmlformats.org/wordprocessingml/2006/main" xmlns:w14="http://schemas.microsoft.com/office/word/2010/wordml" xmlns:w15="http://schemas.microsoft.com/office/word/2012/wordml" xmlns:wpg="http://schemas.microsoft.com/office/word/2010/wordprocessingGroup" xmlns:wpi="http://schemas.microsoft.com/office/word/2010/wordprocessingInk" xmlns:wne="http://schemas.microsoft.com/office/word/2006/wordml" xmlns:wps="http://schemas.microsoft.com/office/word/2010/wordprocessingShape" mc:Ignorable="w14 w15 wp14">
   <w:body>
     <w:p>
       <w:pPr>
@@ -22,7 +22,7 @@
     </w:p>
     <w:p>
       <w:pPr>
-        <w:pStyle w:val="Ttulo"/>
+        <w:pStyle w:val="Title"/>
         <w:framePr w:wrap="notBeside"/>
         <w:rPr>
           <w:lang w:val="pt-BR"/>
@@ -196,7 +196,7 @@
     <w:bookmarkEnd w:id="0"/>
     <w:p>
       <w:pPr>
-        <w:pStyle w:val="Ttulo1"/>
+        <w:pStyle w:val="Heading1"/>
       </w:pPr>
       <w:r>
         <w:t>Introdução</w:t>
@@ -618,9 +618,15 @@
           <w:rPr>
             <w:lang w:val="pt-BR"/>
           </w:rPr>
-          <w:t>8,50</w:t>
+          <w:t>8,</w:t>
         </w:r>
       </w:ins>
+      <w:r>
+        <w:rPr>
+          <w:lang w:val="pt-BR"/>
+        </w:rPr>
+        <w:t>75</w:t>
+      </w:r>
       <w:del w:id="30" w:author="Alisson Steffens Henrique" w:date="2016-12-02T21:13:00Z">
         <w:r>
           <w:rPr>
@@ -647,7 +653,7 @@
       <w:r>
         <w:rPr>
           <w:noProof/>
-          <w:lang w:val="pt-BR" w:eastAsia="pt-BR"/>
+          <w:lang w:eastAsia="ja-JP"/>
         </w:rPr>
         <mc:AlternateContent>
           <mc:Choice Requires="wps">
@@ -704,12 +710,12 @@
                         <w:txbxContent>
                           <w:p>
                             <w:pPr>
-                              <w:pStyle w:val="Textodenotaderodap"/>
+                              <w:pStyle w:val="FootnoteText"/>
                               <w:ind w:firstLine="0"/>
                               <w:jc w:val="center"/>
                               <w:pPrChange w:id="31" w:author="Alisson Steffens Henrique" w:date="2016-12-02T21:28:00Z">
                                 <w:pPr>
-                                  <w:pStyle w:val="Textodenotaderodap"/>
+                                  <w:pStyle w:val="FootnoteText"/>
                                   <w:ind w:firstLine="0"/>
                                 </w:pPr>
                               </w:pPrChange>
@@ -717,7 +723,7 @@
                             <w:r>
                               <w:rPr>
                                 <w:noProof/>
-                                <w:lang w:val="pt-BR" w:eastAsia="pt-BR"/>
+                                <w:lang w:eastAsia="ja-JP"/>
                               </w:rPr>
                               <w:drawing>
                                 <wp:inline distT="0" distB="0" distL="0" distR="0" wp14:anchorId="5E6AAE5D" wp14:editId="52D0C0DD">
@@ -764,7 +770,7 @@
                           </w:p>
                           <w:p>
                             <w:pPr>
-                              <w:pStyle w:val="Textodenotaderodap"/>
+                              <w:pStyle w:val="FootnoteText"/>
                               <w:ind w:firstLine="0"/>
                               <w:rPr>
                                 <w:lang w:val="pt-BR"/>
@@ -797,7 +803,7 @@
                           </w:p>
                           <w:p>
                             <w:pPr>
-                              <w:pStyle w:val="Textodenotaderodap"/>
+                              <w:pStyle w:val="FootnoteText"/>
                               <w:ind w:firstLine="0"/>
                               <w:rPr>
                                 <w:lang w:val="pt-BR"/>
@@ -838,12 +844,12 @@
                   <w:txbxContent>
                     <w:p>
                       <w:pPr>
-                        <w:pStyle w:val="Textodenotaderodap"/>
+                        <w:pStyle w:val="FootnoteText"/>
                         <w:ind w:firstLine="0"/>
                         <w:jc w:val="center"/>
                         <w:pPrChange w:id="32" w:author="Alisson Steffens Henrique" w:date="2016-12-02T21:28:00Z">
                           <w:pPr>
-                            <w:pStyle w:val="Textodenotaderodap"/>
+                            <w:pStyle w:val="FootnoteText"/>
                             <w:ind w:firstLine="0"/>
                           </w:pPr>
                         </w:pPrChange>
@@ -851,7 +857,7 @@
                       <w:r>
                         <w:rPr>
                           <w:noProof/>
-                          <w:lang w:val="pt-BR" w:eastAsia="pt-BR"/>
+                          <w:lang w:eastAsia="ja-JP"/>
                         </w:rPr>
                         <w:drawing>
                           <wp:inline distT="0" distB="0" distL="0" distR="0" wp14:anchorId="5E6AAE5D" wp14:editId="52D0C0DD">
@@ -898,7 +904,7 @@
                     </w:p>
                     <w:p>
                       <w:pPr>
-                        <w:pStyle w:val="Textodenotaderodap"/>
+                        <w:pStyle w:val="FootnoteText"/>
                         <w:ind w:firstLine="0"/>
                         <w:rPr>
                           <w:lang w:val="pt-BR"/>
@@ -931,7 +937,7 @@
                     </w:p>
                     <w:p>
                       <w:pPr>
-                        <w:pStyle w:val="Textodenotaderodap"/>
+                        <w:pStyle w:val="FootnoteText"/>
                         <w:ind w:firstLine="0"/>
                         <w:rPr>
                           <w:lang w:val="pt-BR"/>
@@ -1076,7 +1082,7 @@
     </w:p>
     <w:p>
       <w:pPr>
-        <w:pStyle w:val="Ttulo1"/>
+        <w:pStyle w:val="Heading1"/>
       </w:pPr>
       <w:r>
         <w:t>Método Escolhido</w:t>
@@ -1347,7 +1353,7 @@
     </w:p>
     <w:p>
       <w:pPr>
-        <w:pStyle w:val="Ttulo2"/>
+        <w:pStyle w:val="Heading2"/>
       </w:pPr>
       <w:r>
         <w:t>Definição de Lógica Fuzzy</w:t>
@@ -1569,7 +1575,14 @@
         <w:rPr>
           <w:lang w:val="pt-BR"/>
         </w:rPr>
-        <w:t xml:space="preserve">uzzy, consegue quantificar dados qualitativos e expressões linguísticas, como por exemplo, </w:t>
+        <w:t xml:space="preserve">uzzy, consegue quantificar </w:t>
+      </w:r>
+      <w:r>
+        <w:rPr>
+          <w:lang w:val="pt-BR"/>
+        </w:rPr>
+        <w:lastRenderedPageBreak/>
+        <w:t xml:space="preserve">dados qualitativos e expressões linguísticas, como por exemplo, </w:t>
       </w:r>
       <w:r>
         <w:rPr>
@@ -1616,7 +1629,7 @@
     </w:p>
     <w:p>
       <w:pPr>
-        <w:pStyle w:val="Ttulo2"/>
+        <w:pStyle w:val="Heading2"/>
       </w:pPr>
       <w:r>
         <w:t>Implementação da Lógica Fuzzy</w:t>
@@ -1711,311 +1724,297 @@
         <w:rPr>
           <w:lang w:val="pt-BR"/>
         </w:rPr>
-        <w:t xml:space="preserve"> em uma biblioteca que calcula resultados </w:t>
-      </w:r>
+        <w:t xml:space="preserve"> em uma biblioteca que calcula resultados a partir da lógica Fuzzy, chamada jFuzzyLogic.</w:t>
+      </w:r>
+    </w:p>
+    <w:p>
+      <w:pPr>
+        <w:pStyle w:val="Text"/>
+        <w:rPr>
+          <w:lang w:val="pt-BR"/>
+        </w:rPr>
+      </w:pPr>
+      <w:r>
+        <w:rPr>
+          <w:lang w:val="pt-BR"/>
+        </w:rPr>
+        <w:t>jFuzzyLogic é uma biblioteca em JAVA open source que implementa e simplifica a lógica Fuzzy para desenvolvimento de sistemas. Ela implementa a Fuzzy control language(FCL) especificação IEC 61131 parte 7.</w:t>
+      </w:r>
+    </w:p>
+    <w:p>
+      <w:pPr>
+        <w:pStyle w:val="Text"/>
+        <w:rPr>
+          <w:lang w:val="pt-BR"/>
+        </w:rPr>
+      </w:pPr>
+      <w:r>
+        <w:rPr>
+          <w:lang w:val="pt-BR"/>
+        </w:rPr>
+        <w:t>FLC....(Alisson plis)</w:t>
+      </w:r>
+    </w:p>
+    <w:p>
+      <w:pPr>
+        <w:pStyle w:val="Heading1"/>
+        <w:rPr>
+          <w:lang w:val="pt-BR"/>
+        </w:rPr>
+      </w:pPr>
+      <w:r>
+        <w:rPr>
+          <w:lang w:val="pt-BR"/>
+        </w:rPr>
+        <w:t>Dados Utilizados</w:t>
+      </w:r>
+    </w:p>
+    <w:p>
+      <w:pPr>
+        <w:pStyle w:val="Text"/>
+        <w:rPr>
+          <w:lang w:val="pt-BR"/>
+        </w:rPr>
+      </w:pPr>
+      <w:r>
+        <w:rPr>
+          <w:lang w:val="pt-BR"/>
+        </w:rPr>
+        <w:t xml:space="preserve">Nesta seção </w:t>
+      </w:r>
+      <w:r>
+        <w:rPr>
+          <w:lang w:val="pt-BR"/>
+        </w:rPr>
+        <w:t>serão</w:t>
+      </w:r>
+      <w:r>
+        <w:rPr>
+          <w:lang w:val="pt-BR"/>
+        </w:rPr>
+        <w:t xml:space="preserve"> apresentado</w:t>
+      </w:r>
+      <w:r>
+        <w:rPr>
+          <w:lang w:val="pt-BR"/>
+        </w:rPr>
+        <w:t>s</w:t>
+      </w:r>
+      <w:r>
+        <w:rPr>
+          <w:lang w:val="pt-BR"/>
+        </w:rPr>
+        <w:t xml:space="preserve"> os dados utilizados e como cada um foi </w:t>
+      </w:r>
+      <w:r>
+        <w:rPr>
+          <w:lang w:val="pt-BR"/>
+        </w:rPr>
+        <w:t>capturado</w:t>
+      </w:r>
+      <w:r>
+        <w:rPr>
+          <w:lang w:val="pt-BR"/>
+        </w:rPr>
+        <w:t xml:space="preserve"> e/ou selecionado</w:t>
+      </w:r>
+      <w:r>
+        <w:rPr>
+          <w:lang w:val="pt-BR"/>
+        </w:rPr>
+        <w:t xml:space="preserve">. </w:t>
+      </w:r>
+    </w:p>
+    <w:p>
+      <w:pPr>
+        <w:pStyle w:val="Heading2"/>
+        <w:rPr>
+          <w:lang w:val="pt-BR"/>
+        </w:rPr>
+      </w:pPr>
+      <w:r>
+        <w:rPr>
+          <w:lang w:val="pt-BR"/>
+        </w:rPr>
+        <w:t>Locais Escolhidos</w:t>
+      </w:r>
+    </w:p>
+    <w:p>
+      <w:pPr>
+        <w:pStyle w:val="Text"/>
+        <w:rPr>
+          <w:lang w:val="pt-BR"/>
+        </w:rPr>
+      </w:pPr>
+      <w:r>
+        <w:rPr>
+          <w:lang w:val="pt-BR"/>
+        </w:rPr>
+        <w:t>O primeiro local selecionado, como tamb</w:t>
+      </w:r>
+      <w:r>
+        <w:rPr>
+          <w:lang w:val="pt-BR"/>
+        </w:rPr>
+        <w:t>ém é o objeto de estudo do projeto, são as os bairros Centro de ambas as cidades de Navegantes e Itajaí. Após presenciar a lentidão nos trânsitos nas duas vias que ligam ambos os Centros de Itajaí e Navegant</w:t>
+      </w:r>
+      <w:r>
+        <w:rPr>
+          <w:lang w:val="pt-BR"/>
+        </w:rPr>
+        <w:t>es durante os horários de pico,</w:t>
+      </w:r>
+      <w:r>
+        <w:rPr>
+          <w:lang w:val="pt-BR"/>
+        </w:rPr>
+        <w:t xml:space="preserve"> </w:t>
+      </w:r>
+      <w:r>
+        <w:rPr>
+          <w:lang w:val="pt-BR"/>
+        </w:rPr>
+        <w:t xml:space="preserve">foi discutido se a construção de uma ponte próxima ao ferry boat ligando ambos os lugares, não seria uma boa solução para o problema recorrente </w:t>
+      </w:r>
+      <w:r>
+        <w:rPr>
+          <w:lang w:val="pt-BR"/>
+        </w:rPr>
+        <w:t>, assim sendo escolhido este tópico como tema de nosso trabalho.</w:t>
+      </w:r>
+    </w:p>
+    <w:p>
+      <w:pPr>
+        <w:pStyle w:val="Text"/>
+        <w:rPr>
+          <w:lang w:val="pt-BR"/>
+        </w:rPr>
+      </w:pPr>
+      <w:r>
+        <w:rPr>
+          <w:lang w:val="pt-BR"/>
+        </w:rPr>
+        <w:t>Para servirem de parâmetro de comparação com o caso de Itajaí e Navegantes, foram escolhidas cidades que tenham uma situaç</w:t>
+      </w:r>
+      <w:r>
+        <w:rPr>
+          <w:lang w:val="pt-BR"/>
+        </w:rPr>
+        <w:t>ã</w:t>
+      </w:r>
+      <w:r>
+        <w:rPr>
+          <w:lang w:val="pt-BR"/>
+        </w:rPr>
+        <w:t>o parecida, dentro do termo “Cidades Gêmeas”.</w:t>
+      </w:r>
+    </w:p>
+    <w:p>
+      <w:pPr>
+        <w:pStyle w:val="Text"/>
+        <w:rPr>
+          <w:lang w:val="pt-BR"/>
+        </w:rPr>
+      </w:pPr>
+      <w:r>
+        <w:rPr>
+          <w:lang w:val="pt-BR"/>
+        </w:rPr>
+        <w:t>Cidades Gêmeas é um termo utilizado para definir cidades geograficamente vizinhas</w:t>
+      </w:r>
+      <w:r>
+        <w:rPr>
+          <w:lang w:val="pt-BR"/>
+        </w:rPr>
+        <w:t xml:space="preserve"> que possuem um crescimento parecido e tende a haver um grande número movimentação entre ambas. Não existe um critério específico que defina quais cidades seriam gêmeas, mas dentro da lista das mais conhecidas </w:t>
+      </w:r>
+      <w:r>
+        <w:rPr>
+          <w:lang w:val="pt-BR"/>
+        </w:rPr>
+        <w:t>muitas contêm</w:t>
+      </w:r>
+      <w:r>
+        <w:rPr>
+          <w:lang w:val="pt-BR"/>
+        </w:rPr>
+        <w:t xml:space="preserve"> uma divisão fluvial entre elas e pontes que conectam ambas em maioria.</w:t>
+      </w:r>
+    </w:p>
+    <w:p>
+      <w:pPr>
+        <w:pStyle w:val="Text"/>
+        <w:rPr>
+          <w:lang w:val="pt-BR"/>
+        </w:rPr>
+      </w:pPr>
+      <w:r>
+        <w:rPr>
+          <w:lang w:val="pt-BR"/>
+        </w:rPr>
+        <w:t xml:space="preserve">Com este termo em mente, o segundo local escolhido foram </w:t>
+      </w:r>
+      <w:r>
+        <w:rPr>
+          <w:lang w:val="pt-BR"/>
+        </w:rPr>
+        <w:t>o</w:t>
+      </w:r>
+      <w:r>
+        <w:rPr>
+          <w:lang w:val="pt-BR"/>
+        </w:rPr>
+        <w:t>s</w:t>
+      </w:r>
+      <w:r>
+        <w:rPr>
+          <w:lang w:val="pt-BR"/>
+        </w:rPr>
+        <w:t xml:space="preserve"> bairros Centro das</w:t>
+      </w:r>
+      <w:r>
+        <w:rPr>
+          <w:lang w:val="pt-BR"/>
+        </w:rPr>
+        <w:t xml:space="preserve"> cidades gêmeas Florianópolis e São José</w:t>
+      </w:r>
+      <w:r>
+        <w:rPr>
+          <w:lang w:val="pt-BR"/>
+        </w:rPr>
+        <w:t>. Primeiramente este local foi escolhido por proximidade com o caso de Itajaí e Navegantes,</w:t>
+      </w:r>
+      <w:r>
+        <w:rPr>
+          <w:lang w:val="pt-BR"/>
+        </w:rPr>
+        <w:t xml:space="preserve"> </w:t>
+      </w:r>
+      <w:r>
+        <w:rPr>
+          <w:lang w:val="pt-BR"/>
+        </w:rPr>
+        <w:t xml:space="preserve">porém ao analisarmos melhor o local, percebemos que existe apenas uma maneira para realizar a travessia entre as cidades, a ponte Pedro Ivo Campos, </w:t>
+      </w:r>
+      <w:r>
+        <w:rPr>
+          <w:lang w:val="pt-BR"/>
+        </w:rPr>
+        <w:t>a outra ponte de ligação, a ponte Hercílio Luz, encontra-se atualmente desativada devido medidas de segurança. Esse fato nos fez perceber que esse local pode nos dar perspectivas que talvez uma ponte apenas não resolva.</w:t>
+      </w:r>
+    </w:p>
+    <w:p>
+      <w:pPr>
+        <w:pStyle w:val="Text"/>
+        <w:rPr>
+          <w:lang w:val="pt-BR"/>
+        </w:rPr>
+      </w:pPr>
       <w:r>
         <w:rPr>
           <w:lang w:val="pt-BR"/>
         </w:rPr>
         <w:lastRenderedPageBreak/>
-        <w:t>a partir da lógica Fuzzy, chamada jFuzzyLogic.</w:t>
-      </w:r>
-    </w:p>
-    <w:p>
-      <w:pPr>
-        <w:pStyle w:val="Text"/>
-        <w:rPr>
-          <w:lang w:val="pt-BR"/>
-        </w:rPr>
-      </w:pPr>
-      <w:r>
-        <w:rPr>
-          <w:lang w:val="pt-BR"/>
-        </w:rPr>
-        <w:t>jF</w:t>
-      </w:r>
-      <w:bookmarkStart w:id="76" w:name="_GoBack"/>
-      <w:bookmarkEnd w:id="76"/>
-      <w:r>
-        <w:rPr>
-          <w:lang w:val="pt-BR"/>
-        </w:rPr>
-        <w:t>uzzyLogic é uma biblioteca em JAVA open source que implementa e simplifica a lógica Fuzzy para desenvolvimento de sistemas. Ela implementa a Fuzzy control language(FCL) especificação IEC 61131 parte 7.</w:t>
-      </w:r>
-    </w:p>
-    <w:p>
-      <w:pPr>
-        <w:pStyle w:val="Text"/>
-        <w:rPr>
-          <w:lang w:val="pt-BR"/>
-        </w:rPr>
-      </w:pPr>
-      <w:r>
-        <w:rPr>
-          <w:lang w:val="pt-BR"/>
-        </w:rPr>
-        <w:t>FLC....(Alisson plis)</w:t>
-      </w:r>
-    </w:p>
-    <w:p>
-      <w:pPr>
-        <w:pStyle w:val="Ttulo1"/>
-        <w:rPr>
-          <w:lang w:val="pt-BR"/>
-        </w:rPr>
-      </w:pPr>
-      <w:r>
-        <w:rPr>
-          <w:lang w:val="pt-BR"/>
-        </w:rPr>
-        <w:t>Dados Utilizados</w:t>
-      </w:r>
-    </w:p>
-    <w:p>
-      <w:pPr>
-        <w:pStyle w:val="Text"/>
-        <w:rPr>
-          <w:lang w:val="pt-BR"/>
-        </w:rPr>
-      </w:pPr>
-      <w:r>
-        <w:rPr>
-          <w:lang w:val="pt-BR"/>
-        </w:rPr>
-        <w:t xml:space="preserve">Nesta seção </w:t>
-      </w:r>
-      <w:r>
-        <w:rPr>
-          <w:lang w:val="pt-BR"/>
-        </w:rPr>
-        <w:t>serão</w:t>
-      </w:r>
-      <w:r>
-        <w:rPr>
-          <w:lang w:val="pt-BR"/>
-        </w:rPr>
-        <w:t xml:space="preserve"> apresentado</w:t>
-      </w:r>
-      <w:r>
-        <w:rPr>
-          <w:lang w:val="pt-BR"/>
-        </w:rPr>
-        <w:t>s</w:t>
-      </w:r>
-      <w:r>
-        <w:rPr>
-          <w:lang w:val="pt-BR"/>
-        </w:rPr>
-        <w:t xml:space="preserve"> os dados utilizados e como cada um foi </w:t>
-      </w:r>
-      <w:r>
-        <w:rPr>
-          <w:lang w:val="pt-BR"/>
-        </w:rPr>
-        <w:t>capturado</w:t>
-      </w:r>
-      <w:r>
-        <w:rPr>
-          <w:lang w:val="pt-BR"/>
-        </w:rPr>
-        <w:t xml:space="preserve"> e/ou selecionado</w:t>
-      </w:r>
-      <w:r>
-        <w:rPr>
-          <w:lang w:val="pt-BR"/>
-        </w:rPr>
-        <w:t xml:space="preserve">. </w:t>
-      </w:r>
-    </w:p>
-    <w:p>
-      <w:pPr>
-        <w:pStyle w:val="Ttulo2"/>
-        <w:rPr>
-          <w:lang w:val="pt-BR"/>
-        </w:rPr>
-      </w:pPr>
-      <w:r>
-        <w:rPr>
-          <w:lang w:val="pt-BR"/>
-        </w:rPr>
-        <w:t>Locais Escolhidos</w:t>
-      </w:r>
-    </w:p>
-    <w:p>
-      <w:pPr>
-        <w:pStyle w:val="Text"/>
-        <w:rPr>
-          <w:lang w:val="pt-BR"/>
-        </w:rPr>
-      </w:pPr>
-      <w:r>
-        <w:rPr>
-          <w:lang w:val="pt-BR"/>
-        </w:rPr>
-        <w:t>O primeiro local selecionado, como tamb</w:t>
-      </w:r>
-      <w:r>
-        <w:rPr>
-          <w:lang w:val="pt-BR"/>
-        </w:rPr>
-        <w:t>ém é o objeto de estudo do projeto, são as os bairros Centro de ambas as cidades de Navegantes e Itajaí. Após presenciar a lentidão nos trânsitos nas duas vias que ligam ambos os Centros de Itajaí e Navegant</w:t>
-      </w:r>
-      <w:r>
-        <w:rPr>
-          <w:lang w:val="pt-BR"/>
-        </w:rPr>
-        <w:t>es durante os horários de pico,</w:t>
-      </w:r>
-      <w:r>
-        <w:rPr>
-          <w:lang w:val="pt-BR"/>
-        </w:rPr>
-        <w:t xml:space="preserve"> </w:t>
-      </w:r>
-      <w:r>
-        <w:rPr>
-          <w:lang w:val="pt-BR"/>
-        </w:rPr>
-        <w:t xml:space="preserve">foi discutido se a construção de uma ponte próxima ao ferry boat ligando ambos os lugares, não seria uma boa solução para o problema recorrente </w:t>
-      </w:r>
-      <w:r>
-        <w:rPr>
-          <w:lang w:val="pt-BR"/>
-        </w:rPr>
-        <w:t>, assim sendo escolhido este tópico como tema de nosso trabalho.</w:t>
-      </w:r>
-    </w:p>
-    <w:p>
-      <w:pPr>
-        <w:pStyle w:val="Text"/>
-        <w:rPr>
-          <w:lang w:val="pt-BR"/>
-        </w:rPr>
-      </w:pPr>
-      <w:r>
-        <w:rPr>
-          <w:lang w:val="pt-BR"/>
-        </w:rPr>
-        <w:t>Para servirem de parâmetro de comparação com o caso de Itajaí e Navegantes, foram escolhidas cidades que tenham uma situaç</w:t>
-      </w:r>
-      <w:r>
-        <w:rPr>
-          <w:lang w:val="pt-BR"/>
-        </w:rPr>
-        <w:t>ã</w:t>
-      </w:r>
-      <w:r>
-        <w:rPr>
-          <w:lang w:val="pt-BR"/>
-        </w:rPr>
-        <w:t>o parecida, dentro do termo “Cidades Gêmeas”.</w:t>
-      </w:r>
-    </w:p>
-    <w:p>
-      <w:pPr>
-        <w:pStyle w:val="Text"/>
-        <w:rPr>
-          <w:lang w:val="pt-BR"/>
-        </w:rPr>
-      </w:pPr>
-      <w:r>
-        <w:rPr>
-          <w:lang w:val="pt-BR"/>
-        </w:rPr>
-        <w:t>Cidades Gêmeas é um termo utilizado para definir cidades geograficamente vizinhas</w:t>
-      </w:r>
-      <w:r>
-        <w:rPr>
-          <w:lang w:val="pt-BR"/>
-        </w:rPr>
-        <w:t xml:space="preserve"> que possuem um crescimento parecido e tende a haver um grande número movimentação entre ambas. Não existe um critério específico que defina quais cidades seriam gêmeas, mas dentro da lista das mais conhecidas </w:t>
-      </w:r>
-      <w:r>
-        <w:rPr>
-          <w:lang w:val="pt-BR"/>
-        </w:rPr>
-        <w:t>muitas contêm</w:t>
-      </w:r>
-      <w:r>
-        <w:rPr>
-          <w:lang w:val="pt-BR"/>
-        </w:rPr>
-        <w:t xml:space="preserve"> uma divisão fluvial entre elas e pontes que conectam ambas em maioria.</w:t>
-      </w:r>
-    </w:p>
-    <w:p>
-      <w:pPr>
-        <w:pStyle w:val="Text"/>
-        <w:rPr>
-          <w:lang w:val="pt-BR"/>
-        </w:rPr>
-      </w:pPr>
-      <w:r>
-        <w:rPr>
-          <w:lang w:val="pt-BR"/>
-        </w:rPr>
-        <w:t xml:space="preserve">Com este termo em mente, o segundo local escolhido foram </w:t>
-      </w:r>
-      <w:r>
-        <w:rPr>
-          <w:lang w:val="pt-BR"/>
-        </w:rPr>
-        <w:t>o</w:t>
-      </w:r>
-      <w:r>
-        <w:rPr>
-          <w:lang w:val="pt-BR"/>
-        </w:rPr>
-        <w:t>s</w:t>
-      </w:r>
-      <w:r>
-        <w:rPr>
-          <w:lang w:val="pt-BR"/>
-        </w:rPr>
-        <w:t xml:space="preserve"> bairros Centro das</w:t>
-      </w:r>
-      <w:r>
-        <w:rPr>
-          <w:lang w:val="pt-BR"/>
-        </w:rPr>
-        <w:t xml:space="preserve"> cidades gêmeas Florianópolis e São José</w:t>
-      </w:r>
-      <w:r>
-        <w:rPr>
-          <w:lang w:val="pt-BR"/>
-        </w:rPr>
-        <w:t>. Primeiramente este local foi escolhido por proximidade com o caso de Itajaí e Navegantes,</w:t>
-      </w:r>
-      <w:r>
-        <w:rPr>
-          <w:lang w:val="pt-BR"/>
-        </w:rPr>
-        <w:t xml:space="preserve"> </w:t>
-      </w:r>
-      <w:r>
-        <w:rPr>
-          <w:lang w:val="pt-BR"/>
-        </w:rPr>
-        <w:t xml:space="preserve">porém ao analisarmos melhor o local, percebemos que existe apenas uma maneira para realizar a travessia entre as cidades, a ponte Pedro Ivo Campos, </w:t>
-      </w:r>
-      <w:r>
-        <w:rPr>
-          <w:lang w:val="pt-BR"/>
-        </w:rPr>
-        <w:t>a outra ponte de ligação, a ponte Hercílio Luz, encontra-se atualmente desativada devido medidas de segurança. Esse fato nos fez perceber que esse local pode nos dar perspectivas que talvez uma ponte apenas não resolva.</w:t>
-      </w:r>
-    </w:p>
-    <w:p>
-      <w:pPr>
-        <w:pStyle w:val="Text"/>
-        <w:rPr>
-          <w:lang w:val="pt-BR"/>
-        </w:rPr>
-      </w:pPr>
-      <w:r>
-        <w:rPr>
-          <w:lang w:val="pt-BR"/>
-        </w:rPr>
         <w:t>O terceiro local escolhido, também dentro dos parâmetros de “cidades gêmeas”, foram as cidades de Cambridge e Boston nos EUA. Este local foi escolhido primariamente, por nosso Profº André Maciel Santana, já ter viajado para o local selecionado, assim nos dando um parecer real sobre o trânsito local</w:t>
       </w:r>
       <w:r>
@@ -2033,7 +2032,7 @@
     </w:p>
     <w:p>
       <w:pPr>
-        <w:pStyle w:val="Ttulo2"/>
+        <w:pStyle w:val="Heading2"/>
         <w:rPr>
           <w:lang w:val="pt-BR"/>
         </w:rPr>
@@ -2084,13 +2083,7 @@
         <w:rPr>
           <w:lang w:val="pt-BR"/>
         </w:rPr>
-        <w:t xml:space="preserve">A ferramenta permite que se possa verificar o trânsito de qualquer rota que você desejar em tempo real, como também </w:t>
-      </w:r>
-      <w:r>
-        <w:rPr>
-          <w:lang w:val="pt-BR"/>
-        </w:rPr>
-        <w:t>verificar o trânsito típico durante a semana em um horário específico.</w:t>
+        <w:t>A ferramenta permite que se possa verificar o trânsito de qualquer rota que você desejar em tempo real, como também verificar o trânsito típico durante a semana em um horário específico.</w:t>
       </w:r>
     </w:p>
     <w:p>
@@ -2276,7 +2269,19 @@
         <w:rPr>
           <w:lang w:val="pt-BR"/>
         </w:rPr>
-        <w:t>O horário da cidade de Boston foi reavaliado após percebemos que há uma diferença de 3h entre Brasília e Boston, portando no dia 01/12/2016 foi refeito a análise de trânsito de Boston por volta das 21h00min horário de Brasília (18h no horário EST).</w:t>
+        <w:t>O horário da cidade de Boston foi reavaliado após percebemos que há uma diferença de 3h entre Brasí</w:t>
+      </w:r>
+      <w:r>
+        <w:rPr>
+          <w:lang w:val="pt-BR"/>
+        </w:rPr>
+        <w:t>lia e Boston, portando no dia 02</w:t>
+      </w:r>
+      <w:r>
+        <w:rPr>
+          <w:lang w:val="pt-BR"/>
+        </w:rPr>
+        <w:t>/12/2016 foi refeito a análise de trânsito de Boston por volta das 21h00min horário de Brasília (18h no horário EST).</w:t>
       </w:r>
     </w:p>
     <w:p>
@@ -2332,7 +2337,7 @@
       <w:r>
         <w:rPr>
           <w:noProof/>
-          <w:lang w:val="pt-BR" w:eastAsia="pt-BR"/>
+          <w:lang w:eastAsia="ja-JP"/>
         </w:rPr>
         <mc:AlternateContent>
           <mc:Choice Requires="wps">
@@ -2389,13 +2394,13 @@
                         <w:txbxContent>
                           <w:p>
                             <w:pPr>
-                              <w:pStyle w:val="Textodenotaderodap"/>
+                              <w:pStyle w:val="FootnoteText"/>
                               <w:ind w:firstLine="0"/>
                             </w:pPr>
                             <w:r>
                               <w:rPr>
                                 <w:noProof/>
-                                <w:lang w:val="pt-BR" w:eastAsia="pt-BR"/>
+                                <w:lang w:eastAsia="ja-JP"/>
                               </w:rPr>
                               <w:drawing>
                                 <wp:inline distT="0" distB="0" distL="0" distR="0" wp14:anchorId="7D27CA3D" wp14:editId="05124E6C">
@@ -2442,7 +2447,7 @@
                           </w:p>
                           <w:p>
                             <w:pPr>
-                              <w:pStyle w:val="Textodenotaderodap"/>
+                              <w:pStyle w:val="FootnoteText"/>
                               <w:ind w:firstLine="0"/>
                               <w:rPr>
                                 <w:lang w:val="pt-BR"/>
@@ -2469,7 +2474,7 @@
                           </w:p>
                           <w:p>
                             <w:pPr>
-                              <w:pStyle w:val="Textodenotaderodap"/>
+                              <w:pStyle w:val="FootnoteText"/>
                               <w:ind w:firstLine="0"/>
                               <w:rPr>
                                 <w:lang w:val="pt-BR"/>
@@ -2506,13 +2511,13 @@
                   <w:txbxContent>
                     <w:p>
                       <w:pPr>
-                        <w:pStyle w:val="Textodenotaderodap"/>
+                        <w:pStyle w:val="FootnoteText"/>
                         <w:ind w:firstLine="0"/>
                       </w:pPr>
                       <w:r>
                         <w:rPr>
                           <w:noProof/>
-                          <w:lang w:val="pt-BR" w:eastAsia="pt-BR"/>
+                          <w:lang w:eastAsia="ja-JP"/>
                         </w:rPr>
                         <w:drawing>
                           <wp:inline distT="0" distB="0" distL="0" distR="0" wp14:anchorId="7D27CA3D" wp14:editId="05124E6C">
@@ -2559,7 +2564,7 @@
                     </w:p>
                     <w:p>
                       <w:pPr>
-                        <w:pStyle w:val="Textodenotaderodap"/>
+                        <w:pStyle w:val="FootnoteText"/>
                         <w:ind w:firstLine="0"/>
                         <w:rPr>
                           <w:lang w:val="pt-BR"/>
@@ -2586,7 +2591,7 @@
                     </w:p>
                     <w:p>
                       <w:pPr>
-                        <w:pStyle w:val="Textodenotaderodap"/>
+                        <w:pStyle w:val="FootnoteText"/>
                         <w:ind w:firstLine="0"/>
                         <w:rPr>
                           <w:lang w:val="pt-BR"/>
@@ -2799,9 +2804,8 @@
       <w:r>
         <w:rPr>
           <w:noProof/>
-          <w:lang w:val="pt-BR" w:eastAsia="pt-BR"/>
-        </w:rPr>
-        <w:lastRenderedPageBreak/>
+          <w:lang w:eastAsia="ja-JP"/>
+        </w:rPr>
         <mc:AlternateContent>
           <mc:Choice Requires="wps">
             <w:drawing>
@@ -2857,13 +2861,13 @@
                         <w:txbxContent>
                           <w:p>
                             <w:pPr>
-                              <w:pStyle w:val="Textodenotaderodap"/>
+                              <w:pStyle w:val="FootnoteText"/>
                               <w:ind w:firstLine="0"/>
                             </w:pPr>
                             <w:r>
                               <w:rPr>
                                 <w:noProof/>
-                                <w:lang w:val="pt-BR" w:eastAsia="pt-BR"/>
+                                <w:lang w:eastAsia="ja-JP"/>
                               </w:rPr>
                               <w:drawing>
                                 <wp:inline distT="0" distB="0" distL="0" distR="0" wp14:anchorId="74ED336B" wp14:editId="0383F8EE">
@@ -2910,7 +2914,7 @@
                           </w:p>
                           <w:p>
                             <w:pPr>
-                              <w:pStyle w:val="Textodenotaderodap"/>
+                              <w:pStyle w:val="FootnoteText"/>
                               <w:ind w:firstLine="0"/>
                               <w:rPr>
                                 <w:lang w:val="pt-BR"/>
@@ -2937,7 +2941,7 @@
                           </w:p>
                           <w:p>
                             <w:pPr>
-                              <w:pStyle w:val="Textodenotaderodap"/>
+                              <w:pStyle w:val="FootnoteText"/>
                               <w:ind w:firstLine="0"/>
                               <w:rPr>
                                 <w:lang w:val="pt-BR"/>
@@ -2974,13 +2978,13 @@
                   <w:txbxContent>
                     <w:p>
                       <w:pPr>
-                        <w:pStyle w:val="Textodenotaderodap"/>
+                        <w:pStyle w:val="FootnoteText"/>
                         <w:ind w:firstLine="0"/>
                       </w:pPr>
                       <w:r>
                         <w:rPr>
                           <w:noProof/>
-                          <w:lang w:val="pt-BR" w:eastAsia="pt-BR"/>
+                          <w:lang w:eastAsia="ja-JP"/>
                         </w:rPr>
                         <w:drawing>
                           <wp:inline distT="0" distB="0" distL="0" distR="0" wp14:anchorId="74ED336B" wp14:editId="0383F8EE">
@@ -3027,7 +3031,7 @@
                     </w:p>
                     <w:p>
                       <w:pPr>
-                        <w:pStyle w:val="Textodenotaderodap"/>
+                        <w:pStyle w:val="FootnoteText"/>
                         <w:ind w:firstLine="0"/>
                         <w:rPr>
                           <w:lang w:val="pt-BR"/>
@@ -3054,7 +3058,7 @@
                     </w:p>
                     <w:p>
                       <w:pPr>
-                        <w:pStyle w:val="Textodenotaderodap"/>
+                        <w:pStyle w:val="FootnoteText"/>
                         <w:ind w:firstLine="0"/>
                         <w:rPr>
                           <w:lang w:val="pt-BR"/>
@@ -3180,12 +3184,12 @@
       <w:r>
         <w:rPr>
           <w:noProof/>
-          <w:lang w:val="pt-BR" w:eastAsia="pt-BR"/>
+          <w:lang w:eastAsia="ja-JP"/>
         </w:rPr>
         <mc:AlternateContent>
           <mc:Choice Requires="wps">
             <w:drawing>
-              <wp:anchor distT="0" distB="0" distL="114300" distR="114300" simplePos="0" relativeHeight="251681792" behindDoc="0" locked="0" layoutInCell="1" allowOverlap="1" wp14:anchorId="5E21A37E" wp14:editId="3C8D0E87">
+              <wp:anchor distT="0" distB="0" distL="114300" distR="114300" simplePos="0" relativeHeight="251681792" behindDoc="0" locked="0" layoutInCell="1" allowOverlap="1" wp14:anchorId="5E21A37E" wp14:editId="60C4169E">
                 <wp:simplePos x="0" y="0"/>
                 <wp:positionH relativeFrom="margin">
                   <wp:posOffset>3384550</wp:posOffset>
@@ -3237,19 +3241,19 @@
                         <w:txbxContent>
                           <w:p>
                             <w:pPr>
-                              <w:pStyle w:val="Textodenotaderodap"/>
+                              <w:pStyle w:val="FootnoteText"/>
                               <w:ind w:firstLine="0"/>
                             </w:pPr>
                             <w:r>
                               <w:rPr>
                                 <w:noProof/>
-                                <w:lang w:val="pt-BR" w:eastAsia="pt-BR"/>
+                                <w:lang w:eastAsia="ja-JP"/>
                               </w:rPr>
                               <w:drawing>
-                                <wp:inline distT="0" distB="0" distL="0" distR="0" wp14:anchorId="524F4216" wp14:editId="5F47B645">
-                                  <wp:extent cx="2981325" cy="1912382"/>
-                                  <wp:effectExtent l="0" t="0" r="0" b="0"/>
-                                  <wp:docPr id="60" name="Imagem 60"/>
+                                <wp:inline distT="0" distB="0" distL="0" distR="0" wp14:anchorId="6E37FD81" wp14:editId="737DC305">
+                                  <wp:extent cx="2981325" cy="1899920"/>
+                                  <wp:effectExtent l="0" t="0" r="9525" b="5080"/>
+                                  <wp:docPr id="7" name="Picture 7"/>
                                   <wp:cNvGraphicFramePr>
                                     <a:graphicFrameLocks xmlns:a="http://schemas.openxmlformats.org/drawingml/2006/main" noChangeAspect="1"/>
                                   </wp:cNvGraphicFramePr>
@@ -3257,7 +3261,7 @@
                                     <a:graphicData uri="http://schemas.openxmlformats.org/drawingml/2006/picture">
                                       <pic:pic xmlns:pic="http://schemas.openxmlformats.org/drawingml/2006/picture">
                                         <pic:nvPicPr>
-                                          <pic:cNvPr id="0" name="Boston---Cambridge----Mais-Lento.png"/>
+                                          <pic:cNvPr id="7" name="imgL.png"/>
                                           <pic:cNvPicPr/>
                                         </pic:nvPicPr>
                                         <pic:blipFill>
@@ -3275,7 +3279,7 @@
                                         <pic:spPr>
                                           <a:xfrm>
                                             <a:off x="0" y="0"/>
-                                            <a:ext cx="2984665" cy="1914525"/>
+                                            <a:ext cx="2981325" cy="1899920"/>
                                           </a:xfrm>
                                           <a:prstGeom prst="rect">
                                             <a:avLst/>
@@ -3290,7 +3294,7 @@
                           </w:p>
                           <w:p>
                             <w:pPr>
-                              <w:pStyle w:val="Textodenotaderodap"/>
+                              <w:pStyle w:val="FootnoteText"/>
                               <w:ind w:firstLine="0"/>
                               <w:rPr>
                                 <w:lang w:val="pt-BR"/>
@@ -3312,12 +3316,12 @@
                               <w:rPr>
                                 <w:lang w:val="pt-BR"/>
                               </w:rPr>
-                              <w:t>Rota mais lenta gerada pelo googlemaps entre Cambridge e o Aeroporto de Boston</w:t>
+                              <w:t>Rota mais lenta gerada pelo googlemaps entre Cambridge e Boston</w:t>
                             </w:r>
                           </w:p>
                           <w:p>
                             <w:pPr>
-                              <w:pStyle w:val="Textodenotaderodap"/>
+                              <w:pStyle w:val="FootnoteText"/>
                               <w:ind w:firstLine="0"/>
                               <w:rPr>
                                 <w:lang w:val="pt-BR"/>
@@ -3354,19 +3358,19 @@
                   <w:txbxContent>
                     <w:p>
                       <w:pPr>
-                        <w:pStyle w:val="Textodenotaderodap"/>
+                        <w:pStyle w:val="FootnoteText"/>
                         <w:ind w:firstLine="0"/>
                       </w:pPr>
                       <w:r>
                         <w:rPr>
                           <w:noProof/>
-                          <w:lang w:val="pt-BR" w:eastAsia="pt-BR"/>
+                          <w:lang w:eastAsia="ja-JP"/>
                         </w:rPr>
                         <w:drawing>
-                          <wp:inline distT="0" distB="0" distL="0" distR="0" wp14:anchorId="524F4216" wp14:editId="5F47B645">
-                            <wp:extent cx="2981325" cy="1912382"/>
-                            <wp:effectExtent l="0" t="0" r="0" b="0"/>
-                            <wp:docPr id="60" name="Imagem 60"/>
+                          <wp:inline distT="0" distB="0" distL="0" distR="0" wp14:anchorId="6E37FD81" wp14:editId="737DC305">
+                            <wp:extent cx="2981325" cy="1899920"/>
+                            <wp:effectExtent l="0" t="0" r="9525" b="5080"/>
+                            <wp:docPr id="7" name="Picture 7"/>
                             <wp:cNvGraphicFramePr>
                               <a:graphicFrameLocks xmlns:a="http://schemas.openxmlformats.org/drawingml/2006/main" noChangeAspect="1"/>
                             </wp:cNvGraphicFramePr>
@@ -3374,7 +3378,7 @@
                               <a:graphicData uri="http://schemas.openxmlformats.org/drawingml/2006/picture">
                                 <pic:pic xmlns:pic="http://schemas.openxmlformats.org/drawingml/2006/picture">
                                   <pic:nvPicPr>
-                                    <pic:cNvPr id="0" name="Boston---Cambridge----Mais-Lento.png"/>
+                                    <pic:cNvPr id="7" name="imgL.png"/>
                                     <pic:cNvPicPr/>
                                   </pic:nvPicPr>
                                   <pic:blipFill>
@@ -3392,7 +3396,7 @@
                                   <pic:spPr>
                                     <a:xfrm>
                                       <a:off x="0" y="0"/>
-                                      <a:ext cx="2984665" cy="1914525"/>
+                                      <a:ext cx="2981325" cy="1899920"/>
                                     </a:xfrm>
                                     <a:prstGeom prst="rect">
                                       <a:avLst/>
@@ -3407,7 +3411,7 @@
                     </w:p>
                     <w:p>
                       <w:pPr>
-                        <w:pStyle w:val="Textodenotaderodap"/>
+                        <w:pStyle w:val="FootnoteText"/>
                         <w:ind w:firstLine="0"/>
                         <w:rPr>
                           <w:lang w:val="pt-BR"/>
@@ -3429,12 +3433,12 @@
                         <w:rPr>
                           <w:lang w:val="pt-BR"/>
                         </w:rPr>
-                        <w:t>Rota mais lenta gerada pelo googlemaps entre Cambridge e o Aeroporto de Boston</w:t>
+                        <w:t>Rota mais lenta gerada pelo googlemaps entre Cambridge e Boston</w:t>
                       </w:r>
                     </w:p>
                     <w:p>
                       <w:pPr>
-                        <w:pStyle w:val="Textodenotaderodap"/>
+                        <w:pStyle w:val="FootnoteText"/>
                         <w:ind w:firstLine="0"/>
                         <w:rPr>
                           <w:lang w:val="pt-BR"/>
@@ -3467,12 +3471,12 @@
       <w:r>
         <w:rPr>
           <w:noProof/>
-          <w:lang w:val="pt-BR" w:eastAsia="pt-BR"/>
+          <w:lang w:eastAsia="ja-JP"/>
         </w:rPr>
         <mc:AlternateContent>
           <mc:Choice Requires="wps">
             <w:drawing>
-              <wp:anchor distT="0" distB="0" distL="114300" distR="114300" simplePos="0" relativeHeight="251677696" behindDoc="0" locked="0" layoutInCell="1" allowOverlap="1" wp14:anchorId="51CFFEED" wp14:editId="0255DDDA">
+              <wp:anchor distT="0" distB="0" distL="114300" distR="114300" simplePos="0" relativeHeight="251677696" behindDoc="0" locked="0" layoutInCell="1" allowOverlap="1" wp14:anchorId="51CFFEED" wp14:editId="1318960D">
                 <wp:simplePos x="0" y="0"/>
                 <wp:positionH relativeFrom="margin">
                   <wp:posOffset>3388360</wp:posOffset>
@@ -3524,19 +3528,19 @@
                         <w:txbxContent>
                           <w:p>
                             <w:pPr>
-                              <w:pStyle w:val="Textodenotaderodap"/>
+                              <w:pStyle w:val="FootnoteText"/>
                               <w:ind w:firstLine="0"/>
                             </w:pPr>
                             <w:r>
                               <w:rPr>
                                 <w:noProof/>
-                                <w:lang w:val="pt-BR" w:eastAsia="pt-BR"/>
+                                <w:lang w:eastAsia="ja-JP"/>
                               </w:rPr>
                               <w:drawing>
-                                <wp:inline distT="0" distB="0" distL="0" distR="0" wp14:anchorId="7359ABDA" wp14:editId="58588EB9">
-                                  <wp:extent cx="3031159" cy="1885682"/>
+                                <wp:inline distT="0" distB="0" distL="0" distR="0" wp14:anchorId="3A05CE1F" wp14:editId="0CB5B4D5">
+                                  <wp:extent cx="3031490" cy="1904365"/>
                                   <wp:effectExtent l="0" t="0" r="0" b="635"/>
-                                  <wp:docPr id="59" name="Imagem 59"/>
+                                  <wp:docPr id="6" name="Picture 6"/>
                                   <wp:cNvGraphicFramePr>
                                     <a:graphicFrameLocks xmlns:a="http://schemas.openxmlformats.org/drawingml/2006/main" noChangeAspect="1"/>
                                   </wp:cNvGraphicFramePr>
@@ -3544,7 +3548,7 @@
                                     <a:graphicData uri="http://schemas.openxmlformats.org/drawingml/2006/picture">
                                       <pic:pic xmlns:pic="http://schemas.openxmlformats.org/drawingml/2006/picture">
                                         <pic:nvPicPr>
-                                          <pic:cNvPr id="0" name="Boston---Cambridge----Mais-Rapido.png"/>
+                                          <pic:cNvPr id="6" name="imgR.png"/>
                                           <pic:cNvPicPr/>
                                         </pic:nvPicPr>
                                         <pic:blipFill>
@@ -3562,7 +3566,7 @@
                                         <pic:spPr>
                                           <a:xfrm>
                                             <a:off x="0" y="0"/>
-                                            <a:ext cx="3038509" cy="1890254"/>
+                                            <a:ext cx="3031490" cy="1904365"/>
                                           </a:xfrm>
                                           <a:prstGeom prst="rect">
                                             <a:avLst/>
@@ -3577,7 +3581,7 @@
                           </w:p>
                           <w:p>
                             <w:pPr>
-                              <w:pStyle w:val="Textodenotaderodap"/>
+                              <w:pStyle w:val="FootnoteText"/>
                               <w:ind w:firstLine="0"/>
                               <w:rPr>
                                 <w:lang w:val="pt-BR"/>
@@ -3599,12 +3603,24 @@
                               <w:rPr>
                                 <w:lang w:val="pt-BR"/>
                               </w:rPr>
-                              <w:t>Rota mais rápida gerada pelo googlemaps entre Cambridge e o Aeroporto de Boston</w:t>
+                              <w:t>Rota mais rápida gerada pelo</w:t>
+                            </w:r>
+                            <w:r>
+                              <w:rPr>
+                                <w:lang w:val="pt-BR"/>
+                              </w:rPr>
+                              <w:t xml:space="preserve"> googlemaps entre Cambridge e </w:t>
+                            </w:r>
+                            <w:r>
+                              <w:rPr>
+                                <w:lang w:val="pt-BR"/>
+                              </w:rPr>
+                              <w:t>Boston</w:t>
                             </w:r>
                           </w:p>
                           <w:p>
                             <w:pPr>
-                              <w:pStyle w:val="Textodenotaderodap"/>
+                              <w:pStyle w:val="FootnoteText"/>
                               <w:ind w:firstLine="0"/>
                               <w:rPr>
                                 <w:lang w:val="pt-BR"/>
@@ -3641,19 +3657,19 @@
                   <w:txbxContent>
                     <w:p>
                       <w:pPr>
-                        <w:pStyle w:val="Textodenotaderodap"/>
+                        <w:pStyle w:val="FootnoteText"/>
                         <w:ind w:firstLine="0"/>
                       </w:pPr>
                       <w:r>
                         <w:rPr>
                           <w:noProof/>
-                          <w:lang w:val="pt-BR" w:eastAsia="pt-BR"/>
+                          <w:lang w:eastAsia="ja-JP"/>
                         </w:rPr>
                         <w:drawing>
-                          <wp:inline distT="0" distB="0" distL="0" distR="0" wp14:anchorId="7359ABDA" wp14:editId="58588EB9">
-                            <wp:extent cx="3031159" cy="1885682"/>
+                          <wp:inline distT="0" distB="0" distL="0" distR="0" wp14:anchorId="3A05CE1F" wp14:editId="0CB5B4D5">
+                            <wp:extent cx="3031490" cy="1904365"/>
                             <wp:effectExtent l="0" t="0" r="0" b="635"/>
-                            <wp:docPr id="59" name="Imagem 59"/>
+                            <wp:docPr id="6" name="Picture 6"/>
                             <wp:cNvGraphicFramePr>
                               <a:graphicFrameLocks xmlns:a="http://schemas.openxmlformats.org/drawingml/2006/main" noChangeAspect="1"/>
                             </wp:cNvGraphicFramePr>
@@ -3661,7 +3677,7 @@
                               <a:graphicData uri="http://schemas.openxmlformats.org/drawingml/2006/picture">
                                 <pic:pic xmlns:pic="http://schemas.openxmlformats.org/drawingml/2006/picture">
                                   <pic:nvPicPr>
-                                    <pic:cNvPr id="0" name="Boston---Cambridge----Mais-Rapido.png"/>
+                                    <pic:cNvPr id="6" name="imgR.png"/>
                                     <pic:cNvPicPr/>
                                   </pic:nvPicPr>
                                   <pic:blipFill>
@@ -3679,7 +3695,7 @@
                                   <pic:spPr>
                                     <a:xfrm>
                                       <a:off x="0" y="0"/>
-                                      <a:ext cx="3038509" cy="1890254"/>
+                                      <a:ext cx="3031490" cy="1904365"/>
                                     </a:xfrm>
                                     <a:prstGeom prst="rect">
                                       <a:avLst/>
@@ -3694,7 +3710,7 @@
                     </w:p>
                     <w:p>
                       <w:pPr>
-                        <w:pStyle w:val="Textodenotaderodap"/>
+                        <w:pStyle w:val="FootnoteText"/>
                         <w:ind w:firstLine="0"/>
                         <w:rPr>
                           <w:lang w:val="pt-BR"/>
@@ -3716,12 +3732,24 @@
                         <w:rPr>
                           <w:lang w:val="pt-BR"/>
                         </w:rPr>
-                        <w:t>Rota mais rápida gerada pelo googlemaps entre Cambridge e o Aeroporto de Boston</w:t>
+                        <w:t>Rota mais rápida gerada pelo</w:t>
+                      </w:r>
+                      <w:r>
+                        <w:rPr>
+                          <w:lang w:val="pt-BR"/>
+                        </w:rPr>
+                        <w:t xml:space="preserve"> googlemaps entre Cambridge e </w:t>
+                      </w:r>
+                      <w:r>
+                        <w:rPr>
+                          <w:lang w:val="pt-BR"/>
+                        </w:rPr>
+                        <w:t>Boston</w:t>
                       </w:r>
                     </w:p>
                     <w:p>
                       <w:pPr>
-                        <w:pStyle w:val="Textodenotaderodap"/>
+                        <w:pStyle w:val="FootnoteText"/>
                         <w:ind w:firstLine="0"/>
                         <w:rPr>
                           <w:lang w:val="pt-BR"/>
@@ -3754,7 +3782,7 @@
       <w:r>
         <w:rPr>
           <w:noProof/>
-          <w:lang w:val="pt-BR" w:eastAsia="pt-BR"/>
+          <w:lang w:eastAsia="ja-JP"/>
         </w:rPr>
         <mc:AlternateContent>
           <mc:Choice Requires="wps">
@@ -3811,13 +3839,13 @@
                         <w:txbxContent>
                           <w:p>
                             <w:pPr>
-                              <w:pStyle w:val="Textodenotaderodap"/>
+                              <w:pStyle w:val="FootnoteText"/>
                               <w:ind w:firstLine="0"/>
                             </w:pPr>
                             <w:r>
                               <w:rPr>
                                 <w:noProof/>
-                                <w:lang w:val="pt-BR" w:eastAsia="pt-BR"/>
+                                <w:lang w:eastAsia="ja-JP"/>
                               </w:rPr>
                               <w:drawing>
                                 <wp:inline distT="0" distB="0" distL="0" distR="0" wp14:anchorId="06B9F14A" wp14:editId="074DFE5A">
@@ -3864,7 +3892,7 @@
                           </w:p>
                           <w:p>
                             <w:pPr>
-                              <w:pStyle w:val="Textodenotaderodap"/>
+                              <w:pStyle w:val="FootnoteText"/>
                               <w:ind w:firstLine="0"/>
                               <w:rPr>
                                 <w:lang w:val="pt-BR"/>
@@ -3925,13 +3953,13 @@
                   <w:txbxContent>
                     <w:p>
                       <w:pPr>
-                        <w:pStyle w:val="Textodenotaderodap"/>
+                        <w:pStyle w:val="FootnoteText"/>
                         <w:ind w:firstLine="0"/>
                       </w:pPr>
                       <w:r>
                         <w:rPr>
                           <w:noProof/>
-                          <w:lang w:val="pt-BR" w:eastAsia="pt-BR"/>
+                          <w:lang w:eastAsia="ja-JP"/>
                         </w:rPr>
                         <w:drawing>
                           <wp:inline distT="0" distB="0" distL="0" distR="0" wp14:anchorId="06B9F14A" wp14:editId="074DFE5A">
@@ -3978,7 +4006,7 @@
                     </w:p>
                     <w:p>
                       <w:pPr>
-                        <w:pStyle w:val="Textodenotaderodap"/>
+                        <w:pStyle w:val="FootnoteText"/>
                         <w:ind w:firstLine="0"/>
                         <w:rPr>
                           <w:lang w:val="pt-BR"/>
@@ -4050,7 +4078,7 @@
       <w:r>
         <w:rPr>
           <w:noProof/>
-          <w:lang w:val="pt-BR" w:eastAsia="pt-BR"/>
+          <w:lang w:eastAsia="ja-JP"/>
         </w:rPr>
         <mc:AlternateContent>
           <mc:Choice Requires="wps">
@@ -4107,13 +4135,13 @@
                         <w:txbxContent>
                           <w:p>
                             <w:pPr>
-                              <w:pStyle w:val="Textodenotaderodap"/>
+                              <w:pStyle w:val="FootnoteText"/>
                               <w:ind w:firstLine="0"/>
                             </w:pPr>
                             <w:r>
                               <w:rPr>
                                 <w:noProof/>
-                                <w:lang w:val="pt-BR" w:eastAsia="pt-BR"/>
+                                <w:lang w:eastAsia="ja-JP"/>
                               </w:rPr>
                               <w:drawing>
                                 <wp:inline distT="0" distB="0" distL="0" distR="0" wp14:anchorId="75D7E601" wp14:editId="441BAD30">
@@ -4160,7 +4188,7 @@
                           </w:p>
                           <w:p>
                             <w:pPr>
-                              <w:pStyle w:val="Textodenotaderodap"/>
+                              <w:pStyle w:val="FootnoteText"/>
                               <w:ind w:firstLine="0"/>
                               <w:rPr>
                                 <w:lang w:val="pt-BR"/>
@@ -4193,7 +4221,7 @@
                           </w:p>
                           <w:p>
                             <w:pPr>
-                              <w:pStyle w:val="Textodenotaderodap"/>
+                              <w:pStyle w:val="FootnoteText"/>
                               <w:ind w:firstLine="0"/>
                               <w:rPr>
                                 <w:lang w:val="pt-BR"/>
@@ -4224,13 +4252,13 @@
                   <w:txbxContent>
                     <w:p>
                       <w:pPr>
-                        <w:pStyle w:val="Textodenotaderodap"/>
+                        <w:pStyle w:val="FootnoteText"/>
                         <w:ind w:firstLine="0"/>
                       </w:pPr>
                       <w:r>
                         <w:rPr>
                           <w:noProof/>
-                          <w:lang w:val="pt-BR" w:eastAsia="pt-BR"/>
+                          <w:lang w:eastAsia="ja-JP"/>
                         </w:rPr>
                         <w:drawing>
                           <wp:inline distT="0" distB="0" distL="0" distR="0" wp14:anchorId="75D7E601" wp14:editId="441BAD30">
@@ -4277,7 +4305,7 @@
                     </w:p>
                     <w:p>
                       <w:pPr>
-                        <w:pStyle w:val="Textodenotaderodap"/>
+                        <w:pStyle w:val="FootnoteText"/>
                         <w:ind w:firstLine="0"/>
                         <w:rPr>
                           <w:lang w:val="pt-BR"/>
@@ -4310,7 +4338,7 @@
                     </w:p>
                     <w:p>
                       <w:pPr>
-                        <w:pStyle w:val="Textodenotaderodap"/>
+                        <w:pStyle w:val="FootnoteText"/>
                         <w:ind w:firstLine="0"/>
                         <w:rPr>
                           <w:lang w:val="pt-BR"/>
@@ -4328,7 +4356,7 @@
     </w:p>
     <w:p>
       <w:pPr>
-        <w:pStyle w:val="Ttulo2"/>
+        <w:pStyle w:val="Heading2"/>
         <w:jc w:val="both"/>
         <w:rPr>
           <w:lang w:val="pt-BR"/>
@@ -4393,7 +4421,14 @@
         <w:rPr>
           <w:lang w:val="pt-BR"/>
         </w:rPr>
-        <w:t>. O custo de gasolina deste carro é de 11,7 km/l na cidade e 13,9 km/l na estrada, esses dados foram verificados no site da revista auto esporte.</w:t>
+        <w:t xml:space="preserve">. O custo de gasolina deste carro é de 11,7 km/l na </w:t>
+      </w:r>
+      <w:r>
+        <w:rPr>
+          <w:lang w:val="pt-BR"/>
+        </w:rPr>
+        <w:lastRenderedPageBreak/>
+        <w:t>cidade e 13,9 km/l na estrada, esses dados foram verificados no site da revista auto esporte.</w:t>
       </w:r>
     </w:p>
     <w:p>
@@ -5401,7 +5436,28 @@
                   <w:rFonts w:ascii="Cambria Math" w:hAnsi="Cambria Math"/>
                   <w:lang w:val="pt-BR"/>
                 </w:rPr>
-                <m:t>10,8 km</m:t>
+                <m:t>7</m:t>
+              </m:r>
+              <m:r>
+                <w:rPr>
+                  <w:rFonts w:ascii="Cambria Math" w:hAnsi="Cambria Math"/>
+                  <w:lang w:val="pt-BR"/>
+                </w:rPr>
+                <m:t>,</m:t>
+              </m:r>
+              <m:r>
+                <w:rPr>
+                  <w:rFonts w:ascii="Cambria Math" w:hAnsi="Cambria Math"/>
+                  <w:lang w:val="pt-BR"/>
+                </w:rPr>
+                <m:t>0</m:t>
+              </m:r>
+              <m:r>
+                <w:rPr>
+                  <w:rFonts w:ascii="Cambria Math" w:hAnsi="Cambria Math"/>
+                  <w:lang w:val="pt-BR"/>
+                </w:rPr>
+                <m:t>8 km</m:t>
               </m:r>
             </m:den>
           </m:f>
@@ -5437,7 +5493,14 @@
                   <w:rFonts w:ascii="Cambria Math" w:hAnsi="Cambria Math"/>
                   <w:lang w:val="pt-BR"/>
                 </w:rPr>
-                <m:t>0,92 L</m:t>
+                <m:t>0,61</m:t>
+              </m:r>
+              <m:r>
+                <w:rPr>
+                  <w:rFonts w:ascii="Cambria Math" w:hAnsi="Cambria Math"/>
+                  <w:lang w:val="pt-BR"/>
+                </w:rPr>
+                <m:t xml:space="preserve"> L</m:t>
               </m:r>
             </m:den>
           </m:f>
@@ -5488,7 +5551,14 @@
                   <w:rFonts w:ascii="Cambria Math" w:hAnsi="Cambria Math"/>
                   <w:lang w:val="pt-BR"/>
                 </w:rPr>
-                <m:t>0,92 L</m:t>
+                <m:t>0,61</m:t>
+              </m:r>
+              <m:r>
+                <w:rPr>
+                  <w:rFonts w:ascii="Cambria Math" w:hAnsi="Cambria Math"/>
+                  <w:lang w:val="pt-BR"/>
+                </w:rPr>
+                <m:t xml:space="preserve"> L</m:t>
               </m:r>
             </m:den>
           </m:f>
@@ -5524,7 +5594,21 @@
                   <w:rFonts w:ascii="Cambria Math" w:hAnsi="Cambria Math"/>
                   <w:lang w:val="pt-BR"/>
                 </w:rPr>
-                <m:t>R$ 3,04</m:t>
+                <m:t>R</m:t>
+              </m:r>
+              <m:r>
+                <w:rPr>
+                  <w:rFonts w:ascii="Cambria Math" w:hAnsi="Cambria Math"/>
+                  <w:lang w:val="pt-BR"/>
+                </w:rPr>
+                <m:t xml:space="preserve">$ </m:t>
+              </m:r>
+              <m:r>
+                <w:rPr>
+                  <w:rFonts w:ascii="Cambria Math" w:hAnsi="Cambria Math"/>
+                  <w:lang w:val="pt-BR"/>
+                </w:rPr>
+                <m:t>2,01</m:t>
               </m:r>
             </m:den>
           </m:f>
@@ -5609,7 +5693,14 @@
                   <w:rFonts w:ascii="Cambria Math" w:hAnsi="Cambria Math"/>
                   <w:lang w:val="pt-BR"/>
                 </w:rPr>
-                <m:t>9,17 km</m:t>
+                <m:t>5,00</m:t>
+              </m:r>
+              <m:r>
+                <w:rPr>
+                  <w:rFonts w:ascii="Cambria Math" w:hAnsi="Cambria Math"/>
+                  <w:lang w:val="pt-BR"/>
+                </w:rPr>
+                <m:t xml:space="preserve"> km</m:t>
               </m:r>
             </m:den>
           </m:f>
@@ -5645,7 +5736,14 @@
                   <w:rFonts w:ascii="Cambria Math" w:hAnsi="Cambria Math"/>
                   <w:lang w:val="pt-BR"/>
                 </w:rPr>
-                <m:t>0,78 L</m:t>
+                <m:t>0,43</m:t>
+              </m:r>
+              <m:r>
+                <w:rPr>
+                  <w:rFonts w:ascii="Cambria Math" w:hAnsi="Cambria Math"/>
+                  <w:lang w:val="pt-BR"/>
+                </w:rPr>
+                <m:t xml:space="preserve"> L</m:t>
               </m:r>
             </m:den>
           </m:f>
@@ -5696,7 +5794,14 @@
                   <w:rFonts w:ascii="Cambria Math" w:hAnsi="Cambria Math"/>
                   <w:lang w:val="pt-BR"/>
                 </w:rPr>
-                <m:t>0,78 L</m:t>
+                <m:t>0,43</m:t>
+              </m:r>
+              <m:r>
+                <w:rPr>
+                  <w:rFonts w:ascii="Cambria Math" w:hAnsi="Cambria Math"/>
+                  <w:lang w:val="pt-BR"/>
+                </w:rPr>
+                <m:t xml:space="preserve"> L</m:t>
               </m:r>
             </m:den>
           </m:f>
@@ -5732,7 +5837,14 @@
                   <w:rFonts w:ascii="Cambria Math" w:hAnsi="Cambria Math"/>
                   <w:lang w:val="pt-BR"/>
                 </w:rPr>
-                <m:t>R$ 2,57</m:t>
+                <m:t xml:space="preserve">R$ </m:t>
+              </m:r>
+              <m:r>
+                <w:rPr>
+                  <w:rFonts w:ascii="Cambria Math" w:hAnsi="Cambria Math"/>
+                  <w:lang w:val="pt-BR"/>
+                </w:rPr>
+                <m:t>1,42</m:t>
               </m:r>
             </m:den>
           </m:f>
@@ -5976,7 +6088,13 @@
         <w:rPr>
           <w:lang w:val="pt-BR"/>
         </w:rPr>
-        <w:t>R$ 3,04</w:t>
+        <w:t xml:space="preserve">R$ </w:t>
+      </w:r>
+      <w:r>
+        <w:rPr>
+          <w:lang w:val="pt-BR"/>
+        </w:rPr>
+        <w:t>2,01</w:t>
       </w:r>
     </w:p>
     <w:p>
@@ -5998,12 +6116,20 @@
         <w:rPr>
           <w:lang w:val="pt-BR"/>
         </w:rPr>
-        <w:t>R$ 2,57</w:t>
-      </w:r>
-    </w:p>
-    <w:p>
-      <w:pPr>
-        <w:pStyle w:val="Ttulo1"/>
+        <w:t xml:space="preserve">R$ </w:t>
+      </w:r>
+      <w:r>
+        <w:rPr>
+          <w:lang w:val="pt-BR"/>
+        </w:rPr>
+        <w:t>1,42</w:t>
+      </w:r>
+      <w:bookmarkStart w:id="76" w:name="_GoBack"/>
+      <w:bookmarkEnd w:id="76"/>
+    </w:p>
+    <w:p>
+      <w:pPr>
+        <w:pStyle w:val="Heading1"/>
       </w:pPr>
       <w:r>
         <w:t>Resultados</w:t>
@@ -6106,7 +6232,7 @@
     </w:p>
     <w:p>
       <w:pPr>
-        <w:pStyle w:val="Ttulo1"/>
+        <w:pStyle w:val="Heading1"/>
       </w:pPr>
       <w:r>
         <w:t>Some Common Mistakes</w:t>
@@ -6188,7 +6314,11 @@
         <w:t>et al.</w:t>
       </w:r>
       <w:r>
-        <w:t>” (it is also italicized). The abbreviation “i.e.,” means “that is,” and the abbreviation “e.g.,” means “for example” (these abbreviations are not italicized).</w:t>
+        <w:t xml:space="preserve">” (it is also italicized). The abbreviation “i.e.,” means “that is,” and the </w:t>
+      </w:r>
+      <w:r>
+        <w:lastRenderedPageBreak/>
+        <w:t>abbreviation “e.g.,” means “for example” (these abbreviations are not italicized).</w:t>
       </w:r>
     </w:p>
     <w:p>
@@ -6222,7 +6352,7 @@
     </w:p>
     <w:p>
       <w:pPr>
-        <w:pStyle w:val="Ttulo2"/>
+        <w:pStyle w:val="Heading2"/>
         <w:numPr>
           <w:ilvl w:val="0"/>
           <w:numId w:val="0"/>
@@ -6231,9 +6361,8 @@
       <w:r>
         <w:rPr>
           <w:noProof/>
-          <w:lang w:val="pt-BR" w:eastAsia="pt-BR"/>
-        </w:rPr>
-        <w:lastRenderedPageBreak/>
+          <w:lang w:eastAsia="ja-JP"/>
+        </w:rPr>
         <mc:AlternateContent>
           <mc:Choice Requires="wps">
             <w:drawing>
@@ -8755,7 +8884,7 @@
                           </w:tbl>
                           <w:p>
                             <w:pPr>
-                              <w:pStyle w:val="Textodenotaderodap"/>
+                              <w:pStyle w:val="FootnoteText"/>
                             </w:pPr>
                             <w:r>
                               <w:t xml:space="preserve">Vertical lines are optional in tables. Statements that serve as captions for the entire table do not need footnote letters. </w:t>
@@ -8763,7 +8892,7 @@
                           </w:p>
                           <w:p>
                             <w:pPr>
-                              <w:pStyle w:val="Textodenotaderodap"/>
+                              <w:pStyle w:val="FootnoteText"/>
                             </w:pPr>
                             <w:r>
                               <w:rPr>
@@ -8777,7 +8906,7 @@
                           </w:p>
                           <w:p>
                             <w:pPr>
-                              <w:pStyle w:val="Textodenotaderodap"/>
+                              <w:pStyle w:val="FootnoteText"/>
                             </w:pPr>
                           </w:p>
                           <w:p/>
@@ -11271,7 +11400,7 @@
                     </w:tbl>
                     <w:p>
                       <w:pPr>
-                        <w:pStyle w:val="Textodenotaderodap"/>
+                        <w:pStyle w:val="FootnoteText"/>
                       </w:pPr>
                       <w:r>
                         <w:t xml:space="preserve">Vertical lines are optional in tables. Statements that serve as captions for the entire table do not need footnote letters. </w:t>
@@ -11279,7 +11408,7 @@
                     </w:p>
                     <w:p>
                       <w:pPr>
-                        <w:pStyle w:val="Textodenotaderodap"/>
+                        <w:pStyle w:val="FootnoteText"/>
                       </w:pPr>
                       <w:r>
                         <w:rPr>
@@ -11293,7 +11422,7 @@
                     </w:p>
                     <w:p>
                       <w:pPr>
-                        <w:pStyle w:val="Textodenotaderodap"/>
+                        <w:pStyle w:val="FootnoteText"/>
                       </w:pPr>
                     </w:p>
                     <w:p/>
@@ -11308,7 +11437,7 @@
     </w:p>
     <w:p>
       <w:pPr>
-        <w:pStyle w:val="Ttulo1"/>
+        <w:pStyle w:val="Heading1"/>
       </w:pPr>
       <w:r>
         <w:t>Guidelines for Graphics Preparation</w:t>
@@ -11325,7 +11454,7 @@
     </w:p>
     <w:p>
       <w:pPr>
-        <w:pStyle w:val="Ttulo2"/>
+        <w:pStyle w:val="Heading2"/>
       </w:pPr>
       <w:r>
         <w:t>Types of Graphics</w:t>
@@ -11352,10 +11481,10 @@
     <w:p/>
     <w:p>
       <w:pPr>
-        <w:pStyle w:val="Ttulo3"/>
+        <w:pStyle w:val="Heading3"/>
         <w:jc w:val="both"/>
         <w:rPr>
-          <w:rStyle w:val="Ttulo2Char"/>
+          <w:rStyle w:val="Heading2Char"/>
           <w:rFonts w:ascii="Times" w:hAnsi="Times" w:cs="Verdana"/>
           <w:i/>
           <w:color w:val="000000" w:themeColor="text1"/>
@@ -11363,7 +11492,7 @@
       </w:pPr>
       <w:r>
         <w:rPr>
-          <w:rStyle w:val="Ttulo2Char"/>
+          <w:rStyle w:val="Heading2Char"/>
           <w:i/>
         </w:rPr>
         <w:t>Color/Grayscale figures</w:t>
@@ -11371,7 +11500,7 @@
     </w:p>
     <w:p>
       <w:pPr>
-        <w:pStyle w:val="Ttulo3"/>
+        <w:pStyle w:val="Heading3"/>
         <w:numPr>
           <w:ilvl w:val="0"/>
           <w:numId w:val="0"/>
@@ -11425,10 +11554,10 @@
     </w:p>
     <w:p>
       <w:pPr>
-        <w:pStyle w:val="Ttulo3"/>
+        <w:pStyle w:val="Heading3"/>
         <w:jc w:val="both"/>
         <w:rPr>
-          <w:rStyle w:val="Ttulo2Char"/>
+          <w:rStyle w:val="Heading2Char"/>
           <w:rFonts w:ascii="Times" w:hAnsi="Times" w:cs="Verdana"/>
           <w:i/>
           <w:iCs/>
@@ -11437,7 +11566,7 @@
       </w:pPr>
       <w:r>
         <w:rPr>
-          <w:rStyle w:val="Ttulo2Char"/>
+          <w:rStyle w:val="Heading2Char"/>
           <w:i/>
         </w:rPr>
         <w:t>Lineart figures</w:t>
@@ -11445,7 +11574,7 @@
     </w:p>
     <w:p>
       <w:pPr>
-        <w:pStyle w:val="Ttulo3"/>
+        <w:pStyle w:val="Heading3"/>
         <w:numPr>
           <w:ilvl w:val="0"/>
           <w:numId w:val="0"/>
@@ -11476,7 +11605,7 @@
     </w:p>
     <w:p>
       <w:pPr>
-        <w:pStyle w:val="Ttulo3"/>
+        <w:pStyle w:val="Heading3"/>
         <w:jc w:val="both"/>
         <w:rPr>
           <w:rStyle w:val="BodyText2"/>
@@ -11490,14 +11619,14 @@
       </w:pPr>
       <w:r>
         <w:rPr>
-          <w:rStyle w:val="Ttulo2Char"/>
+          <w:rStyle w:val="Heading2Char"/>
           <w:i/>
         </w:rPr>
         <w:t>Author p</w:t>
       </w:r>
       <w:r>
         <w:rPr>
-          <w:rStyle w:val="Ttulo2Char"/>
+          <w:rStyle w:val="Heading2Char"/>
           <w:i/>
         </w:rPr>
         <w:t>hotos</w:t>
@@ -11505,7 +11634,7 @@
     </w:p>
     <w:p>
       <w:pPr>
-        <w:pStyle w:val="Ttulo3"/>
+        <w:pStyle w:val="Heading3"/>
         <w:numPr>
           <w:ilvl w:val="0"/>
           <w:numId w:val="0"/>
@@ -11536,7 +11665,7 @@
     </w:p>
     <w:p>
       <w:pPr>
-        <w:pStyle w:val="Ttulo3"/>
+        <w:pStyle w:val="Heading3"/>
         <w:jc w:val="both"/>
         <w:rPr>
           <w:rStyle w:val="BodyText2"/>
@@ -11550,7 +11679,7 @@
       </w:pPr>
       <w:r>
         <w:rPr>
-          <w:rStyle w:val="Ttulo2Char"/>
+          <w:rStyle w:val="Heading2Char"/>
           <w:i/>
         </w:rPr>
         <w:t>Tables</w:t>
@@ -11579,7 +11708,7 @@
     </w:p>
     <w:p>
       <w:pPr>
-        <w:pStyle w:val="Ttulo2"/>
+        <w:pStyle w:val="Heading2"/>
         <w:jc w:val="both"/>
         <w:rPr>
           <w:rStyle w:val="BodyText2"/>
@@ -11664,7 +11793,7 @@
     </w:p>
     <w:p>
       <w:pPr>
-        <w:pStyle w:val="Ttulo2"/>
+        <w:pStyle w:val="Heading2"/>
         <w:jc w:val="both"/>
       </w:pPr>
       <w:r>
@@ -11712,7 +11841,7 @@
     </w:p>
     <w:p>
       <w:pPr>
-        <w:pStyle w:val="Ttulo2"/>
+        <w:pStyle w:val="Heading2"/>
         <w:jc w:val="both"/>
       </w:pPr>
       <w:r>
@@ -11897,7 +12026,7 @@
     </w:p>
     <w:p>
       <w:pPr>
-        <w:pStyle w:val="Ttulo2"/>
+        <w:pStyle w:val="Heading2"/>
         <w:jc w:val="both"/>
         <w:rPr>
           <w:rStyle w:val="bodytype"/>
@@ -11948,7 +12077,7 @@
     </w:p>
     <w:p>
       <w:pPr>
-        <w:pStyle w:val="Ttulo2"/>
+        <w:pStyle w:val="Heading2"/>
         <w:jc w:val="both"/>
         <w:rPr>
           <w:rStyle w:val="bodytype"/>
@@ -12040,7 +12169,7 @@
     </w:p>
     <w:p>
       <w:pPr>
-        <w:pStyle w:val="Ttulo2"/>
+        <w:pStyle w:val="Heading2"/>
         <w:jc w:val="both"/>
         <w:rPr>
           <w:rStyle w:val="bodytype"/>
@@ -12113,7 +12242,7 @@
           <w:sz w:val="20"/>
           <w:szCs w:val="20"/>
         </w:rPr>
-        <w:t>lor spaces are Grayscale, RGB (red/green/blue) and CMYK (cyan/magenta/yellow/black</w:t>
+        <w:t xml:space="preserve">lor spaces are Grayscale, RGB </w:t>
       </w:r>
       <w:r>
         <w:rPr>
@@ -12123,18 +12252,9 @@
           <w:sz w:val="20"/>
           <w:szCs w:val="20"/>
         </w:rPr>
-        <w:t>). RGB is generally used with on-screen graphics, whereas CMYK is used for printing purposes.</w:t>
-      </w:r>
-    </w:p>
-    <w:p>
-      <w:pPr>
-        <w:ind w:firstLine="144"/>
-        <w:jc w:val="both"/>
-        <w:rPr>
-          <w:rFonts w:ascii="Times" w:hAnsi="Times" w:cs="Verdana"/>
-          <w:color w:val="000000" w:themeColor="text1"/>
-        </w:rPr>
-      </w:pPr>
+        <w:lastRenderedPageBreak/>
+        <w:t>(red/green/blue) and CMYK (cyan/magenta/yellow/black</w:t>
+      </w:r>
       <w:r>
         <w:rPr>
           <w:rStyle w:val="BodyText2"/>
@@ -12143,9 +12263,18 @@
           <w:sz w:val="20"/>
           <w:szCs w:val="20"/>
         </w:rPr>
-        <w:lastRenderedPageBreak/>
-        <w:t xml:space="preserve">All color figures should be generated in RGB or CMYK color space. Grayscale images should be submitted in Grayscale color space. Line art may be provided in grayscale OR bitmap colorspace. Note that “bitmap colorspace” and “bitmap file format” are not the same thing. When bitmap color space is selected, </w:t>
-      </w:r>
+        <w:t>). RGB is generally used with on-screen graphics, whereas CMYK is used for printing purposes.</w:t>
+      </w:r>
+    </w:p>
+    <w:p>
+      <w:pPr>
+        <w:ind w:firstLine="144"/>
+        <w:jc w:val="both"/>
+        <w:rPr>
+          <w:rFonts w:ascii="Times" w:hAnsi="Times" w:cs="Verdana"/>
+          <w:color w:val="000000" w:themeColor="text1"/>
+        </w:rPr>
+      </w:pPr>
       <w:r>
         <w:rPr>
           <w:rStyle w:val="BodyText2"/>
@@ -12154,7 +12283,7 @@
           <w:sz w:val="20"/>
           <w:szCs w:val="20"/>
         </w:rPr>
-        <w:t>.</w:t>
+        <w:t xml:space="preserve">All color figures should be generated in RGB or CMYK color space. Grayscale images should be submitted in Grayscale color space. Line art may be provided in grayscale OR bitmap colorspace. Note that “bitmap colorspace” and “bitmap file format” are not the same thing. When bitmap color space is selected, </w:t>
       </w:r>
       <w:r>
         <w:rPr>
@@ -12164,7 +12293,7 @@
           <w:sz w:val="20"/>
           <w:szCs w:val="20"/>
         </w:rPr>
-        <w:t>TIF/</w:t>
+        <w:t>.</w:t>
       </w:r>
       <w:r>
         <w:rPr>
@@ -12174,7 +12303,7 @@
           <w:sz w:val="20"/>
           <w:szCs w:val="20"/>
         </w:rPr>
-        <w:t>.</w:t>
+        <w:t>TIF/</w:t>
       </w:r>
       <w:r>
         <w:rPr>
@@ -12184,21 +12313,9 @@
           <w:sz w:val="20"/>
           <w:szCs w:val="20"/>
         </w:rPr>
-        <w:t>TIFF is the recommended file format.</w:t>
-      </w:r>
-    </w:p>
-    <w:p/>
-    <w:p>
-      <w:pPr>
-        <w:pStyle w:val="Ttulo2"/>
-      </w:pPr>
-      <w:r>
-        <w:t>Accepted Fonts Within Figures</w:t>
-      </w:r>
-    </w:p>
-    <w:p>
-      <w:pPr>
-        <w:ind w:firstLine="202"/>
+        <w:t>.</w:t>
+      </w:r>
+      <w:r>
         <w:rPr>
           <w:rStyle w:val="BodyText2"/>
           <w:rFonts w:ascii="Times" w:hAnsi="Times"/>
@@ -12206,8 +12323,21 @@
           <w:sz w:val="20"/>
           <w:szCs w:val="20"/>
         </w:rPr>
-      </w:pPr>
-      <w:r>
+        <w:t>TIFF is the recommended file format.</w:t>
+      </w:r>
+    </w:p>
+    <w:p/>
+    <w:p>
+      <w:pPr>
+        <w:pStyle w:val="Heading2"/>
+      </w:pPr>
+      <w:r>
+        <w:t>Accepted Fonts Within Figures</w:t>
+      </w:r>
+    </w:p>
+    <w:p>
+      <w:pPr>
+        <w:ind w:firstLine="202"/>
         <w:rPr>
           <w:rStyle w:val="BodyText2"/>
           <w:rFonts w:ascii="Times" w:hAnsi="Times"/>
@@ -12215,8 +12345,7 @@
           <w:sz w:val="20"/>
           <w:szCs w:val="20"/>
         </w:rPr>
-        <w:t xml:space="preserve">When preparing your graphics IEEE suggests that you use of one of the following Open Type fonts: Times New Roman, Helvetica, </w:t>
-      </w:r>
+      </w:pPr>
       <w:r>
         <w:rPr>
           <w:rStyle w:val="BodyText2"/>
@@ -12225,7 +12354,7 @@
           <w:sz w:val="20"/>
           <w:szCs w:val="20"/>
         </w:rPr>
-        <w:t xml:space="preserve">Arial, </w:t>
+        <w:t xml:space="preserve">When preparing your graphics IEEE suggests that you use of one of the following Open Type fonts: Times New Roman, Helvetica, </w:t>
       </w:r>
       <w:r>
         <w:rPr>
@@ -12235,7 +12364,7 @@
           <w:sz w:val="20"/>
           <w:szCs w:val="20"/>
         </w:rPr>
-        <w:t xml:space="preserve">Cambria, and </w:t>
+        <w:t xml:space="preserve">Arial, </w:t>
       </w:r>
       <w:r>
         <w:rPr>
@@ -12245,6 +12374,16 @@
           <w:sz w:val="20"/>
           <w:szCs w:val="20"/>
         </w:rPr>
+        <w:t xml:space="preserve">Cambria, and </w:t>
+      </w:r>
+      <w:r>
+        <w:rPr>
+          <w:rStyle w:val="BodyText2"/>
+          <w:rFonts w:ascii="Times" w:hAnsi="Times"/>
+          <w:color w:val="000000" w:themeColor="text1"/>
+          <w:sz w:val="20"/>
+          <w:szCs w:val="20"/>
+        </w:rPr>
         <w:t>Symbol. If you are supplying EPS, PS, or PDF files all fonts must be embedded. Some fonts may only be native to your operating system; without the fonts embedded, parts of the graphic may be distorted or missing.</w:t>
       </w:r>
     </w:p>
@@ -12265,7 +12404,7 @@
     <w:p/>
     <w:p>
       <w:pPr>
-        <w:pStyle w:val="Ttulo2"/>
+        <w:pStyle w:val="Heading2"/>
       </w:pPr>
       <w:r>
         <w:t>Using Labels Within Figures</w:t>
@@ -12273,7 +12412,7 @@
     </w:p>
     <w:p>
       <w:pPr>
-        <w:pStyle w:val="Ttulo3"/>
+        <w:pStyle w:val="Heading3"/>
       </w:pPr>
       <w:r>
         <w:t>Figure A</w:t>
@@ -12340,7 +12479,7 @@
           <v:shape id="_x0000_i1025" type="#_x0000_t75" style="width:5.25pt;height:6pt" o:ole="" fillcolor="window">
             <v:imagedata r:id="rId18" o:title=""/>
           </v:shape>
-          <o:OLEObject Type="Embed" ProgID="Equation.3" ShapeID="_x0000_i1025" DrawAspect="Content" ObjectID="_1542219413" r:id="rId19"/>
+          <o:OLEObject Type="Embed" ProgID="Equation.3" ShapeID="_x0000_i1025" DrawAspect="Content" ObjectID="_1542220137" r:id="rId19"/>
         </w:object>
       </w:r>
       <w:r>
@@ -12397,7 +12536,7 @@
     </w:p>
     <w:p>
       <w:pPr>
-        <w:pStyle w:val="Ttulo3"/>
+        <w:pStyle w:val="Heading3"/>
         <w:jc w:val="both"/>
       </w:pPr>
       <w:r>
@@ -12419,7 +12558,7 @@
     </w:p>
     <w:p>
       <w:pPr>
-        <w:pStyle w:val="Ttulo2"/>
+        <w:pStyle w:val="Heading2"/>
         <w:jc w:val="both"/>
       </w:pPr>
       <w:r>
@@ -12493,6 +12632,7 @@
           <w:sz w:val="20"/>
           <w:szCs w:val="20"/>
         </w:rPr>
+        <w:lastRenderedPageBreak/>
         <w:tab/>
         <w:t>Author photographs should be named using the first five characters of the pictured author’s last name</w:t>
       </w:r>
@@ -12594,7 +12734,7 @@
     </w:p>
     <w:p>
       <w:pPr>
-        <w:pStyle w:val="Ttulo2"/>
+        <w:pStyle w:val="Heading2"/>
         <w:jc w:val="both"/>
         <w:rPr>
           <w:rStyle w:val="BodyText2"/>
@@ -12660,7 +12800,7 @@
     </w:p>
     <w:p>
       <w:pPr>
-        <w:pStyle w:val="Ttulo2"/>
+        <w:pStyle w:val="Heading2"/>
         <w:jc w:val="both"/>
       </w:pPr>
       <w:r>
@@ -12730,7 +12870,7 @@
     </w:p>
     <w:p>
       <w:pPr>
-        <w:pStyle w:val="Ttulo2"/>
+        <w:pStyle w:val="Heading2"/>
         <w:jc w:val="both"/>
       </w:pPr>
       <w:r>
@@ -12771,7 +12911,7 @@
     </w:p>
     <w:p>
       <w:pPr>
-        <w:pStyle w:val="Ttulo2"/>
+        <w:pStyle w:val="Heading2"/>
         <w:jc w:val="both"/>
         <w:rPr>
           <w:rStyle w:val="BodyText2"/>
@@ -12869,7 +13009,18 @@
           <w:sz w:val="20"/>
           <w:szCs w:val="20"/>
         </w:rPr>
-        <w:t xml:space="preserve"> this service comes at an extra expense to the author. If you intend to have print color graphics, include a note with your final paper indicating which figures or tables you would like to be handled that way, and stating that you are willing to pay the additional fee.</w:t>
+        <w:t xml:space="preserve"> this service comes at an extra expense to the author. If you intend to have print color graphics, include a note with your final paper indicating which figures or tables you would like to be </w:t>
+      </w:r>
+      <w:r>
+        <w:rPr>
+          <w:rStyle w:val="BodyText2"/>
+          <w:rFonts w:ascii="Times" w:hAnsi="Times"/>
+          <w:color w:val="000000" w:themeColor="text1"/>
+          <w:sz w:val="20"/>
+          <w:szCs w:val="20"/>
+        </w:rPr>
+        <w:lastRenderedPageBreak/>
+        <w:t>handled that way, and stating that you are willing to pay the additional fee.</w:t>
       </w:r>
     </w:p>
     <w:p>
@@ -12879,17 +13030,16 @@
     </w:p>
     <w:p>
       <w:pPr>
-        <w:pStyle w:val="Ttulo1"/>
+        <w:pStyle w:val="Heading1"/>
         <w:jc w:val="both"/>
       </w:pPr>
       <w:r>
-        <w:lastRenderedPageBreak/>
         <w:t>Conclusion</w:t>
       </w:r>
     </w:p>
     <w:p>
       <w:pPr>
-        <w:pStyle w:val="Ttulo2"/>
+        <w:pStyle w:val="Heading2"/>
         <w:numPr>
           <w:ilvl w:val="0"/>
           <w:numId w:val="0"/>
@@ -12980,7 +13130,7 @@
     </w:p>
     <w:p>
       <w:pPr>
-        <w:pStyle w:val="Ttulo2"/>
+        <w:pStyle w:val="Heading2"/>
         <w:numPr>
           <w:ilvl w:val="0"/>
           <w:numId w:val="29"/>
@@ -13210,7 +13360,11 @@
         <w:t>.</w:t>
       </w:r>
       <w:r>
-        <w:t xml:space="preserve"> For a complete discussion of references and their formats, see “The IEEE Style Manual,” available as a PDF link off the </w:t>
+        <w:t xml:space="preserve"> For a complete discussion of </w:t>
+      </w:r>
+      <w:r>
+        <w:lastRenderedPageBreak/>
+        <w:t xml:space="preserve">references and their formats, see “The IEEE Style Manual,” available as a PDF link off the </w:t>
       </w:r>
       <w:r>
         <w:rPr>
@@ -13225,7 +13379,7 @@
     </w:p>
     <w:p>
       <w:pPr>
-        <w:pStyle w:val="Ttulo2"/>
+        <w:pStyle w:val="Heading2"/>
       </w:pPr>
       <w:r>
         <w:t>Footnotes</w:t>
@@ -13236,14 +13390,11 @@
         <w:pStyle w:val="Text"/>
       </w:pPr>
       <w:r>
-        <w:t xml:space="preserve">Number footnotes separately in superscripts (Insert | </w:t>
-      </w:r>
-      <w:r>
-        <w:t>Footnote).</w:t>
-      </w:r>
-      <w:r>
-        <w:rPr>
-          <w:rStyle w:val="Refdenotaderodap"/>
+        <w:t>Number footnotes separately in superscripts (Insert | Footnote).</w:t>
+      </w:r>
+      <w:r>
+        <w:rPr>
+          <w:rStyle w:val="FootnoteReference"/>
         </w:rPr>
         <w:footnoteReference w:id="2"/>
       </w:r>
@@ -13259,7 +13410,7 @@
     </w:p>
     <w:p>
       <w:pPr>
-        <w:pStyle w:val="Ttulo1"/>
+        <w:pStyle w:val="Heading1"/>
       </w:pPr>
       <w:r>
         <w:t>Submitting Your P</w:t>
@@ -13270,7 +13421,7 @@
     </w:p>
     <w:p>
       <w:pPr>
-        <w:pStyle w:val="Ttulo2"/>
+        <w:pStyle w:val="Heading2"/>
       </w:pPr>
       <w:r>
         <w:t xml:space="preserve">Review Stage </w:t>
@@ -13330,7 +13481,7 @@
     </w:p>
     <w:p>
       <w:pPr>
-        <w:pStyle w:val="Ttulo2"/>
+        <w:pStyle w:val="Heading2"/>
       </w:pPr>
       <w:r>
         <w:t xml:space="preserve">Final Stage </w:t>
@@ -13390,7 +13541,7 @@
     </w:p>
     <w:p>
       <w:pPr>
-        <w:pStyle w:val="Ttulo2"/>
+        <w:pStyle w:val="Heading2"/>
       </w:pPr>
       <w:r>
         <w:t xml:space="preserve">Review Stage </w:t>
@@ -13539,7 +13690,14 @@
         <w:rPr>
           <w:color w:val="000000"/>
         </w:rPr>
-        <w:t xml:space="preserve">First check if you have an existing account. If there is none, please create a new account. After logging in, go to your Author Center and click “Submit First Draft of a New Manuscript.” </w:t>
+        <w:t xml:space="preserve">First check if you have an existing account. If there is none, please create a new account. After </w:t>
+      </w:r>
+      <w:r>
+        <w:rPr>
+          <w:color w:val="000000"/>
+        </w:rPr>
+        <w:lastRenderedPageBreak/>
+        <w:t xml:space="preserve">logging in, go to your Author Center and click “Submit First Draft of a New Manuscript.” </w:t>
       </w:r>
     </w:p>
     <w:p>
@@ -13560,14 +13718,7 @@
         <w:rPr>
           <w:color w:val="000000"/>
         </w:rPr>
-        <w:t xml:space="preserve">Along with other information, you will be asked to select the subject from a pull-down list. Depending on the journal, there are various steps to the submission process; you must complete all steps for a complete submission. At the end of each step you must click “Save and Continue”; just uploading the paper is not sufficient. After the last step, you should see a confirmation that the submission is complete. You should also </w:t>
-      </w:r>
-      <w:r>
-        <w:rPr>
-          <w:color w:val="000000"/>
-        </w:rPr>
-        <w:lastRenderedPageBreak/>
-        <w:t>receive an e-mail confirmation. For inquiries regarding the submission of your paper on ScholarOne Manuscripts, please contact oprs-support@ieee.org or call +1 732 465 5861.</w:t>
+        <w:t>Along with other information, you will be asked to select the subject from a pull-down list. Depending on the journal, there are various steps to the submission process; you must complete all steps for a complete submission. At the end of each step you must click “Save and Continue”; just uploading the paper is not sufficient. After the last step, you should see a confirmation that the submission is complete. You should also receive an e-mail confirmation. For inquiries regarding the submission of your paper on ScholarOne Manuscripts, please contact oprs-support@ieee.org or call +1 732 465 5861.</w:t>
       </w:r>
     </w:p>
     <w:p>
@@ -13603,7 +13754,7 @@
     <w:p/>
     <w:p>
       <w:pPr>
-        <w:pStyle w:val="Ttulo2"/>
+        <w:pStyle w:val="Heading2"/>
       </w:pPr>
       <w:r>
         <w:t xml:space="preserve">Final Stage Using ScholarOne </w:t>
@@ -13671,7 +13822,7 @@
     </w:p>
     <w:p>
       <w:pPr>
-        <w:pStyle w:val="Ttulo2"/>
+        <w:pStyle w:val="Heading2"/>
       </w:pPr>
       <w:r>
         <w:t>Copyright Form</w:t>
@@ -13705,7 +13856,7 @@
     </w:p>
     <w:p>
       <w:pPr>
-        <w:pStyle w:val="Ttulo1"/>
+        <w:pStyle w:val="Heading1"/>
       </w:pPr>
       <w:r>
         <w:t>Editorial Policy</w:t>
@@ -13716,7 +13867,11 @@
         <w:pStyle w:val="Text"/>
       </w:pPr>
       <w:r>
-        <w:t>Submission of a manuscript is not required for participation in a conference. Do not submit a reworked version of a paper you have submitted or published elsewhere. Do not publish “preliminary” data or results. The submitting author is responsible for obtaining agreement of all coauthors and any consent required from sponsors before submitting a paper. The IEEE Transactions and Journals Department strongly discourages courtesy authorship. It is the obligation of the authors to cite relevant prior work.</w:t>
+        <w:t xml:space="preserve">Submission of a manuscript is not required for participation in a conference. Do not submit a reworked version of a paper you have submitted or published elsewhere. Do not publish “preliminary” data or results. The submitting author is responsible for obtaining agreement of all coauthors and any consent required from sponsors before submitting a paper. The IEEE Transactions and Journals Department strongly </w:t>
+      </w:r>
+      <w:r>
+        <w:lastRenderedPageBreak/>
+        <w:t>discourages courtesy authorship. It is the obligation of the authors to cite relevant prior work.</w:t>
       </w:r>
     </w:p>
     <w:p>
@@ -13777,10 +13932,7 @@
         <w:pStyle w:val="Text"/>
       </w:pPr>
       <w:r>
-        <w:t xml:space="preserve">At least two reviews are required for every paper submitted. </w:t>
-      </w:r>
-      <w:r>
-        <w:t xml:space="preserve">For conference-related papers, the decision to accept or reject a paper is made by the conference editors and publications committee; the recommendations of the referees are advisory only. Indecipherable English is a valid reason for rejection. There is a service available that will help you improve your English for a fee, and the link to that service can be found at </w:t>
+        <w:t xml:space="preserve">At least two reviews are required for every paper submitted. For conference-related papers, the decision to accept or reject a paper is made by the conference editors and publications committee; the recommendations of the referees are advisory only. Indecipherable English is a valid reason for rejection. There is a service available that will help you improve your English for a fee, and the link to that service can be found at </w:t>
       </w:r>
       <w:hyperlink r:id="rId24" w:history="1">
         <w:r>
@@ -13815,7 +13967,7 @@
     </w:p>
     <w:p>
       <w:pPr>
-        <w:pStyle w:val="Ttulo1"/>
+        <w:pStyle w:val="Heading1"/>
       </w:pPr>
       <w:r>
         <w:t>Publication Principles</w:t>
@@ -13932,6 +14084,7 @@
         <w:pStyle w:val="ReferenceHead"/>
       </w:pPr>
       <w:r>
+        <w:lastRenderedPageBreak/>
         <w:t>References</w:t>
       </w:r>
     </w:p>
@@ -22249,7 +22402,7 @@
           <w:b/>
           <w:bCs/>
           <w:noProof/>
-          <w:lang w:val="pt-BR" w:eastAsia="pt-BR"/>
+          <w:lang w:eastAsia="ja-JP"/>
         </w:rPr>
         <w:drawing>
           <wp:anchor distT="0" distB="118745" distL="114300" distR="114300" simplePos="0" relativeHeight="251667456" behindDoc="0" locked="0" layoutInCell="1" allowOverlap="1" wp14:anchorId="42BAC56C" wp14:editId="170FE28F">
@@ -22312,7 +22465,7 @@
           <w:b/>
           <w:bCs/>
           <w:noProof/>
-          <w:lang w:val="pt-BR" w:eastAsia="pt-BR"/>
+          <w:lang w:eastAsia="ja-JP"/>
         </w:rPr>
         <w:drawing>
           <wp:anchor distT="0" distB="0" distL="114300" distR="114300" simplePos="0" relativeHeight="251662336" behindDoc="0" locked="0" layoutInCell="1" allowOverlap="1" wp14:anchorId="292B4081" wp14:editId="5955E1A4">
@@ -22384,15 +22537,7 @@
           <w:sz w:val="20"/>
           <w:szCs w:val="20"/>
         </w:rPr>
-        <w:t xml:space="preserve"> (M’76–SM’81–F’87) and the other authors may </w:t>
-      </w:r>
-      <w:r>
-        <w:rPr>
-          <w:sz w:val="20"/>
-          <w:szCs w:val="20"/>
-        </w:rPr>
-        <w:lastRenderedPageBreak/>
-        <w:t>include biographies at the end of regular papers. Biographies are often not included in conference-related papers. This author became a Member (M) of IEEE in 1976, a Se</w:t>
+        <w:t xml:space="preserve"> (M’76–SM’81–F’87) and the other authors may include biographies at the end of regular papers. Biographies are often not included in conference-related papers. This author became a Member (M) of IEEE in 1976, a Se</w:t>
       </w:r>
       <w:r>
         <w:rPr>
@@ -22540,7 +22685,7 @@
           <w:b/>
           <w:bCs/>
           <w:noProof/>
-          <w:lang w:val="pt-BR" w:eastAsia="pt-BR"/>
+          <w:lang w:eastAsia="ja-JP"/>
         </w:rPr>
         <w:drawing>
           <wp:anchor distT="0" distB="0" distL="114300" distR="114300" simplePos="0" relativeHeight="251665408" behindDoc="0" locked="0" layoutInCell="1" allowOverlap="1" wp14:anchorId="56C5A687" wp14:editId="18D79DBA">
@@ -22612,7 +22757,14 @@
         <w:rPr>
           <w:rFonts w:ascii="Times-Roman" w:hAnsi="Times-Roman" w:cs="Times-Roman"/>
         </w:rPr>
-        <w:t>was born in Greenwich Village, New York City, in 1977. He received the B.S. and M.S. degrees in aerospace engineering from the University of Virginia, Charlottesville, in 2001 and the Ph.D. degree in mechanical engineering from Drexel University, Philadelphia, PA, in 2008.</w:t>
+        <w:t xml:space="preserve">was born in Greenwich Village, New York City, in 1977. He received the B.S. and M.S. degrees in aerospace engineering from the University of Virginia, Charlottesville, in 2001 and the Ph.D. degree in mechanical </w:t>
+      </w:r>
+      <w:r>
+        <w:rPr>
+          <w:rFonts w:ascii="Times-Roman" w:hAnsi="Times-Roman" w:cs="Times-Roman"/>
+        </w:rPr>
+        <w:lastRenderedPageBreak/>
+        <w:t>engineering from Drexel University, Philadelphia, PA, in 2008.</w:t>
       </w:r>
     </w:p>
     <w:p>
@@ -22629,13 +22781,7 @@
         <w:rPr>
           <w:rFonts w:ascii="Times-Roman" w:hAnsi="Times-Roman" w:cs="Times-Roman"/>
         </w:rPr>
-        <w:t xml:space="preserve">    From 2001 to 2004, he was a Research Assistant with the Princeton Plasma Physics Laboratory. Since 2009, he has been an Assistant Professor with the Mechanical Engineering </w:t>
-      </w:r>
-      <w:r>
-        <w:rPr>
-          <w:rFonts w:ascii="Times-Roman" w:hAnsi="Times-Roman" w:cs="Times-Roman"/>
-        </w:rPr>
-        <w:t xml:space="preserve">Department, Texas A&amp;M University, College Station. He is the author of three books, more than 150 articles, and more than 70 inventions. His research interests include high-pressure and high-density nonthermal plasma discharge processes and applications, microscale plasma discharges, discharges in liquids, spectroscopic diagnostics, plasma propulsion, and innovation plasma applications. He is an Associate Editor of the journal </w:t>
+        <w:t xml:space="preserve">    From 2001 to 2004, he was a Research Assistant with the Princeton Plasma Physics Laboratory. Since 2009, he has been an Assistant Professor with the Mechanical Engineering Department, Texas A&amp;M University, College Station. He is the author of three books, more than 150 articles, and more than 70 inventions. His research interests include high-pressure and high-density nonthermal plasma discharge processes and applications, microscale plasma discharges, discharges in liquids, spectroscopic diagnostics, plasma propulsion, and innovation plasma applications. He is an Associate Editor of the journal </w:t>
       </w:r>
       <w:r>
         <w:rPr>
@@ -22931,7 +23077,7 @@
 </file>
 
 <file path=word/endnotes.xml><?xml version="1.0" encoding="utf-8"?>
-<w:endnotes xmlns:wpc="http://schemas.microsoft.com/office/word/2010/wordprocessingCanvas" xmlns:cx="http://schemas.microsoft.com/office/drawing/2014/chartex" xmlns:cx1="http://schemas.microsoft.com/office/drawing/2015/9/8/chartex" xmlns:cx2="http://schemas.microsoft.com/office/drawing/2015/10/21/chartex" xmlns:cx3="http://schemas.microsoft.com/office/drawing/2016/5/9/chartex" xmlns:cx4="http://schemas.microsoft.com/office/drawing/2016/5/10/chartex" xmlns:cx5="http://schemas.microsoft.com/office/drawing/2016/5/11/chartex" xmlns:mc="http://schemas.openxmlformats.org/markup-compatibility/2006" xmlns:o="urn:schemas-microsoft-com:office:office" xmlns:r="http://schemas.openxmlformats.org/officeDocument/2006/relationships" xmlns:m="http://schemas.openxmlformats.org/officeDocument/2006/math" xmlns:v="urn:schemas-microsoft-com:vml" xmlns:wp14="http://schemas.microsoft.com/office/word/2010/wordprocessingDrawing" xmlns:wp="http://schemas.openxmlformats.org/drawingml/2006/wordprocessingDrawing" xmlns:w10="urn:schemas-microsoft-com:office:word" xmlns:w="http://schemas.openxmlformats.org/wordprocessingml/2006/main" xmlns:w14="http://schemas.microsoft.com/office/word/2010/wordml" xmlns:w15="http://schemas.microsoft.com/office/word/2012/wordml" xmlns:w16se="http://schemas.microsoft.com/office/word/2015/wordml/symex" xmlns:wpg="http://schemas.microsoft.com/office/word/2010/wordprocessingGroup" xmlns:wpi="http://schemas.microsoft.com/office/word/2010/wordprocessingInk" xmlns:wne="http://schemas.microsoft.com/office/word/2006/wordml" xmlns:wps="http://schemas.microsoft.com/office/word/2010/wordprocessingShape" mc:Ignorable="w14 w15 w16se wp14">
+<w:endnotes xmlns:wpc="http://schemas.microsoft.com/office/word/2010/wordprocessingCanvas" xmlns:mc="http://schemas.openxmlformats.org/markup-compatibility/2006" xmlns:o="urn:schemas-microsoft-com:office:office" xmlns:r="http://schemas.openxmlformats.org/officeDocument/2006/relationships" xmlns:m="http://schemas.openxmlformats.org/officeDocument/2006/math" xmlns:v="urn:schemas-microsoft-com:vml" xmlns:wp14="http://schemas.microsoft.com/office/word/2010/wordprocessingDrawing" xmlns:wp="http://schemas.openxmlformats.org/drawingml/2006/wordprocessingDrawing" xmlns:w10="urn:schemas-microsoft-com:office:word" xmlns:w="http://schemas.openxmlformats.org/wordprocessingml/2006/main" xmlns:w14="http://schemas.microsoft.com/office/word/2010/wordml" xmlns:w15="http://schemas.microsoft.com/office/word/2012/wordml" xmlns:wpg="http://schemas.microsoft.com/office/word/2010/wordprocessingGroup" xmlns:wpi="http://schemas.microsoft.com/office/word/2010/wordprocessingInk" xmlns:wne="http://schemas.microsoft.com/office/word/2006/wordml" xmlns:wps="http://schemas.microsoft.com/office/word/2010/wordprocessingShape" mc:Ignorable="w14 w15 wp14">
   <w:endnote w:type="separator" w:id="-1">
     <w:p>
       <w:r>
@@ -22950,7 +23096,7 @@
 </file>
 
 <file path=word/footnotes.xml><?xml version="1.0" encoding="utf-8"?>
-<w:footnotes xmlns:wpc="http://schemas.microsoft.com/office/word/2010/wordprocessingCanvas" xmlns:cx="http://schemas.microsoft.com/office/drawing/2014/chartex" xmlns:cx1="http://schemas.microsoft.com/office/drawing/2015/9/8/chartex" xmlns:cx2="http://schemas.microsoft.com/office/drawing/2015/10/21/chartex" xmlns:cx3="http://schemas.microsoft.com/office/drawing/2016/5/9/chartex" xmlns:cx4="http://schemas.microsoft.com/office/drawing/2016/5/10/chartex" xmlns:cx5="http://schemas.microsoft.com/office/drawing/2016/5/11/chartex" xmlns:mc="http://schemas.openxmlformats.org/markup-compatibility/2006" xmlns:o="urn:schemas-microsoft-com:office:office" xmlns:r="http://schemas.openxmlformats.org/officeDocument/2006/relationships" xmlns:m="http://schemas.openxmlformats.org/officeDocument/2006/math" xmlns:v="urn:schemas-microsoft-com:vml" xmlns:wp14="http://schemas.microsoft.com/office/word/2010/wordprocessingDrawing" xmlns:wp="http://schemas.openxmlformats.org/drawingml/2006/wordprocessingDrawing" xmlns:w10="urn:schemas-microsoft-com:office:word" xmlns:w="http://schemas.openxmlformats.org/wordprocessingml/2006/main" xmlns:w14="http://schemas.microsoft.com/office/word/2010/wordml" xmlns:w15="http://schemas.microsoft.com/office/word/2012/wordml" xmlns:w16se="http://schemas.microsoft.com/office/word/2015/wordml/symex" xmlns:wpg="http://schemas.microsoft.com/office/word/2010/wordprocessingGroup" xmlns:wpi="http://schemas.microsoft.com/office/word/2010/wordprocessingInk" xmlns:wne="http://schemas.microsoft.com/office/word/2006/wordml" xmlns:wps="http://schemas.microsoft.com/office/word/2010/wordprocessingShape" mc:Ignorable="w14 w15 w16se wp14">
+<w:footnotes xmlns:wpc="http://schemas.microsoft.com/office/word/2010/wordprocessingCanvas" xmlns:mc="http://schemas.openxmlformats.org/markup-compatibility/2006" xmlns:o="urn:schemas-microsoft-com:office:office" xmlns:r="http://schemas.openxmlformats.org/officeDocument/2006/relationships" xmlns:m="http://schemas.openxmlformats.org/officeDocument/2006/math" xmlns:v="urn:schemas-microsoft-com:vml" xmlns:wp14="http://schemas.microsoft.com/office/word/2010/wordprocessingDrawing" xmlns:wp="http://schemas.openxmlformats.org/drawingml/2006/wordprocessingDrawing" xmlns:w10="urn:schemas-microsoft-com:office:word" xmlns:w="http://schemas.openxmlformats.org/wordprocessingml/2006/main" xmlns:w14="http://schemas.microsoft.com/office/word/2010/wordml" xmlns:w15="http://schemas.microsoft.com/office/word/2012/wordml" xmlns:wpg="http://schemas.microsoft.com/office/word/2010/wordprocessingGroup" xmlns:wpi="http://schemas.microsoft.com/office/word/2010/wordprocessingInk" xmlns:wne="http://schemas.microsoft.com/office/word/2006/wordml" xmlns:wps="http://schemas.microsoft.com/office/word/2010/wordprocessingShape" mc:Ignorable="w14 w15 wp14">
   <w:footnote w:type="separator" w:id="-1">
     <w:p/>
   </w:footnote>
@@ -22964,7 +23110,7 @@
   <w:footnote w:id="1">
     <w:p>
       <w:pPr>
-        <w:pStyle w:val="Textodenotaderodap"/>
+        <w:pStyle w:val="FootnoteText"/>
         <w:ind w:firstLine="0"/>
       </w:pPr>
     </w:p>
@@ -22972,11 +23118,11 @@
   <w:footnote w:id="2">
     <w:p>
       <w:pPr>
-        <w:pStyle w:val="Textodenotaderodap"/>
-      </w:pPr>
-      <w:r>
-        <w:rPr>
-          <w:rStyle w:val="Refdenotaderodap"/>
+        <w:pStyle w:val="FootnoteText"/>
+      </w:pPr>
+      <w:r>
+        <w:rPr>
+          <w:rStyle w:val="FootnoteReference"/>
         </w:rPr>
         <w:footnoteRef/>
       </w:r>
@@ -22989,7 +23135,7 @@
 </file>
 
 <file path=word/header1.xml><?xml version="1.0" encoding="utf-8"?>
-<w:hdr xmlns:wpc="http://schemas.microsoft.com/office/word/2010/wordprocessingCanvas" xmlns:cx="http://schemas.microsoft.com/office/drawing/2014/chartex" xmlns:cx1="http://schemas.microsoft.com/office/drawing/2015/9/8/chartex" xmlns:cx2="http://schemas.microsoft.com/office/drawing/2015/10/21/chartex" xmlns:cx3="http://schemas.microsoft.com/office/drawing/2016/5/9/chartex" xmlns:cx4="http://schemas.microsoft.com/office/drawing/2016/5/10/chartex" xmlns:cx5="http://schemas.microsoft.com/office/drawing/2016/5/11/chartex" xmlns:mc="http://schemas.openxmlformats.org/markup-compatibility/2006" xmlns:o="urn:schemas-microsoft-com:office:office" xmlns:r="http://schemas.openxmlformats.org/officeDocument/2006/relationships" xmlns:m="http://schemas.openxmlformats.org/officeDocument/2006/math" xmlns:v="urn:schemas-microsoft-com:vml" xmlns:wp14="http://schemas.microsoft.com/office/word/2010/wordprocessingDrawing" xmlns:wp="http://schemas.openxmlformats.org/drawingml/2006/wordprocessingDrawing" xmlns:w10="urn:schemas-microsoft-com:office:word" xmlns:w="http://schemas.openxmlformats.org/wordprocessingml/2006/main" xmlns:w14="http://schemas.microsoft.com/office/word/2010/wordml" xmlns:w15="http://schemas.microsoft.com/office/word/2012/wordml" xmlns:w16se="http://schemas.microsoft.com/office/word/2015/wordml/symex" xmlns:wpg="http://schemas.microsoft.com/office/word/2010/wordprocessingGroup" xmlns:wpi="http://schemas.microsoft.com/office/word/2010/wordprocessingInk" xmlns:wne="http://schemas.microsoft.com/office/word/2006/wordml" xmlns:wps="http://schemas.microsoft.com/office/word/2010/wordprocessingShape" mc:Ignorable="w14 w15 w16se wp14">
+<w:hdr xmlns:wpc="http://schemas.microsoft.com/office/word/2010/wordprocessingCanvas" xmlns:mc="http://schemas.openxmlformats.org/markup-compatibility/2006" xmlns:o="urn:schemas-microsoft-com:office:office" xmlns:r="http://schemas.openxmlformats.org/officeDocument/2006/relationships" xmlns:m="http://schemas.openxmlformats.org/officeDocument/2006/math" xmlns:v="urn:schemas-microsoft-com:vml" xmlns:wp14="http://schemas.microsoft.com/office/word/2010/wordprocessingDrawing" xmlns:wp="http://schemas.openxmlformats.org/drawingml/2006/wordprocessingDrawing" xmlns:w10="urn:schemas-microsoft-com:office:word" xmlns:w="http://schemas.openxmlformats.org/wordprocessingml/2006/main" xmlns:w14="http://schemas.microsoft.com/office/word/2010/wordml" xmlns:w15="http://schemas.microsoft.com/office/word/2012/wordml" xmlns:wpg="http://schemas.microsoft.com/office/word/2010/wordprocessingGroup" xmlns:wpi="http://schemas.microsoft.com/office/word/2010/wordprocessingInk" xmlns:wne="http://schemas.microsoft.com/office/word/2006/wordml" xmlns:wps="http://schemas.microsoft.com/office/word/2010/wordprocessingShape" mc:Ignorable="w14 w15 wp14">
   <w:p>
     <w:pPr>
       <w:framePr w:wrap="auto" w:vAnchor="text" w:hAnchor="margin" w:xAlign="right" w:y="1"/>
@@ -23022,8 +23168,8 @@
 </file>
 
 <file path=word/numbering.xml><?xml version="1.0" encoding="utf-8"?>
-<w:numbering xmlns:wpc="http://schemas.microsoft.com/office/word/2010/wordprocessingCanvas" xmlns:cx="http://schemas.microsoft.com/office/drawing/2014/chartex" xmlns:cx1="http://schemas.microsoft.com/office/drawing/2015/9/8/chartex" xmlns:cx2="http://schemas.microsoft.com/office/drawing/2015/10/21/chartex" xmlns:cx3="http://schemas.microsoft.com/office/drawing/2016/5/9/chartex" xmlns:cx4="http://schemas.microsoft.com/office/drawing/2016/5/10/chartex" xmlns:cx5="http://schemas.microsoft.com/office/drawing/2016/5/11/chartex" xmlns:mc="http://schemas.openxmlformats.org/markup-compatibility/2006" xmlns:o="urn:schemas-microsoft-com:office:office" xmlns:r="http://schemas.openxmlformats.org/officeDocument/2006/relationships" xmlns:m="http://schemas.openxmlformats.org/officeDocument/2006/math" xmlns:v="urn:schemas-microsoft-com:vml" xmlns:wp14="http://schemas.microsoft.com/office/word/2010/wordprocessingDrawing" xmlns:wp="http://schemas.openxmlformats.org/drawingml/2006/wordprocessingDrawing" xmlns:w10="urn:schemas-microsoft-com:office:word" xmlns:w="http://schemas.openxmlformats.org/wordprocessingml/2006/main" xmlns:w14="http://schemas.microsoft.com/office/word/2010/wordml" xmlns:w15="http://schemas.microsoft.com/office/word/2012/wordml" xmlns:w16se="http://schemas.microsoft.com/office/word/2015/wordml/symex" xmlns:wpg="http://schemas.microsoft.com/office/word/2010/wordprocessingGroup" xmlns:wpi="http://schemas.microsoft.com/office/word/2010/wordprocessingInk" xmlns:wne="http://schemas.microsoft.com/office/word/2006/wordml" xmlns:wps="http://schemas.microsoft.com/office/word/2010/wordprocessingShape" mc:Ignorable="w14 w15 w16se wp14">
-  <w:abstractNum w:abstractNumId="0" w15:restartNumberingAfterBreak="0">
+<w:numbering xmlns:wpc="http://schemas.microsoft.com/office/word/2010/wordprocessingCanvas" xmlns:mc="http://schemas.openxmlformats.org/markup-compatibility/2006" xmlns:o="urn:schemas-microsoft-com:office:office" xmlns:r="http://schemas.openxmlformats.org/officeDocument/2006/relationships" xmlns:m="http://schemas.openxmlformats.org/officeDocument/2006/math" xmlns:v="urn:schemas-microsoft-com:vml" xmlns:wp14="http://schemas.microsoft.com/office/word/2010/wordprocessingDrawing" xmlns:wp="http://schemas.openxmlformats.org/drawingml/2006/wordprocessingDrawing" xmlns:w10="urn:schemas-microsoft-com:office:word" xmlns:w="http://schemas.openxmlformats.org/wordprocessingml/2006/main" xmlns:w14="http://schemas.microsoft.com/office/word/2010/wordml" xmlns:w15="http://schemas.microsoft.com/office/word/2012/wordml" xmlns:wpg="http://schemas.microsoft.com/office/word/2010/wordprocessingGroup" xmlns:wpi="http://schemas.microsoft.com/office/word/2010/wordprocessingInk" xmlns:wne="http://schemas.microsoft.com/office/word/2006/wordml" xmlns:wps="http://schemas.microsoft.com/office/word/2010/wordprocessingShape" mc:Ignorable="w14 w15 wp14">
+  <w:abstractNum w:abstractNumId="0">
     <w:nsid w:val="FFFFFF1D"/>
     <w:multiLevelType w:val="multilevel"/>
     <w:tmpl w:val="EBB2C53E"/>
@@ -23163,7 +23309,7 @@
       </w:rPr>
     </w:lvl>
   </w:abstractNum>
-  <w:abstractNum w:abstractNumId="1" w15:restartNumberingAfterBreak="0">
+  <w:abstractNum w:abstractNumId="1">
     <w:nsid w:val="FFFFFF7C"/>
     <w:multiLevelType w:val="singleLevel"/>
     <w:tmpl w:val="1FE04BD4"/>
@@ -23180,7 +23326,7 @@
       </w:pPr>
     </w:lvl>
   </w:abstractNum>
-  <w:abstractNum w:abstractNumId="2" w15:restartNumberingAfterBreak="0">
+  <w:abstractNum w:abstractNumId="2">
     <w:nsid w:val="FFFFFF7D"/>
     <w:multiLevelType w:val="singleLevel"/>
     <w:tmpl w:val="1E8E8124"/>
@@ -23197,7 +23343,7 @@
       </w:pPr>
     </w:lvl>
   </w:abstractNum>
-  <w:abstractNum w:abstractNumId="3" w15:restartNumberingAfterBreak="0">
+  <w:abstractNum w:abstractNumId="3">
     <w:nsid w:val="FFFFFF7E"/>
     <w:multiLevelType w:val="singleLevel"/>
     <w:tmpl w:val="DB607804"/>
@@ -23214,7 +23360,7 @@
       </w:pPr>
     </w:lvl>
   </w:abstractNum>
-  <w:abstractNum w:abstractNumId="4" w15:restartNumberingAfterBreak="0">
+  <w:abstractNum w:abstractNumId="4">
     <w:nsid w:val="FFFFFF7F"/>
     <w:multiLevelType w:val="singleLevel"/>
     <w:tmpl w:val="63F4F052"/>
@@ -23231,7 +23377,7 @@
       </w:pPr>
     </w:lvl>
   </w:abstractNum>
-  <w:abstractNum w:abstractNumId="5" w15:restartNumberingAfterBreak="0">
+  <w:abstractNum w:abstractNumId="5">
     <w:nsid w:val="FFFFFF80"/>
     <w:multiLevelType w:val="singleLevel"/>
     <w:tmpl w:val="2CBA6604"/>
@@ -23251,7 +23397,7 @@
       </w:rPr>
     </w:lvl>
   </w:abstractNum>
-  <w:abstractNum w:abstractNumId="6" w15:restartNumberingAfterBreak="0">
+  <w:abstractNum w:abstractNumId="6">
     <w:nsid w:val="FFFFFF81"/>
     <w:multiLevelType w:val="singleLevel"/>
     <w:tmpl w:val="66FEB2A0"/>
@@ -23271,7 +23417,7 @@
       </w:rPr>
     </w:lvl>
   </w:abstractNum>
-  <w:abstractNum w:abstractNumId="7" w15:restartNumberingAfterBreak="0">
+  <w:abstractNum w:abstractNumId="7">
     <w:nsid w:val="FFFFFF82"/>
     <w:multiLevelType w:val="singleLevel"/>
     <w:tmpl w:val="36886A36"/>
@@ -23291,7 +23437,7 @@
       </w:rPr>
     </w:lvl>
   </w:abstractNum>
-  <w:abstractNum w:abstractNumId="8" w15:restartNumberingAfterBreak="0">
+  <w:abstractNum w:abstractNumId="8">
     <w:nsid w:val="FFFFFF83"/>
     <w:multiLevelType w:val="singleLevel"/>
     <w:tmpl w:val="0FDCED3C"/>
@@ -23311,7 +23457,7 @@
       </w:rPr>
     </w:lvl>
   </w:abstractNum>
-  <w:abstractNum w:abstractNumId="9" w15:restartNumberingAfterBreak="0">
+  <w:abstractNum w:abstractNumId="9">
     <w:nsid w:val="FFFFFF88"/>
     <w:multiLevelType w:val="singleLevel"/>
     <w:tmpl w:val="BCAA61E8"/>
@@ -23328,7 +23474,7 @@
       </w:pPr>
     </w:lvl>
   </w:abstractNum>
-  <w:abstractNum w:abstractNumId="10" w15:restartNumberingAfterBreak="0">
+  <w:abstractNum w:abstractNumId="10">
     <w:nsid w:val="FFFFFF89"/>
     <w:multiLevelType w:val="singleLevel"/>
     <w:tmpl w:val="69F8DF4C"/>
@@ -23348,14 +23494,14 @@
       </w:rPr>
     </w:lvl>
   </w:abstractNum>
-  <w:abstractNum w:abstractNumId="11" w15:restartNumberingAfterBreak="0">
+  <w:abstractNum w:abstractNumId="11">
     <w:nsid w:val="FFFFFFFB"/>
     <w:multiLevelType w:val="multilevel"/>
     <w:tmpl w:val="F2764B92"/>
     <w:lvl w:ilvl="0">
       <w:start w:val="1"/>
       <w:numFmt w:val="upperRoman"/>
-      <w:pStyle w:val="Ttulo1"/>
+      <w:pStyle w:val="Heading1"/>
       <w:lvlText w:val="%1."/>
       <w:legacy w:legacy="1" w:legacySpace="144" w:legacyIndent="144"/>
       <w:lvlJc w:val="left"/>
@@ -23366,7 +23512,7 @@
     <w:lvl w:ilvl="1">
       <w:start w:val="1"/>
       <w:numFmt w:val="upperLetter"/>
-      <w:pStyle w:val="Ttulo2"/>
+      <w:pStyle w:val="Heading2"/>
       <w:lvlText w:val="%2."/>
       <w:legacy w:legacy="1" w:legacySpace="144" w:legacyIndent="144"/>
       <w:lvlJc w:val="left"/>
@@ -23378,7 +23524,7 @@
     <w:lvl w:ilvl="2">
       <w:start w:val="1"/>
       <w:numFmt w:val="decimal"/>
-      <w:pStyle w:val="Ttulo3"/>
+      <w:pStyle w:val="Heading3"/>
       <w:lvlText w:val="%3)"/>
       <w:legacy w:legacy="1" w:legacySpace="144" w:legacyIndent="144"/>
       <w:lvlJc w:val="left"/>
@@ -23389,7 +23535,7 @@
     <w:lvl w:ilvl="3">
       <w:start w:val="1"/>
       <w:numFmt w:val="lowerLetter"/>
-      <w:pStyle w:val="Ttulo4"/>
+      <w:pStyle w:val="Heading4"/>
       <w:lvlText w:val="%4)"/>
       <w:legacy w:legacy="1" w:legacySpace="0" w:legacyIndent="720"/>
       <w:lvlJc w:val="left"/>
@@ -23400,7 +23546,7 @@
     <w:lvl w:ilvl="4">
       <w:start w:val="1"/>
       <w:numFmt w:val="decimal"/>
-      <w:pStyle w:val="Ttulo5"/>
+      <w:pStyle w:val="Heading5"/>
       <w:lvlText w:val="(%5)"/>
       <w:legacy w:legacy="1" w:legacySpace="0" w:legacyIndent="720"/>
       <w:lvlJc w:val="left"/>
@@ -23411,7 +23557,7 @@
     <w:lvl w:ilvl="5">
       <w:start w:val="1"/>
       <w:numFmt w:val="lowerLetter"/>
-      <w:pStyle w:val="Ttulo6"/>
+      <w:pStyle w:val="Heading6"/>
       <w:lvlText w:val="(%6)"/>
       <w:legacy w:legacy="1" w:legacySpace="0" w:legacyIndent="720"/>
       <w:lvlJc w:val="left"/>
@@ -23422,7 +23568,7 @@
     <w:lvl w:ilvl="6">
       <w:start w:val="1"/>
       <w:numFmt w:val="lowerRoman"/>
-      <w:pStyle w:val="Ttulo7"/>
+      <w:pStyle w:val="Heading7"/>
       <w:lvlText w:val="(%7)"/>
       <w:legacy w:legacy="1" w:legacySpace="0" w:legacyIndent="720"/>
       <w:lvlJc w:val="left"/>
@@ -23433,7 +23579,7 @@
     <w:lvl w:ilvl="7">
       <w:start w:val="1"/>
       <w:numFmt w:val="lowerLetter"/>
-      <w:pStyle w:val="Ttulo8"/>
+      <w:pStyle w:val="Heading8"/>
       <w:lvlText w:val="(%8)"/>
       <w:legacy w:legacy="1" w:legacySpace="0" w:legacyIndent="720"/>
       <w:lvlJc w:val="left"/>
@@ -23444,7 +23590,7 @@
     <w:lvl w:ilvl="8">
       <w:start w:val="1"/>
       <w:numFmt w:val="lowerRoman"/>
-      <w:pStyle w:val="Ttulo9"/>
+      <w:pStyle w:val="Heading9"/>
       <w:lvlText w:val="(%9)"/>
       <w:legacy w:legacy="1" w:legacySpace="0" w:legacyIndent="720"/>
       <w:lvlJc w:val="left"/>
@@ -23453,7 +23599,7 @@
       </w:pPr>
     </w:lvl>
   </w:abstractNum>
-  <w:abstractNum w:abstractNumId="12" w15:restartNumberingAfterBreak="0">
+  <w:abstractNum w:abstractNumId="12">
     <w:nsid w:val="0AD53BAD"/>
     <w:multiLevelType w:val="hybridMultilevel"/>
     <w:tmpl w:val="3A402578"/>
@@ -23539,7 +23685,7 @@
       </w:pPr>
     </w:lvl>
   </w:abstractNum>
-  <w:abstractNum w:abstractNumId="13" w15:restartNumberingAfterBreak="0">
+  <w:abstractNum w:abstractNumId="13">
     <w:nsid w:val="1B0B1D66"/>
     <w:multiLevelType w:val="singleLevel"/>
     <w:tmpl w:val="0BEC9FB0"/>
@@ -23554,7 +23700,7 @@
       </w:pPr>
     </w:lvl>
   </w:abstractNum>
-  <w:abstractNum w:abstractNumId="14" w15:restartNumberingAfterBreak="0">
+  <w:abstractNum w:abstractNumId="14">
     <w:nsid w:val="2517274C"/>
     <w:multiLevelType w:val="singleLevel"/>
     <w:tmpl w:val="04090011"/>
@@ -23571,7 +23717,7 @@
       </w:pPr>
     </w:lvl>
   </w:abstractNum>
-  <w:abstractNum w:abstractNumId="15" w15:restartNumberingAfterBreak="0">
+  <w:abstractNum w:abstractNumId="15">
     <w:nsid w:val="2D234D8B"/>
     <w:multiLevelType w:val="singleLevel"/>
     <w:tmpl w:val="0409000F"/>
@@ -23588,7 +23734,7 @@
       </w:pPr>
     </w:lvl>
   </w:abstractNum>
-  <w:abstractNum w:abstractNumId="16" w15:restartNumberingAfterBreak="0">
+  <w:abstractNum w:abstractNumId="16">
     <w:nsid w:val="2F8B23F8"/>
     <w:multiLevelType w:val="singleLevel"/>
     <w:tmpl w:val="12CEED98"/>
@@ -23603,7 +23749,7 @@
       </w:pPr>
     </w:lvl>
   </w:abstractNum>
-  <w:abstractNum w:abstractNumId="17" w15:restartNumberingAfterBreak="0">
+  <w:abstractNum w:abstractNumId="17">
     <w:nsid w:val="37347E93"/>
     <w:multiLevelType w:val="hybridMultilevel"/>
     <w:tmpl w:val="35CADE76"/>
@@ -23692,7 +23838,7 @@
       </w:pPr>
     </w:lvl>
   </w:abstractNum>
-  <w:abstractNum w:abstractNumId="18" w15:restartNumberingAfterBreak="0">
+  <w:abstractNum w:abstractNumId="18">
     <w:nsid w:val="3A877D64"/>
     <w:multiLevelType w:val="singleLevel"/>
     <w:tmpl w:val="5DA6FC16"/>
@@ -23710,7 +23856,7 @@
       </w:pPr>
     </w:lvl>
   </w:abstractNum>
-  <w:abstractNum w:abstractNumId="19" w15:restartNumberingAfterBreak="0">
+  <w:abstractNum w:abstractNumId="19">
     <w:nsid w:val="3AAC1CFC"/>
     <w:multiLevelType w:val="singleLevel"/>
     <w:tmpl w:val="3A8EC28E"/>
@@ -23727,7 +23873,7 @@
       </w:pPr>
     </w:lvl>
   </w:abstractNum>
-  <w:abstractNum w:abstractNumId="20" w15:restartNumberingAfterBreak="0">
+  <w:abstractNum w:abstractNumId="20">
     <w:nsid w:val="44775830"/>
     <w:multiLevelType w:val="hybridMultilevel"/>
     <w:tmpl w:val="3E4A0EB2"/>
@@ -23816,7 +23962,7 @@
       </w:pPr>
     </w:lvl>
   </w:abstractNum>
-  <w:abstractNum w:abstractNumId="21" w15:restartNumberingAfterBreak="0">
+  <w:abstractNum w:abstractNumId="21">
     <w:nsid w:val="47332F9F"/>
     <w:multiLevelType w:val="singleLevel"/>
     <w:tmpl w:val="488EC81A"/>
@@ -23831,7 +23977,7 @@
       </w:pPr>
     </w:lvl>
   </w:abstractNum>
-  <w:abstractNum w:abstractNumId="22" w15:restartNumberingAfterBreak="0">
+  <w:abstractNum w:abstractNumId="22">
     <w:nsid w:val="48301EFA"/>
     <w:multiLevelType w:val="hybridMultilevel"/>
     <w:tmpl w:val="39DC1FF8"/>
@@ -23917,7 +24063,7 @@
       </w:pPr>
     </w:lvl>
   </w:abstractNum>
-  <w:abstractNum w:abstractNumId="23" w15:restartNumberingAfterBreak="0">
+  <w:abstractNum w:abstractNumId="23">
     <w:nsid w:val="4D0B59CF"/>
     <w:multiLevelType w:val="singleLevel"/>
     <w:tmpl w:val="4A4223A6"/>
@@ -23932,7 +24078,7 @@
       </w:pPr>
     </w:lvl>
   </w:abstractNum>
-  <w:abstractNum w:abstractNumId="24" w15:restartNumberingAfterBreak="0">
+  <w:abstractNum w:abstractNumId="24">
     <w:nsid w:val="55630736"/>
     <w:multiLevelType w:val="singleLevel"/>
     <w:tmpl w:val="0BEC9FB0"/>
@@ -23947,7 +24093,7 @@
       </w:pPr>
     </w:lvl>
   </w:abstractNum>
-  <w:abstractNum w:abstractNumId="25" w15:restartNumberingAfterBreak="0">
+  <w:abstractNum w:abstractNumId="25">
     <w:nsid w:val="6DC3293B"/>
     <w:multiLevelType w:val="singleLevel"/>
     <w:tmpl w:val="A28C3CCC"/>
@@ -23967,7 +24113,7 @@
       </w:rPr>
     </w:lvl>
   </w:abstractNum>
-  <w:abstractNum w:abstractNumId="26" w15:restartNumberingAfterBreak="0">
+  <w:abstractNum w:abstractNumId="26">
     <w:nsid w:val="70C21745"/>
     <w:multiLevelType w:val="hybridMultilevel"/>
     <w:tmpl w:val="C5AA9EB4"/>
@@ -24053,7 +24199,7 @@
       </w:pPr>
     </w:lvl>
   </w:abstractNum>
-  <w:abstractNum w:abstractNumId="27" w15:restartNumberingAfterBreak="0">
+  <w:abstractNum w:abstractNumId="27">
     <w:nsid w:val="722C3FDB"/>
     <w:multiLevelType w:val="hybridMultilevel"/>
     <w:tmpl w:val="E0222B8A"/>
@@ -24139,7 +24285,7 @@
       </w:pPr>
     </w:lvl>
   </w:abstractNum>
-  <w:abstractNum w:abstractNumId="28" w15:restartNumberingAfterBreak="0">
+  <w:abstractNum w:abstractNumId="28">
     <w:nsid w:val="750A417B"/>
     <w:multiLevelType w:val="hybridMultilevel"/>
     <w:tmpl w:val="78D28260"/>
@@ -24225,7 +24371,7 @@
       </w:pPr>
     </w:lvl>
   </w:abstractNum>
-  <w:abstractNum w:abstractNumId="29" w15:restartNumberingAfterBreak="0">
+  <w:abstractNum w:abstractNumId="29">
     <w:nsid w:val="75CE3AEE"/>
     <w:multiLevelType w:val="hybridMultilevel"/>
     <w:tmpl w:val="A03C883C"/>
@@ -24314,7 +24460,7 @@
       </w:pPr>
     </w:lvl>
   </w:abstractNum>
-  <w:abstractNum w:abstractNumId="30" w15:restartNumberingAfterBreak="0">
+  <w:abstractNum w:abstractNumId="30">
     <w:nsid w:val="77E315E9"/>
     <w:multiLevelType w:val="singleLevel"/>
     <w:tmpl w:val="0BEC9FB0"/>
@@ -24576,7 +24722,7 @@
 </file>
 
 <file path=word/people.xml><?xml version="1.0" encoding="utf-8"?>
-<w15:people xmlns:wpc="http://schemas.microsoft.com/office/word/2010/wordprocessingCanvas" xmlns:cx="http://schemas.microsoft.com/office/drawing/2014/chartex" xmlns:cx1="http://schemas.microsoft.com/office/drawing/2015/9/8/chartex" xmlns:cx2="http://schemas.microsoft.com/office/drawing/2015/10/21/chartex" xmlns:cx3="http://schemas.microsoft.com/office/drawing/2016/5/9/chartex" xmlns:cx4="http://schemas.microsoft.com/office/drawing/2016/5/10/chartex" xmlns:cx5="http://schemas.microsoft.com/office/drawing/2016/5/11/chartex" xmlns:mc="http://schemas.openxmlformats.org/markup-compatibility/2006" xmlns:o="urn:schemas-microsoft-com:office:office" xmlns:r="http://schemas.openxmlformats.org/officeDocument/2006/relationships" xmlns:m="http://schemas.openxmlformats.org/officeDocument/2006/math" xmlns:v="urn:schemas-microsoft-com:vml" xmlns:wp14="http://schemas.microsoft.com/office/word/2010/wordprocessingDrawing" xmlns:wp="http://schemas.openxmlformats.org/drawingml/2006/wordprocessingDrawing" xmlns:w10="urn:schemas-microsoft-com:office:word" xmlns:w="http://schemas.openxmlformats.org/wordprocessingml/2006/main" xmlns:w14="http://schemas.microsoft.com/office/word/2010/wordml" xmlns:w15="http://schemas.microsoft.com/office/word/2012/wordml" xmlns:w16se="http://schemas.microsoft.com/office/word/2015/wordml/symex" xmlns:wpg="http://schemas.microsoft.com/office/word/2010/wordprocessingGroup" xmlns:wpi="http://schemas.microsoft.com/office/word/2010/wordprocessingInk" xmlns:wne="http://schemas.microsoft.com/office/word/2006/wordml" xmlns:wps="http://schemas.microsoft.com/office/word/2010/wordprocessingShape" mc:Ignorable="w14 w15 w16se wp14">
+<w15:people xmlns:wpc="http://schemas.microsoft.com/office/word/2010/wordprocessingCanvas" xmlns:mc="http://schemas.openxmlformats.org/markup-compatibility/2006" xmlns:o="urn:schemas-microsoft-com:office:office" xmlns:r="http://schemas.openxmlformats.org/officeDocument/2006/relationships" xmlns:m="http://schemas.openxmlformats.org/officeDocument/2006/math" xmlns:v="urn:schemas-microsoft-com:vml" xmlns:wp14="http://schemas.microsoft.com/office/word/2010/wordprocessingDrawing" xmlns:wp="http://schemas.openxmlformats.org/drawingml/2006/wordprocessingDrawing" xmlns:w10="urn:schemas-microsoft-com:office:word" xmlns:w="http://schemas.openxmlformats.org/wordprocessingml/2006/main" xmlns:w14="http://schemas.microsoft.com/office/word/2010/wordml" xmlns:w15="http://schemas.microsoft.com/office/word/2012/wordml" xmlns:wpg="http://schemas.microsoft.com/office/word/2010/wordprocessingGroup" xmlns:wpi="http://schemas.microsoft.com/office/word/2010/wordprocessingInk" xmlns:wne="http://schemas.microsoft.com/office/word/2006/wordml" xmlns:wps="http://schemas.microsoft.com/office/word/2010/wordprocessingShape" mc:Ignorable="w14 w15 wp14">
   <w15:person w15:author="Alisson Steffens Henrique">
     <w15:presenceInfo w15:providerId="None" w15:userId="Alisson Steffens Henrique"/>
   </w15:person>
@@ -24584,7 +24730,7 @@
 </file>
 
 <file path=word/styles.xml><?xml version="1.0" encoding="utf-8"?>
-<w:styles xmlns:mc="http://schemas.openxmlformats.org/markup-compatibility/2006" xmlns:r="http://schemas.openxmlformats.org/officeDocument/2006/relationships" xmlns:w="http://schemas.openxmlformats.org/wordprocessingml/2006/main" xmlns:w14="http://schemas.microsoft.com/office/word/2010/wordml" xmlns:w15="http://schemas.microsoft.com/office/word/2012/wordml" xmlns:w16se="http://schemas.microsoft.com/office/word/2015/wordml/symex" mc:Ignorable="w14 w15 w16se">
+<w:styles xmlns:mc="http://schemas.openxmlformats.org/markup-compatibility/2006" xmlns:r="http://schemas.openxmlformats.org/officeDocument/2006/relationships" xmlns:w="http://schemas.openxmlformats.org/wordprocessingml/2006/main" xmlns:w14="http://schemas.microsoft.com/office/word/2010/wordml" xmlns:w15="http://schemas.microsoft.com/office/word/2012/wordml" mc:Ignorable="w14 w15">
   <w:docDefaults>
     <w:rPrDefault>
       <w:rPr>
@@ -24594,7 +24740,7 @@
     </w:rPrDefault>
     <w:pPrDefault/>
   </w:docDefaults>
-  <w:latentStyles w:defLockedState="0" w:defUIPriority="0" w:defSemiHidden="0" w:defUnhideWhenUsed="0" w:defQFormat="0" w:count="374">
+  <w:latentStyles w:defLockedState="0" w:defUIPriority="0" w:defSemiHidden="0" w:defUnhideWhenUsed="0" w:defQFormat="0" w:count="371">
     <w:lsdException w:name="Normal" w:qFormat="1"/>
     <w:lsdException w:name="heading 1" w:uiPriority="9" w:qFormat="1"/>
     <w:lsdException w:name="heading 2" w:uiPriority="9" w:qFormat="1"/>
@@ -24742,6 +24888,7 @@
     <w:lsdException w:name="Table Web 1" w:semiHidden="1" w:unhideWhenUsed="1"/>
     <w:lsdException w:name="Table Web 2" w:semiHidden="1" w:unhideWhenUsed="1"/>
     <w:lsdException w:name="Table Web 3" w:semiHidden="1" w:unhideWhenUsed="1"/>
+    <w:lsdException w:name="Table Theme" w:semiHidden="1" w:unhideWhenUsed="1"/>
     <w:lsdException w:name="Placeholder Text" w:semiHidden="1" w:uiPriority="99"/>
     <w:lsdException w:name="No Spacing" w:uiPriority="1" w:qFormat="1"/>
     <w:lsdException w:name="Light Shading" w:uiPriority="60"/>
@@ -24957,19 +25104,16 @@
     <w:lsdException w:name="List Table 5 Dark Accent 6" w:uiPriority="50"/>
     <w:lsdException w:name="List Table 6 Colorful Accent 6" w:uiPriority="51"/>
     <w:lsdException w:name="List Table 7 Colorful Accent 6" w:uiPriority="52"/>
-    <w:lsdException w:name="Mention" w:semiHidden="1" w:uiPriority="99" w:unhideWhenUsed="1"/>
-    <w:lsdException w:name="Smart Hyperlink" w:semiHidden="1" w:uiPriority="99" w:unhideWhenUsed="1"/>
-    <w:lsdException w:name="Hashtag" w:semiHidden="1" w:uiPriority="99" w:unhideWhenUsed="1"/>
   </w:latentStyles>
   <w:style w:type="paragraph" w:default="1" w:styleId="Normal">
     <w:name w:val="Normal"/>
     <w:qFormat/>
   </w:style>
-  <w:style w:type="paragraph" w:styleId="Ttulo1">
+  <w:style w:type="paragraph" w:styleId="Heading1">
     <w:name w:val="heading 1"/>
     <w:basedOn w:val="Normal"/>
     <w:next w:val="Normal"/>
-    <w:link w:val="Ttulo1Char"/>
+    <w:link w:val="Heading1Char"/>
     <w:uiPriority w:val="9"/>
     <w:qFormat/>
     <w:pPr>
@@ -24986,11 +25130,11 @@
       <w:kern w:val="28"/>
     </w:rPr>
   </w:style>
-  <w:style w:type="paragraph" w:styleId="Ttulo2">
+  <w:style w:type="paragraph" w:styleId="Heading2">
     <w:name w:val="heading 2"/>
     <w:basedOn w:val="Normal"/>
     <w:next w:val="Normal"/>
-    <w:link w:val="Ttulo2Char"/>
+    <w:link w:val="Heading2Char"/>
     <w:uiPriority w:val="9"/>
     <w:qFormat/>
     <w:pPr>
@@ -25007,7 +25151,7 @@
       <w:iCs/>
     </w:rPr>
   </w:style>
-  <w:style w:type="paragraph" w:styleId="Ttulo3">
+  <w:style w:type="paragraph" w:styleId="Heading3">
     <w:name w:val="heading 3"/>
     <w:basedOn w:val="Normal"/>
     <w:next w:val="Normal"/>
@@ -25026,7 +25170,7 @@
       <w:iCs/>
     </w:rPr>
   </w:style>
-  <w:style w:type="paragraph" w:styleId="Ttulo4">
+  <w:style w:type="paragraph" w:styleId="Heading4">
     <w:name w:val="heading 4"/>
     <w:basedOn w:val="Normal"/>
     <w:next w:val="Normal"/>
@@ -25048,7 +25192,7 @@
       <w:szCs w:val="18"/>
     </w:rPr>
   </w:style>
-  <w:style w:type="paragraph" w:styleId="Ttulo5">
+  <w:style w:type="paragraph" w:styleId="Heading5">
     <w:name w:val="heading 5"/>
     <w:basedOn w:val="Normal"/>
     <w:next w:val="Normal"/>
@@ -25067,7 +25211,7 @@
       <w:szCs w:val="18"/>
     </w:rPr>
   </w:style>
-  <w:style w:type="paragraph" w:styleId="Ttulo6">
+  <w:style w:type="paragraph" w:styleId="Heading6">
     <w:name w:val="heading 6"/>
     <w:basedOn w:val="Normal"/>
     <w:next w:val="Normal"/>
@@ -25088,7 +25232,7 @@
       <w:szCs w:val="16"/>
     </w:rPr>
   </w:style>
-  <w:style w:type="paragraph" w:styleId="Ttulo7">
+  <w:style w:type="paragraph" w:styleId="Heading7">
     <w:name w:val="heading 7"/>
     <w:basedOn w:val="Normal"/>
     <w:next w:val="Normal"/>
@@ -25107,7 +25251,7 @@
       <w:szCs w:val="16"/>
     </w:rPr>
   </w:style>
-  <w:style w:type="paragraph" w:styleId="Ttulo8">
+  <w:style w:type="paragraph" w:styleId="Heading8">
     <w:name w:val="heading 8"/>
     <w:basedOn w:val="Normal"/>
     <w:next w:val="Normal"/>
@@ -25128,7 +25272,7 @@
       <w:szCs w:val="16"/>
     </w:rPr>
   </w:style>
-  <w:style w:type="paragraph" w:styleId="Ttulo9">
+  <w:style w:type="paragraph" w:styleId="Heading9">
     <w:name w:val="heading 9"/>
     <w:basedOn w:val="Normal"/>
     <w:next w:val="Normal"/>
@@ -25147,13 +25291,13 @@
       <w:szCs w:val="16"/>
     </w:rPr>
   </w:style>
-  <w:style w:type="character" w:default="1" w:styleId="Fontepargpadro">
+  <w:style w:type="character" w:default="1" w:styleId="DefaultParagraphFont">
     <w:name w:val="Default Paragraph Font"/>
     <w:uiPriority w:val="1"/>
     <w:semiHidden/>
     <w:unhideWhenUsed/>
   </w:style>
-  <w:style w:type="table" w:default="1" w:styleId="Tabelanormal">
+  <w:style w:type="table" w:default="1" w:styleId="TableNormal">
     <w:name w:val="Normal Table"/>
     <w:uiPriority w:val="99"/>
     <w:semiHidden/>
@@ -25168,7 +25312,7 @@
       </w:tblCellMar>
     </w:tblPr>
   </w:style>
-  <w:style w:type="numbering" w:default="1" w:styleId="Semlista">
+  <w:style w:type="numbering" w:default="1" w:styleId="NoList">
     <w:name w:val="No List"/>
     <w:uiPriority w:val="99"/>
     <w:semiHidden/>
@@ -25206,7 +25350,7 @@
   </w:style>
   <w:style w:type="character" w:customStyle="1" w:styleId="MemberType">
     <w:name w:val="MemberType"/>
-    <w:basedOn w:val="Fontepargpadro"/>
+    <w:basedOn w:val="DefaultParagraphFont"/>
     <w:rPr>
       <w:rFonts w:ascii="Times New Roman" w:hAnsi="Times New Roman" w:cs="Times New Roman"/>
       <w:i/>
@@ -25215,7 +25359,7 @@
       <w:szCs w:val="22"/>
     </w:rPr>
   </w:style>
-  <w:style w:type="paragraph" w:styleId="Ttulo">
+  <w:style w:type="paragraph" w:styleId="Title">
     <w:name w:val="Title"/>
     <w:basedOn w:val="Normal"/>
     <w:next w:val="Normal"/>
@@ -25230,10 +25374,10 @@
       <w:szCs w:val="48"/>
     </w:rPr>
   </w:style>
-  <w:style w:type="paragraph" w:styleId="Textodenotaderodap">
+  <w:style w:type="paragraph" w:styleId="FootnoteText">
     <w:name w:val="footnote text"/>
     <w:basedOn w:val="Normal"/>
-    <w:link w:val="TextodenotaderodapChar"/>
+    <w:link w:val="FootnoteTextChar"/>
     <w:semiHidden/>
     <w:pPr>
       <w:ind w:firstLine="202"/>
@@ -25273,18 +25417,18 @@
       <w:szCs w:val="18"/>
     </w:rPr>
   </w:style>
-  <w:style w:type="character" w:styleId="Refdenotaderodap">
+  <w:style w:type="character" w:styleId="FootnoteReference">
     <w:name w:val="footnote reference"/>
-    <w:basedOn w:val="Fontepargpadro"/>
+    <w:basedOn w:val="DefaultParagraphFont"/>
     <w:semiHidden/>
     <w:rPr>
       <w:vertAlign w:val="superscript"/>
     </w:rPr>
   </w:style>
-  <w:style w:type="paragraph" w:styleId="Rodap">
+  <w:style w:type="paragraph" w:styleId="Footer">
     <w:name w:val="footer"/>
     <w:basedOn w:val="Normal"/>
-    <w:link w:val="RodapChar"/>
+    <w:link w:val="FooterChar"/>
     <w:uiPriority w:val="99"/>
     <w:pPr>
       <w:tabs>
@@ -25328,7 +25472,7 @@
   </w:style>
   <w:style w:type="paragraph" w:customStyle="1" w:styleId="ReferenceHead">
     <w:name w:val="Reference Head"/>
-    <w:basedOn w:val="Ttulo1"/>
+    <w:basedOn w:val="Heading1"/>
     <w:link w:val="ReferenceHeadChar"/>
     <w:pPr>
       <w:numPr>
@@ -25336,7 +25480,7 @@
       </w:numPr>
     </w:pPr>
   </w:style>
-  <w:style w:type="paragraph" w:styleId="Cabealho">
+  <w:style w:type="paragraph" w:styleId="Header">
     <w:name w:val="header"/>
     <w:basedOn w:val="Normal"/>
     <w:pPr>
@@ -25361,24 +25505,24 @@
   </w:style>
   <w:style w:type="character" w:styleId="Hyperlink">
     <w:name w:val="Hyperlink"/>
-    <w:basedOn w:val="Fontepargpadro"/>
+    <w:basedOn w:val="DefaultParagraphFont"/>
     <w:rPr>
       <w:color w:val="0000FF"/>
       <w:u w:val="single"/>
     </w:rPr>
   </w:style>
-  <w:style w:type="character" w:styleId="HiperlinkVisitado">
+  <w:style w:type="character" w:styleId="FollowedHyperlink">
     <w:name w:val="FollowedHyperlink"/>
-    <w:basedOn w:val="Fontepargpadro"/>
+    <w:basedOn w:val="DefaultParagraphFont"/>
     <w:rPr>
       <w:color w:val="800080"/>
       <w:u w:val="single"/>
     </w:rPr>
   </w:style>
-  <w:style w:type="paragraph" w:styleId="Recuodecorpodetexto">
+  <w:style w:type="paragraph" w:styleId="BodyTextIndent">
     <w:name w:val="Body Text Indent"/>
     <w:basedOn w:val="Normal"/>
-    <w:link w:val="RecuodecorpodetextoChar"/>
+    <w:link w:val="BodyTextIndentChar"/>
     <w:pPr>
       <w:ind w:left="630" w:hanging="630"/>
     </w:pPr>
@@ -25386,7 +25530,7 @@
       <w:szCs w:val="24"/>
     </w:rPr>
   </w:style>
-  <w:style w:type="paragraph" w:styleId="MapadoDocumento">
+  <w:style w:type="paragraph" w:styleId="DocumentMap">
     <w:name w:val="Document Map"/>
     <w:basedOn w:val="Normal"/>
     <w:semiHidden/>
@@ -25423,10 +25567,10 @@
       <w:szCs w:val="20"/>
     </w:rPr>
   </w:style>
-  <w:style w:type="paragraph" w:styleId="Textodebalo">
+  <w:style w:type="paragraph" w:styleId="BalloonText">
     <w:name w:val="Balloon Text"/>
     <w:basedOn w:val="Normal"/>
-    <w:link w:val="TextodebaloChar"/>
+    <w:link w:val="BalloonTextChar"/>
     <w:rsid w:val="00F33D49"/>
     <w:rPr>
       <w:rFonts w:ascii="Tahoma" w:hAnsi="Tahoma" w:cs="Tahoma"/>
@@ -25434,10 +25578,10 @@
       <w:szCs w:val="16"/>
     </w:rPr>
   </w:style>
-  <w:style w:type="character" w:customStyle="1" w:styleId="TextodebaloChar">
-    <w:name w:val="Texto de balão Char"/>
-    <w:basedOn w:val="Fontepargpadro"/>
-    <w:link w:val="Textodebalo"/>
+  <w:style w:type="character" w:customStyle="1" w:styleId="BalloonTextChar">
+    <w:name w:val="Balloon Text Char"/>
+    <w:basedOn w:val="DefaultParagraphFont"/>
+    <w:link w:val="BalloonText"/>
     <w:rsid w:val="00F33D49"/>
     <w:rPr>
       <w:rFonts w:ascii="Tahoma" w:hAnsi="Tahoma" w:cs="Tahoma"/>
@@ -25445,9 +25589,9 @@
       <w:szCs w:val="16"/>
     </w:rPr>
   </w:style>
-  <w:style w:type="character" w:styleId="TextodoEspaoReservado">
+  <w:style w:type="character" w:styleId="PlaceholderText">
     <w:name w:val="Placeholder Text"/>
-    <w:basedOn w:val="Fontepargpadro"/>
+    <w:basedOn w:val="DefaultParagraphFont"/>
     <w:uiPriority w:val="99"/>
     <w:semiHidden/>
     <w:rsid w:val="009A1F6E"/>
@@ -25479,7 +25623,7 @@
   </w:style>
   <w:style w:type="character" w:customStyle="1" w:styleId="BodyText1">
     <w:name w:val="Body Text1"/>
-    <w:basedOn w:val="Fontepargpadro"/>
+    <w:basedOn w:val="DefaultParagraphFont"/>
     <w:uiPriority w:val="99"/>
     <w:rsid w:val="00C82D86"/>
     <w:rPr>
@@ -25491,7 +25635,7 @@
   </w:style>
   <w:style w:type="character" w:customStyle="1" w:styleId="bodytype">
     <w:name w:val="body type"/>
-    <w:basedOn w:val="Fontepargpadro"/>
+    <w:basedOn w:val="DefaultParagraphFont"/>
     <w:uiPriority w:val="99"/>
     <w:rsid w:val="00C82D86"/>
     <w:rPr>
@@ -25508,10 +25652,10 @@
     <w:qFormat/>
     <w:rsid w:val="003F52AD"/>
   </w:style>
-  <w:style w:type="character" w:customStyle="1" w:styleId="Ttulo1Char">
-    <w:name w:val="Título 1 Char"/>
-    <w:basedOn w:val="Fontepargpadro"/>
-    <w:link w:val="Ttulo1"/>
+  <w:style w:type="character" w:customStyle="1" w:styleId="Heading1Char">
+    <w:name w:val="Heading 1 Char"/>
+    <w:basedOn w:val="DefaultParagraphFont"/>
+    <w:link w:val="Heading1"/>
     <w:uiPriority w:val="9"/>
     <w:rsid w:val="003F52AD"/>
     <w:rPr>
@@ -25521,7 +25665,7 @@
   </w:style>
   <w:style w:type="character" w:customStyle="1" w:styleId="ReferenceHeadChar">
     <w:name w:val="Reference Head Char"/>
-    <w:basedOn w:val="Ttulo1Char"/>
+    <w:basedOn w:val="Heading1Char"/>
     <w:link w:val="ReferenceHead"/>
     <w:rsid w:val="003F52AD"/>
     <w:rPr>
@@ -25539,7 +25683,7 @@
       <w:kern w:val="28"/>
     </w:rPr>
   </w:style>
-  <w:style w:type="paragraph" w:styleId="Reviso">
+  <w:style w:type="paragraph" w:styleId="Revision">
     <w:name w:val="Revision"/>
     <w:hidden/>
     <w:uiPriority w:val="99"/>
@@ -25548,7 +25692,7 @@
   </w:style>
   <w:style w:type="character" w:customStyle="1" w:styleId="BodyText2">
     <w:name w:val="Body Text2"/>
-    <w:basedOn w:val="Fontepargpadro"/>
+    <w:basedOn w:val="DefaultParagraphFont"/>
     <w:uiPriority w:val="99"/>
     <w:rsid w:val="001B36B1"/>
     <w:rPr>
@@ -25558,10 +25702,10 @@
       <w:szCs w:val="22"/>
     </w:rPr>
   </w:style>
-  <w:style w:type="character" w:customStyle="1" w:styleId="Ttulo2Char">
-    <w:name w:val="Título 2 Char"/>
-    <w:basedOn w:val="Fontepargpadro"/>
-    <w:link w:val="Ttulo2"/>
+  <w:style w:type="character" w:customStyle="1" w:styleId="Heading2Char">
+    <w:name w:val="Heading 2 Char"/>
+    <w:basedOn w:val="DefaultParagraphFont"/>
+    <w:link w:val="Heading2"/>
     <w:uiPriority w:val="9"/>
     <w:rsid w:val="001B36B1"/>
     <w:rPr>
@@ -25585,7 +25729,7 @@
       <w:jc w:val="both"/>
     </w:pPr>
     <w:rPr>
-      <w:rFonts w:ascii="Arial" w:eastAsia="MS Mincho" w:hAnsi="Arial"/>
+      <w:rFonts w:ascii="Arial" w:eastAsia="ＭＳ 明朝" w:hAnsi="Arial"/>
       <w:sz w:val="18"/>
       <w:szCs w:val="22"/>
       <w:lang w:eastAsia="ja-JP"/>
@@ -25593,27 +25737,27 @@
   </w:style>
   <w:style w:type="character" w:customStyle="1" w:styleId="TextL-MAGChar">
     <w:name w:val="Text L-MAG Char"/>
-    <w:basedOn w:val="Fontepargpadro"/>
+    <w:basedOn w:val="DefaultParagraphFont"/>
     <w:link w:val="TextL-MAG"/>
     <w:rsid w:val="009C7D17"/>
     <w:rPr>
-      <w:rFonts w:ascii="Arial" w:eastAsia="MS Mincho" w:hAnsi="Arial"/>
+      <w:rFonts w:ascii="Arial" w:eastAsia="ＭＳ 明朝" w:hAnsi="Arial"/>
       <w:sz w:val="18"/>
       <w:szCs w:val="22"/>
       <w:lang w:eastAsia="ja-JP"/>
     </w:rPr>
   </w:style>
-  <w:style w:type="character" w:customStyle="1" w:styleId="RodapChar">
-    <w:name w:val="Rodapé Char"/>
-    <w:basedOn w:val="Fontepargpadro"/>
-    <w:link w:val="Rodap"/>
+  <w:style w:type="character" w:customStyle="1" w:styleId="FooterChar">
+    <w:name w:val="Footer Char"/>
+    <w:basedOn w:val="DefaultParagraphFont"/>
+    <w:link w:val="Footer"/>
     <w:uiPriority w:val="99"/>
     <w:rsid w:val="00D90C10"/>
   </w:style>
-  <w:style w:type="character" w:customStyle="1" w:styleId="TextodenotaderodapChar">
-    <w:name w:val="Texto de nota de rodapé Char"/>
-    <w:basedOn w:val="Fontepargpadro"/>
-    <w:link w:val="Textodenotaderodap"/>
+  <w:style w:type="character" w:customStyle="1" w:styleId="FootnoteTextChar">
+    <w:name w:val="Footnote Text Char"/>
+    <w:basedOn w:val="DefaultParagraphFont"/>
+    <w:link w:val="FootnoteText"/>
     <w:semiHidden/>
     <w:rsid w:val="00C075EF"/>
     <w:rPr>
@@ -25621,10 +25765,10 @@
       <w:szCs w:val="16"/>
     </w:rPr>
   </w:style>
-  <w:style w:type="character" w:customStyle="1" w:styleId="RecuodecorpodetextoChar">
-    <w:name w:val="Recuo de corpo de texto Char"/>
-    <w:basedOn w:val="Fontepargpadro"/>
-    <w:link w:val="Recuodecorpodetexto"/>
+  <w:style w:type="character" w:customStyle="1" w:styleId="BodyTextIndentChar">
+    <w:name w:val="Body Text Indent Char"/>
+    <w:basedOn w:val="DefaultParagraphFont"/>
+    <w:link w:val="BodyTextIndent"/>
     <w:rsid w:val="003F26BD"/>
     <w:rPr>
       <w:szCs w:val="24"/>
@@ -25923,7 +26067,7 @@
 </file>
 
 <file path=customXml/itemProps1.xml><?xml version="1.0" encoding="utf-8"?>
-<ds:datastoreItem xmlns:ds="http://schemas.openxmlformats.org/officeDocument/2006/customXml" ds:itemID="{2A05AF0B-AEBC-49DE-9573-AC5D1EC5B383}">
+<ds:datastoreItem xmlns:ds="http://schemas.openxmlformats.org/officeDocument/2006/customXml" ds:itemID="{D95D7150-892C-4717-B874-0FCA78E8120F}">
   <ds:schemaRefs>
     <ds:schemaRef ds:uri="http://schemas.openxmlformats.org/officeDocument/2006/bibliography"/>
   </ds:schemaRefs>

</xml_diff>

<commit_message>
inserindo base sobre fcl
</commit_message>
<xml_diff>
--- a/Artigo.docx
+++ b/Artigo.docx
@@ -1817,7 +1817,14 @@
         <w:rPr>
           <w:lang w:val="pt-BR"/>
         </w:rPr>
-        <w:t xml:space="preserve">Para a implementação desta lógica com nosso projeto, um projeto foi feito em JAVA. O programa </w:t>
+        <w:t xml:space="preserve">Para a implementação desta lógica com nosso projeto, um </w:t>
+      </w:r>
+      <w:r>
+        <w:rPr>
+          <w:lang w:val="pt-BR"/>
+        </w:rPr>
+        <w:lastRenderedPageBreak/>
+        <w:t xml:space="preserve">projeto foi feito em JAVA. O programa </w:t>
       </w:r>
       <w:del w:id="70" w:author="Alisson Steffens Henrique" w:date="2016-12-02T21:26:00Z">
         <w:r>
@@ -1895,14 +1902,7 @@
         <w:rPr>
           <w:lang w:val="pt-BR"/>
         </w:rPr>
-        <w:t xml:space="preserve"> em uma biblioteca que calcula resultados </w:t>
-      </w:r>
-      <w:r>
-        <w:rPr>
-          <w:lang w:val="pt-BR"/>
-        </w:rPr>
-        <w:lastRenderedPageBreak/>
-        <w:t xml:space="preserve">a partir da lógica </w:t>
+        <w:t xml:space="preserve"> em uma biblioteca que calcula resultados a partir da lógica </w:t>
       </w:r>
       <w:proofErr w:type="spellStart"/>
       <w:r>
@@ -2049,38 +2049,331 @@
       <w:pPr>
         <w:pStyle w:val="Text"/>
         <w:rPr>
-          <w:lang w:val="pt-BR"/>
-        </w:rPr>
-      </w:pPr>
-      <w:r>
-        <w:rPr>
-          <w:lang w:val="pt-BR"/>
-        </w:rPr>
-        <w:t>FLC</w:t>
-      </w:r>
-      <w:r>
-        <w:rPr>
+          <w:ins w:id="76" w:author="Alisson Steffens Henrique" w:date="2016-12-03T01:36:00Z"/>
+          <w:lang w:val="pt-BR"/>
+        </w:rPr>
+      </w:pPr>
+      <w:del w:id="77" w:author="Alisson Steffens Henrique" w:date="2016-12-03T01:34:00Z">
+        <w:r>
+          <w:rPr>
+            <w:lang w:val="pt-BR"/>
+          </w:rPr>
+          <w:delText>FLC</w:delText>
+        </w:r>
+        <w:r>
+          <w:rPr>
+            <w:color w:val="FF0000"/>
+            <w:lang w:val="pt-BR"/>
+          </w:rPr>
+          <w:delText>....(Alisson plis)</w:delText>
+        </w:r>
+      </w:del>
+      <w:ins w:id="78" w:author="Alisson Steffens Henrique" w:date="2016-12-03T01:34:00Z">
+        <w:r>
+          <w:rPr>
+            <w:lang w:val="pt-BR"/>
+          </w:rPr>
+          <w:t xml:space="preserve">Foram definidas duas entradas como input, </w:t>
+        </w:r>
+      </w:ins>
+      <w:ins w:id="79" w:author="Alisson Steffens Henrique" w:date="2016-12-03T01:35:00Z">
+        <w:r>
+          <w:rPr>
+            <w:lang w:val="pt-BR"/>
+          </w:rPr>
+          <w:t xml:space="preserve">o </w:t>
+        </w:r>
+      </w:ins>
+      <w:ins w:id="80" w:author="Alisson Steffens Henrique" w:date="2016-12-03T01:36:00Z">
+        <w:r>
+          <w:rPr>
+            <w:lang w:val="pt-BR"/>
+          </w:rPr>
+          <w:t>“</w:t>
+        </w:r>
+      </w:ins>
+      <w:ins w:id="81" w:author="Alisson Steffens Henrique" w:date="2016-12-03T01:35:00Z">
+        <w:r>
+          <w:rPr>
+            <w:lang w:val="pt-BR"/>
+          </w:rPr>
+          <w:t>custo</w:t>
+        </w:r>
+      </w:ins>
+      <w:ins w:id="82" w:author="Alisson Steffens Henrique" w:date="2016-12-03T01:36:00Z">
+        <w:r>
+          <w:rPr>
+            <w:lang w:val="pt-BR"/>
+          </w:rPr>
+          <w:t>”</w:t>
+        </w:r>
+      </w:ins>
+      <w:ins w:id="83" w:author="Alisson Steffens Henrique" w:date="2016-12-03T01:35:00Z">
+        <w:r>
+          <w:rPr>
+            <w:lang w:val="pt-BR"/>
+          </w:rPr>
+          <w:t xml:space="preserve"> e a </w:t>
+        </w:r>
+      </w:ins>
+      <w:ins w:id="84" w:author="Alisson Steffens Henrique" w:date="2016-12-03T01:36:00Z">
+        <w:r>
+          <w:rPr>
+            <w:lang w:val="pt-BR"/>
+          </w:rPr>
+          <w:t>“</w:t>
+        </w:r>
+      </w:ins>
+      <w:ins w:id="85" w:author="Alisson Steffens Henrique" w:date="2016-12-03T01:35:00Z">
+        <w:r>
+          <w:rPr>
+            <w:lang w:val="pt-BR"/>
+          </w:rPr>
+          <w:t>eficiência</w:t>
+        </w:r>
+      </w:ins>
+      <w:ins w:id="86" w:author="Alisson Steffens Henrique" w:date="2016-12-03T01:36:00Z">
+        <w:r>
+          <w:rPr>
+            <w:lang w:val="pt-BR"/>
+          </w:rPr>
+          <w:t>”</w:t>
+        </w:r>
+      </w:ins>
+      <w:ins w:id="87" w:author="Alisson Steffens Henrique" w:date="2016-12-03T01:35:00Z">
+        <w:r>
+          <w:rPr>
+            <w:lang w:val="pt-BR"/>
+          </w:rPr>
+          <w:t xml:space="preserve">, ambos REAL do </w:t>
+        </w:r>
+        <w:proofErr w:type="spellStart"/>
+        <w:r>
+          <w:rPr>
+            <w:lang w:val="pt-BR"/>
+          </w:rPr>
+          <w:t>flc</w:t>
+        </w:r>
+        <w:proofErr w:type="spellEnd"/>
+        <w:r>
+          <w:rPr>
+            <w:lang w:val="pt-BR"/>
+          </w:rPr>
+          <w:t xml:space="preserve">. A variável de output também é REAL e seu nome é </w:t>
+        </w:r>
+      </w:ins>
+      <w:ins w:id="88" w:author="Alisson Steffens Henrique" w:date="2016-12-03T01:36:00Z">
+        <w:r>
+          <w:rPr>
+            <w:lang w:val="pt-BR"/>
+          </w:rPr>
+          <w:t>“</w:t>
+        </w:r>
+      </w:ins>
+      <w:proofErr w:type="spellStart"/>
+      <w:ins w:id="89" w:author="Alisson Steffens Henrique" w:date="2016-12-03T01:35:00Z">
+        <w:r>
+          <w:rPr>
+            <w:lang w:val="pt-BR"/>
+          </w:rPr>
+          <w:t>valeapena</w:t>
+        </w:r>
+      </w:ins>
+      <w:proofErr w:type="spellEnd"/>
+      <w:ins w:id="90" w:author="Alisson Steffens Henrique" w:date="2016-12-03T01:36:00Z">
+        <w:r>
+          <w:rPr>
+            <w:lang w:val="pt-BR"/>
+          </w:rPr>
+          <w:t>”</w:t>
+        </w:r>
+      </w:ins>
+      <w:ins w:id="91" w:author="Alisson Steffens Henrique" w:date="2016-12-03T01:35:00Z">
+        <w:r>
+          <w:rPr>
+            <w:lang w:val="pt-BR"/>
+          </w:rPr>
+          <w:t>.</w:t>
+        </w:r>
+      </w:ins>
+    </w:p>
+    <w:p>
+      <w:pPr>
+        <w:pStyle w:val="Text"/>
+        <w:rPr>
+          <w:ins w:id="92" w:author="Alisson Steffens Henrique" w:date="2016-12-03T01:38:00Z"/>
+          <w:lang w:val="pt-BR"/>
+        </w:rPr>
+      </w:pPr>
+      <w:ins w:id="93" w:author="Alisson Steffens Henrique" w:date="2016-12-03T01:36:00Z">
+        <w:r>
+          <w:rPr>
+            <w:lang w:val="pt-BR"/>
+          </w:rPr>
+          <w:t xml:space="preserve">A variável </w:t>
+        </w:r>
+      </w:ins>
+      <w:ins w:id="94" w:author="Alisson Steffens Henrique" w:date="2016-12-03T01:39:00Z">
+        <w:r>
+          <w:rPr>
+            <w:lang w:val="pt-BR"/>
+          </w:rPr>
+          <w:t>“</w:t>
+        </w:r>
+      </w:ins>
+      <w:ins w:id="95" w:author="Alisson Steffens Henrique" w:date="2016-12-03T01:36:00Z">
+        <w:r>
+          <w:rPr>
+            <w:lang w:val="pt-BR"/>
+          </w:rPr>
+          <w:t>custo</w:t>
+        </w:r>
+      </w:ins>
+      <w:ins w:id="96" w:author="Alisson Steffens Henrique" w:date="2016-12-03T01:39:00Z">
+        <w:r>
+          <w:rPr>
+            <w:lang w:val="pt-BR"/>
+          </w:rPr>
+          <w:t>”</w:t>
+        </w:r>
+      </w:ins>
+      <w:ins w:id="97" w:author="Alisson Steffens Henrique" w:date="2016-12-03T01:36:00Z">
+        <w:r>
+          <w:rPr>
+            <w:lang w:val="pt-BR"/>
+          </w:rPr>
+          <w:t xml:space="preserve"> tem 4 termos, </w:t>
+        </w:r>
+      </w:ins>
+      <w:ins w:id="98" w:author="Alisson Steffens Henrique" w:date="2016-12-03T01:37:00Z">
+        <w:r>
+          <w:rPr>
+            <w:lang w:val="pt-BR"/>
+          </w:rPr>
+          <w:t>sendo eles “</w:t>
+        </w:r>
+        <w:proofErr w:type="spellStart"/>
+        <w:r>
+          <w:rPr>
+            <w:lang w:val="pt-BR"/>
+          </w:rPr>
+          <w:t>mb</w:t>
+        </w:r>
+        <w:proofErr w:type="spellEnd"/>
+        <w:r>
+          <w:rPr>
+            <w:lang w:val="pt-BR"/>
+          </w:rPr>
+          <w:t>” (muito barato), “b” (barato), “c” (caro) e “</w:t>
+        </w:r>
+        <w:proofErr w:type="spellStart"/>
+        <w:r>
+          <w:rPr>
+            <w:lang w:val="pt-BR"/>
+          </w:rPr>
+          <w:t>mc</w:t>
+        </w:r>
+        <w:proofErr w:type="spellEnd"/>
+        <w:r>
+          <w:rPr>
+            <w:lang w:val="pt-BR"/>
+          </w:rPr>
+          <w:t>” (muito caro</w:t>
+        </w:r>
+      </w:ins>
+      <w:ins w:id="99" w:author="Alisson Steffens Henrique" w:date="2016-12-03T01:38:00Z">
+        <w:r>
+          <w:rPr>
+            <w:lang w:val="pt-BR"/>
+          </w:rPr>
+          <w:t>).</w:t>
+        </w:r>
+      </w:ins>
+    </w:p>
+    <w:p>
+      <w:pPr>
+        <w:pStyle w:val="Text"/>
+        <w:rPr>
+          <w:ins w:id="100" w:author="Alisson Steffens Henrique" w:date="2016-12-03T01:39:00Z"/>
+          <w:lang w:val="pt-BR"/>
+        </w:rPr>
+      </w:pPr>
+      <w:ins w:id="101" w:author="Alisson Steffens Henrique" w:date="2016-12-03T01:38:00Z">
+        <w:r>
+          <w:rPr>
+            <w:lang w:val="pt-BR"/>
+          </w:rPr>
+          <w:t xml:space="preserve">A variável </w:t>
+        </w:r>
+      </w:ins>
+      <w:ins w:id="102" w:author="Alisson Steffens Henrique" w:date="2016-12-03T01:39:00Z">
+        <w:r>
+          <w:rPr>
+            <w:lang w:val="pt-BR"/>
+          </w:rPr>
+          <w:t>“efi</w:t>
+        </w:r>
+        <w:bookmarkStart w:id="103" w:name="_GoBack"/>
+        <w:bookmarkEnd w:id="103"/>
+        <w:r>
+          <w:rPr>
+            <w:lang w:val="pt-BR"/>
+          </w:rPr>
+          <w:t>ciência” também conta com 4 termos, sendo eles “livre”, “</w:t>
+        </w:r>
+        <w:proofErr w:type="spellStart"/>
+        <w:r>
+          <w:rPr>
+            <w:lang w:val="pt-BR"/>
+          </w:rPr>
+          <w:t>levementelento</w:t>
+        </w:r>
+        <w:proofErr w:type="spellEnd"/>
+        <w:r>
+          <w:rPr>
+            <w:lang w:val="pt-BR"/>
+          </w:rPr>
+          <w:t>”, “lento” e “parado”.</w:t>
+        </w:r>
+      </w:ins>
+    </w:p>
+    <w:p>
+      <w:pPr>
+        <w:pStyle w:val="Text"/>
+        <w:rPr>
+          <w:ins w:id="104" w:author="Alisson Steffens Henrique" w:date="2016-12-03T01:35:00Z"/>
           <w:color w:val="FF0000"/>
           <w:lang w:val="pt-BR"/>
-        </w:rPr>
-        <w:t xml:space="preserve">....(Alisson </w:t>
-      </w:r>
-      <w:proofErr w:type="spellStart"/>
-      <w:r>
-        <w:rPr>
-          <w:color w:val="FF0000"/>
-          <w:lang w:val="pt-BR"/>
-        </w:rPr>
-        <w:t>plis</w:t>
-      </w:r>
-      <w:proofErr w:type="spellEnd"/>
-      <w:r>
-        <w:rPr>
-          <w:color w:val="FF0000"/>
-          <w:lang w:val="pt-BR"/>
-        </w:rPr>
-        <w:t>)</w:t>
-      </w:r>
+          <w:rPrChange w:id="105" w:author="Alisson Steffens Henrique" w:date="2016-12-03T01:41:00Z">
+            <w:rPr>
+              <w:ins w:id="106" w:author="Alisson Steffens Henrique" w:date="2016-12-03T01:35:00Z"/>
+              <w:lang w:val="pt-BR"/>
+            </w:rPr>
+          </w:rPrChange>
+        </w:rPr>
+      </w:pPr>
+      <w:ins w:id="107" w:author="Alisson Steffens Henrique" w:date="2016-12-03T01:41:00Z">
+        <w:r>
+          <w:rPr>
+            <w:color w:val="FF0000"/>
+            <w:lang w:val="pt-BR"/>
+            <w:rPrChange w:id="108" w:author="Alisson Steffens Henrique" w:date="2016-12-03T01:41:00Z">
+              <w:rPr>
+                <w:lang w:val="pt-BR"/>
+              </w:rPr>
+            </w:rPrChange>
+          </w:rPr>
+          <w:t>MAIS</w:t>
+        </w:r>
+      </w:ins>
+    </w:p>
+    <w:p>
+      <w:pPr>
+        <w:pStyle w:val="Text"/>
+        <w:rPr>
+          <w:lang w:val="pt-BR"/>
+        </w:rPr>
+      </w:pPr>
     </w:p>
     <w:p>
       <w:pPr>
@@ -2133,7 +2426,7 @@
         </w:rPr>
         <w:t xml:space="preserve"> os dados utilizados e </w:t>
       </w:r>
-      <w:del w:id="76" w:author="Alisson Steffens Henrique" w:date="2016-12-03T00:13:00Z">
+      <w:del w:id="109" w:author="Alisson Steffens Henrique" w:date="2016-12-03T00:13:00Z">
         <w:r>
           <w:rPr>
             <w:lang w:val="pt-BR"/>
@@ -2159,7 +2452,7 @@
           <w:delText xml:space="preserve">. </w:delText>
         </w:r>
       </w:del>
-      <w:ins w:id="77" w:author="Alisson Steffens Henrique" w:date="2016-12-03T00:13:00Z">
+      <w:ins w:id="110" w:author="Alisson Steffens Henrique" w:date="2016-12-03T00:13:00Z">
         <w:r>
           <w:rPr>
             <w:lang w:val="pt-BR"/>
@@ -2195,7 +2488,7 @@
         </w:rPr>
         <w:t xml:space="preserve">O primeiro local selecionado, </w:t>
       </w:r>
-      <w:del w:id="78" w:author="Alisson Steffens Henrique" w:date="2016-12-03T00:14:00Z">
+      <w:del w:id="111" w:author="Alisson Steffens Henrique" w:date="2016-12-03T00:14:00Z">
         <w:r>
           <w:rPr>
             <w:lang w:val="pt-BR"/>
@@ -2209,7 +2502,7 @@
           <w:delText>ém é o</w:delText>
         </w:r>
       </w:del>
-      <w:ins w:id="79" w:author="Alisson Steffens Henrique" w:date="2016-12-03T00:14:00Z">
+      <w:ins w:id="112" w:author="Alisson Steffens Henrique" w:date="2016-12-03T00:14:00Z">
         <w:r>
           <w:rPr>
             <w:lang w:val="pt-BR"/>
@@ -2223,7 +2516,7 @@
         </w:rPr>
         <w:t xml:space="preserve"> objeto de estudo do projeto, são</w:t>
       </w:r>
-      <w:del w:id="80" w:author="Alisson Steffens Henrique" w:date="2016-12-03T00:15:00Z">
+      <w:del w:id="113" w:author="Alisson Steffens Henrique" w:date="2016-12-03T00:15:00Z">
         <w:r>
           <w:rPr>
             <w:lang w:val="pt-BR"/>
@@ -2237,7 +2530,7 @@
         </w:rPr>
         <w:t xml:space="preserve"> os bairros Centro </w:t>
       </w:r>
-      <w:del w:id="81" w:author="Alisson Steffens Henrique" w:date="2016-12-03T00:14:00Z">
+      <w:del w:id="114" w:author="Alisson Steffens Henrique" w:date="2016-12-03T00:14:00Z">
         <w:r>
           <w:rPr>
             <w:lang w:val="pt-BR"/>
@@ -2245,7 +2538,7 @@
           <w:delText xml:space="preserve">de ambas </w:delText>
         </w:r>
       </w:del>
-      <w:ins w:id="82" w:author="Alisson Steffens Henrique" w:date="2016-12-03T00:14:00Z">
+      <w:ins w:id="115" w:author="Alisson Steffens Henrique" w:date="2016-12-03T00:14:00Z">
         <w:r>
           <w:rPr>
             <w:lang w:val="pt-BR"/>
@@ -2259,7 +2552,7 @@
         </w:rPr>
         <w:t>as cidades de Navegantes e Itajaí. Após presenciar a lentidão no</w:t>
       </w:r>
-      <w:del w:id="83" w:author="Alisson Steffens Henrique" w:date="2016-12-03T00:14:00Z">
+      <w:del w:id="116" w:author="Alisson Steffens Henrique" w:date="2016-12-03T00:14:00Z">
         <w:r>
           <w:rPr>
             <w:lang w:val="pt-BR"/>
@@ -2273,7 +2566,7 @@
         </w:rPr>
         <w:t xml:space="preserve"> trânsito</w:t>
       </w:r>
-      <w:del w:id="84" w:author="Alisson Steffens Henrique" w:date="2016-12-03T00:14:00Z">
+      <w:del w:id="117" w:author="Alisson Steffens Henrique" w:date="2016-12-03T00:14:00Z">
         <w:r>
           <w:rPr>
             <w:lang w:val="pt-BR"/>
@@ -2287,7 +2580,7 @@
         </w:rPr>
         <w:t xml:space="preserve"> nas duas vias que ligam ambos os Centros</w:t>
       </w:r>
-      <w:del w:id="85" w:author="Alisson Steffens Henrique" w:date="2016-12-03T00:15:00Z">
+      <w:del w:id="118" w:author="Alisson Steffens Henrique" w:date="2016-12-03T00:15:00Z">
         <w:r>
           <w:rPr>
             <w:lang w:val="pt-BR"/>
@@ -2301,7 +2594,7 @@
           <w:delText xml:space="preserve">es </w:delText>
         </w:r>
       </w:del>
-      <w:ins w:id="86" w:author="Alisson Steffens Henrique" w:date="2016-12-03T00:15:00Z">
+      <w:ins w:id="119" w:author="Alisson Steffens Henrique" w:date="2016-12-03T00:15:00Z">
         <w:r>
           <w:rPr>
             <w:lang w:val="pt-BR"/>
@@ -2327,7 +2620,7 @@
         </w:rPr>
         <w:t xml:space="preserve">foi discutido </w:t>
       </w:r>
-      <w:del w:id="87" w:author="Alisson Steffens Henrique" w:date="2016-12-03T00:15:00Z">
+      <w:del w:id="120" w:author="Alisson Steffens Henrique" w:date="2016-12-03T00:15:00Z">
         <w:r>
           <w:rPr>
             <w:lang w:val="pt-BR"/>
@@ -2335,7 +2628,7 @@
           <w:delText xml:space="preserve">se a construção de uma ponte próxima ao ferry boat ligando ambos os lugares, não seria uma boa solução para o problema recorrente </w:delText>
         </w:r>
       </w:del>
-      <w:ins w:id="88" w:author="Alisson Steffens Henrique" w:date="2016-12-03T00:15:00Z">
+      <w:ins w:id="121" w:author="Alisson Steffens Henrique" w:date="2016-12-03T00:15:00Z">
         <w:r>
           <w:rPr>
             <w:lang w:val="pt-BR"/>
@@ -2343,7 +2636,7 @@
           <w:t>se seria possível comprovar uma falha no plano de mobilidade urbana das duas cidades g</w:t>
         </w:r>
       </w:ins>
-      <w:ins w:id="89" w:author="Alisson Steffens Henrique" w:date="2016-12-03T00:16:00Z">
+      <w:ins w:id="122" w:author="Alisson Steffens Henrique" w:date="2016-12-03T00:16:00Z">
         <w:r>
           <w:rPr>
             <w:lang w:val="pt-BR"/>
@@ -2403,7 +2696,7 @@
         </w:rPr>
         <w:t xml:space="preserve"> que possuem um crescimento parecido e tende a haver um</w:t>
       </w:r>
-      <w:del w:id="90" w:author="Alisson Steffens Henrique" w:date="2016-12-03T00:19:00Z">
+      <w:del w:id="123" w:author="Alisson Steffens Henrique" w:date="2016-12-03T00:19:00Z">
         <w:r>
           <w:rPr>
             <w:lang w:val="pt-BR"/>
@@ -2411,7 +2704,7 @@
           <w:delText xml:space="preserve"> grande número</w:delText>
         </w:r>
       </w:del>
-      <w:ins w:id="91" w:author="Alisson Steffens Henrique" w:date="2016-12-03T00:19:00Z">
+      <w:ins w:id="124" w:author="Alisson Steffens Henrique" w:date="2016-12-03T00:19:00Z">
         <w:r>
           <w:rPr>
             <w:lang w:val="pt-BR"/>
@@ -2451,7 +2744,7 @@
         </w:rPr>
         <w:t>Com este termo em mente, o segundo local escolhido fo</w:t>
       </w:r>
-      <w:ins w:id="92" w:author="Alisson Steffens Henrique" w:date="2016-12-03T00:23:00Z">
+      <w:ins w:id="125" w:author="Alisson Steffens Henrique" w:date="2016-12-03T00:23:00Z">
         <w:r>
           <w:rPr>
             <w:lang w:val="pt-BR"/>
@@ -2459,7 +2752,7 @@
           <w:t>i</w:t>
         </w:r>
       </w:ins>
-      <w:del w:id="93" w:author="Alisson Steffens Henrique" w:date="2016-12-03T00:23:00Z">
+      <w:del w:id="126" w:author="Alisson Steffens Henrique" w:date="2016-12-03T00:23:00Z">
         <w:r>
           <w:rPr>
             <w:lang w:val="pt-BR"/>
@@ -2553,9 +2846,15 @@
         <w:rPr>
           <w:lang w:val="pt-BR"/>
         </w:rPr>
-        <w:t>, outro motivo foi que um parâmetro de comparação como cidades dos EUA, pode nos dar ideias de como o trânsito pode melhorar aqui em Itajaí também.</w:t>
-      </w:r>
-      <w:ins w:id="94" w:author="Alisson Steffens Henrique" w:date="2016-12-03T00:24:00Z">
+        <w:t xml:space="preserve">, outro motivo foi que um parâmetro de comparação como cidades dos EUA, pode nos dar ideias de como o </w:t>
+      </w:r>
+      <w:r>
+        <w:rPr>
+          <w:lang w:val="pt-BR"/>
+        </w:rPr>
+        <w:t>trânsito pode melhorar aqui em Itajaí também.</w:t>
+      </w:r>
+      <w:ins w:id="127" w:author="Alisson Steffens Henrique" w:date="2016-12-03T00:24:00Z">
         <w:r>
           <w:rPr>
             <w:lang w:val="pt-BR"/>
@@ -2563,7 +2862,7 @@
           <w:t xml:space="preserve"> As duas cidades em muito se assemelham as </w:t>
         </w:r>
       </w:ins>
-      <w:ins w:id="95" w:author="Alisson Steffens Henrique" w:date="2016-12-03T00:25:00Z">
+      <w:ins w:id="128" w:author="Alisson Steffens Henrique" w:date="2016-12-03T00:25:00Z">
         <w:r>
           <w:rPr>
             <w:lang w:val="pt-BR"/>
@@ -2571,7 +2870,7 @@
           <w:t xml:space="preserve">cidades </w:t>
         </w:r>
       </w:ins>
-      <w:ins w:id="96" w:author="Alisson Steffens Henrique" w:date="2016-12-03T00:24:00Z">
+      <w:ins w:id="129" w:author="Alisson Steffens Henrique" w:date="2016-12-03T00:24:00Z">
         <w:r>
           <w:rPr>
             <w:lang w:val="pt-BR"/>
@@ -2579,7 +2878,7 @@
           <w:t>foco da pesquisa, tendo uma</w:t>
         </w:r>
       </w:ins>
-      <w:ins w:id="97" w:author="Alisson Steffens Henrique" w:date="2016-12-03T00:26:00Z">
+      <w:ins w:id="130" w:author="Alisson Steffens Henrique" w:date="2016-12-03T00:26:00Z">
         <w:r>
           <w:rPr>
             <w:lang w:val="pt-BR"/>
@@ -2587,7 +2886,7 @@
           <w:t xml:space="preserve"> delas</w:t>
         </w:r>
       </w:ins>
-      <w:ins w:id="98" w:author="Alisson Steffens Henrique" w:date="2016-12-03T00:24:00Z">
+      <w:ins w:id="131" w:author="Alisson Steffens Henrique" w:date="2016-12-03T00:24:00Z">
         <w:r>
           <w:rPr>
             <w:lang w:val="pt-BR"/>
@@ -2601,7 +2900,7 @@
         </w:rPr>
         <w:t xml:space="preserve"> O Rio Charles que </w:t>
       </w:r>
-      <w:ins w:id="99" w:author="Alisson Steffens Henrique" w:date="2016-12-03T00:24:00Z">
+      <w:ins w:id="132" w:author="Alisson Steffens Henrique" w:date="2016-12-03T00:24:00Z">
         <w:r>
           <w:rPr>
             <w:lang w:val="pt-BR"/>
@@ -2615,7 +2914,7 @@
         </w:rPr>
         <w:t xml:space="preserve">divide </w:t>
       </w:r>
-      <w:del w:id="100" w:author="Alisson Steffens Henrique" w:date="2016-12-03T00:24:00Z">
+      <w:del w:id="133" w:author="Alisson Steffens Henrique" w:date="2016-12-03T00:24:00Z">
         <w:r>
           <w:rPr>
             <w:lang w:val="pt-BR"/>
@@ -2629,7 +2928,7 @@
         </w:rPr>
         <w:t xml:space="preserve">conta com várias pontes que </w:t>
       </w:r>
-      <w:ins w:id="101" w:author="Alisson Steffens Henrique" w:date="2016-12-03T00:24:00Z">
+      <w:ins w:id="134" w:author="Alisson Steffens Henrique" w:date="2016-12-03T00:24:00Z">
         <w:r>
           <w:rPr>
             <w:lang w:val="pt-BR"/>
@@ -2719,7 +3018,7 @@
         </w:rPr>
         <w:t xml:space="preserve">A ferramenta permite </w:t>
       </w:r>
-      <w:del w:id="102" w:author="Alisson Steffens Henrique" w:date="2016-12-03T00:26:00Z">
+      <w:del w:id="135" w:author="Alisson Steffens Henrique" w:date="2016-12-03T00:26:00Z">
         <w:r>
           <w:rPr>
             <w:lang w:val="pt-BR"/>
@@ -2733,7 +3032,7 @@
         </w:rPr>
         <w:t xml:space="preserve">verificar o trânsito de qualquer rota </w:t>
       </w:r>
-      <w:del w:id="103" w:author="Alisson Steffens Henrique" w:date="2016-12-03T00:26:00Z">
+      <w:del w:id="136" w:author="Alisson Steffens Henrique" w:date="2016-12-03T00:26:00Z">
         <w:r>
           <w:rPr>
             <w:lang w:val="pt-BR"/>
@@ -2747,7 +3046,7 @@
         </w:rPr>
         <w:t>deseja</w:t>
       </w:r>
-      <w:del w:id="104" w:author="Alisson Steffens Henrique" w:date="2016-12-03T00:26:00Z">
+      <w:del w:id="137" w:author="Alisson Steffens Henrique" w:date="2016-12-03T00:26:00Z">
         <w:r>
           <w:rPr>
             <w:lang w:val="pt-BR"/>
@@ -2755,7 +3054,7 @@
           <w:delText>r</w:delText>
         </w:r>
       </w:del>
-      <w:ins w:id="105" w:author="Alisson Steffens Henrique" w:date="2016-12-03T00:26:00Z">
+      <w:ins w:id="138" w:author="Alisson Steffens Henrique" w:date="2016-12-03T00:26:00Z">
         <w:r>
           <w:rPr>
             <w:lang w:val="pt-BR"/>
@@ -2852,7 +3151,7 @@
         </w:rPr>
         <w:t>os dados típicos.</w:t>
       </w:r>
-      <w:del w:id="106" w:author="Alisson Steffens Henrique" w:date="2016-12-03T00:27:00Z">
+      <w:del w:id="139" w:author="Alisson Steffens Henrique" w:date="2016-12-03T00:27:00Z">
         <w:r>
           <w:rPr>
             <w:lang w:val="pt-BR"/>
@@ -2875,7 +3174,7 @@
         </w:rPr>
         <w:t xml:space="preserve">Uma vez </w:t>
       </w:r>
-      <w:del w:id="107" w:author="Alisson Steffens Henrique" w:date="2016-12-03T00:27:00Z">
+      <w:del w:id="140" w:author="Alisson Steffens Henrique" w:date="2016-12-03T00:27:00Z">
         <w:r>
           <w:rPr>
             <w:lang w:val="pt-BR"/>
@@ -2889,7 +3188,7 @@
         </w:rPr>
         <w:t>escolhido</w:t>
       </w:r>
-      <w:ins w:id="108" w:author="Alisson Steffens Henrique" w:date="2016-12-03T00:27:00Z">
+      <w:ins w:id="141" w:author="Alisson Steffens Henrique" w:date="2016-12-03T00:27:00Z">
         <w:r>
           <w:rPr>
             <w:lang w:val="pt-BR"/>
@@ -2933,7 +3232,7 @@
         </w:rPr>
         <w:t xml:space="preserve"> que seriam utilizados no projeto. </w:t>
       </w:r>
-      <w:del w:id="109" w:author="Alisson Steffens Henrique" w:date="2016-12-03T00:28:00Z">
+      <w:del w:id="142" w:author="Alisson Steffens Henrique" w:date="2016-12-03T00:28:00Z">
         <w:r>
           <w:rPr>
             <w:lang w:val="pt-BR"/>
@@ -2941,18 +3240,12 @@
           <w:delText xml:space="preserve">Queríamos </w:delText>
         </w:r>
       </w:del>
-      <w:ins w:id="110" w:author="Alisson Steffens Henrique" w:date="2016-12-03T00:28:00Z">
+      <w:ins w:id="143" w:author="Alisson Steffens Henrique" w:date="2016-12-03T00:28:00Z">
         <w:r>
           <w:rPr>
             <w:lang w:val="pt-BR"/>
           </w:rPr>
-          <w:t>Em busca de</w:t>
-        </w:r>
-        <w:r>
-          <w:rPr>
-            <w:lang w:val="pt-BR"/>
-          </w:rPr>
-          <w:t xml:space="preserve"> </w:t>
+          <w:t xml:space="preserve">Em busca de </w:t>
         </w:r>
       </w:ins>
       <w:r>
@@ -2961,7 +3254,7 @@
         </w:rPr>
         <w:t xml:space="preserve">um horário em que as cidades estivessem </w:t>
       </w:r>
-      <w:del w:id="111" w:author="Alisson Steffens Henrique" w:date="2016-12-03T00:28:00Z">
+      <w:del w:id="144" w:author="Alisson Steffens Henrique" w:date="2016-12-03T00:28:00Z">
         <w:r>
           <w:rPr>
             <w:lang w:val="pt-BR"/>
@@ -2969,7 +3262,7 @@
           <w:delText>em um horário de pico</w:delText>
         </w:r>
       </w:del>
-      <w:ins w:id="112" w:author="Alisson Steffens Henrique" w:date="2016-12-03T00:28:00Z">
+      <w:ins w:id="145" w:author="Alisson Steffens Henrique" w:date="2016-12-03T00:28:00Z">
         <w:r>
           <w:rPr>
             <w:lang w:val="pt-BR"/>
@@ -2989,7 +3282,7 @@
         </w:rPr>
         <w:t>18h</w:t>
       </w:r>
-      <w:del w:id="113" w:author="Alisson Steffens Henrique" w:date="2016-12-03T00:29:00Z">
+      <w:del w:id="146" w:author="Alisson Steffens Henrique" w:date="2016-12-03T00:29:00Z">
         <w:r>
           <w:rPr>
             <w:lang w:val="pt-BR"/>
@@ -3042,7 +3335,7 @@
         </w:rPr>
         <w:t>Por volta de 18h</w:t>
       </w:r>
-      <w:del w:id="114" w:author="Alisson Steffens Henrique" w:date="2016-12-03T00:29:00Z">
+      <w:del w:id="147" w:author="Alisson Steffens Henrique" w:date="2016-12-03T00:29:00Z">
         <w:r>
           <w:rPr>
             <w:lang w:val="pt-BR"/>
@@ -3056,7 +3349,7 @@
         </w:rPr>
         <w:t xml:space="preserve"> do dia 30/11/2016 (Quarta feita), foi realizada a coleta dos dados sobre o trânsito das três </w:t>
       </w:r>
-      <w:ins w:id="115" w:author="Alisson Steffens Henrique" w:date="2016-12-03T00:29:00Z">
+      <w:ins w:id="148" w:author="Alisson Steffens Henrique" w:date="2016-12-03T00:29:00Z">
         <w:r>
           <w:rPr>
             <w:lang w:val="pt-BR"/>
@@ -3097,7 +3390,7 @@
         </w:rPr>
         <w:t>/12/2016 foi refeit</w:t>
       </w:r>
-      <w:ins w:id="116" w:author="Alisson Steffens Henrique" w:date="2016-12-03T00:29:00Z">
+      <w:ins w:id="149" w:author="Alisson Steffens Henrique" w:date="2016-12-03T00:29:00Z">
         <w:r>
           <w:rPr>
             <w:lang w:val="pt-BR"/>
@@ -3105,7 +3398,7 @@
           <w:t>a</w:t>
         </w:r>
       </w:ins>
-      <w:del w:id="117" w:author="Alisson Steffens Henrique" w:date="2016-12-03T00:29:00Z">
+      <w:del w:id="150" w:author="Alisson Steffens Henrique" w:date="2016-12-03T00:29:00Z">
         <w:r>
           <w:rPr>
             <w:lang w:val="pt-BR"/>
@@ -3128,7 +3421,7 @@
           <w:lang w:val="pt-BR"/>
         </w:rPr>
       </w:pPr>
-      <w:del w:id="118" w:author="Alisson Steffens Henrique" w:date="2016-12-03T00:30:00Z">
+      <w:del w:id="151" w:author="Alisson Steffens Henrique" w:date="2016-12-03T00:30:00Z">
         <w:r>
           <w:rPr>
             <w:lang w:val="pt-BR"/>
@@ -3154,7 +3447,7 @@
           <w:delText>.</w:delText>
         </w:r>
       </w:del>
-      <w:ins w:id="119" w:author="Alisson Steffens Henrique" w:date="2016-12-03T00:30:00Z">
+      <w:ins w:id="152" w:author="Alisson Steffens Henrique" w:date="2016-12-03T00:30:00Z">
         <w:r>
           <w:rPr>
             <w:lang w:val="pt-BR"/>
@@ -3710,7 +4003,6 @@
           <w:noProof/>
           <w:lang w:val="pt-BR" w:eastAsia="pt-BR"/>
         </w:rPr>
-        <w:lastRenderedPageBreak/>
         <mc:AlternateContent>
           <mc:Choice Requires="wps">
             <w:drawing>
@@ -5416,7 +5708,29 @@
         <w:rPr>
           <w:lang w:val="pt-BR"/>
         </w:rPr>
-        <w:t xml:space="preserve">Para o cálculo de gasto médio das vias, foi utilizado como base o carro mais vendido de 2016 segundo o site da revista quatro rodas. De acordo com a tal, este carro seria Chevrolet </w:t>
+        <w:t>Para o cálculo de gasto médio das vias, foi utilizado como base o carro mais vendido de 2016 segundo o site da revista quatro rodas</w:t>
+      </w:r>
+      <w:ins w:id="153" w:author="Alisson Steffens Henrique" w:date="2016-12-03T01:30:00Z">
+        <w:r>
+          <w:rPr>
+            <w:lang w:val="pt-BR"/>
+          </w:rPr>
+          <w:t>, o</w:t>
+        </w:r>
+      </w:ins>
+      <w:del w:id="154" w:author="Alisson Steffens Henrique" w:date="2016-12-03T01:30:00Z">
+        <w:r>
+          <w:rPr>
+            <w:lang w:val="pt-BR"/>
+          </w:rPr>
+          <w:delText>. De acordo com a tal, este carro seria</w:delText>
+        </w:r>
+      </w:del>
+      <w:r>
+        <w:rPr>
+          <w:lang w:val="pt-BR"/>
+        </w:rPr>
+        <w:t xml:space="preserve"> Chevrolet </w:t>
       </w:r>
       <w:proofErr w:type="spellStart"/>
       <w:r>
@@ -5484,15 +5798,7 @@
         <w:rPr>
           <w:lang w:val="pt-BR"/>
         </w:rPr>
-        <w:t xml:space="preserve">. </w:t>
-      </w:r>
-      <w:bookmarkStart w:id="120" w:name="_GoBack"/>
-      <w:bookmarkEnd w:id="120"/>
-      <w:r>
-        <w:rPr>
-          <w:lang w:val="pt-BR"/>
-        </w:rPr>
-        <w:t>O custo de gasolina deste carro é de 11,7 km/l na cidade e 13,9 km/l na estrada, esses dados foram verificados no site da revista auto esporte.</w:t>
+        <w:t>. O custo de gasolina deste carro é de 11,7 km/l na cidade e 13,9 km/l na estrada, esses dados foram verificados no site da revista auto esporte.</w:t>
       </w:r>
     </w:p>
     <w:p>
@@ -5507,7 +5813,21 @@
         <w:rPr>
           <w:lang w:val="pt-BR"/>
         </w:rPr>
-        <w:t>O preço da gasolina foi utilizado de R$ 3,3 o litro, que é o preço atual da gasolina em Itajaí de acordo com o site preço dos combustíveis.</w:t>
+        <w:t>O preço da gasolina foi utilizado de R$ 3,3</w:t>
+      </w:r>
+      <w:ins w:id="155" w:author="Alisson Steffens Henrique" w:date="2016-12-03T01:31:00Z">
+        <w:r>
+          <w:rPr>
+            <w:lang w:val="pt-BR"/>
+          </w:rPr>
+          <w:t>0</w:t>
+        </w:r>
+      </w:ins>
+      <w:r>
+        <w:rPr>
+          <w:lang w:val="pt-BR"/>
+        </w:rPr>
+        <w:t xml:space="preserve"> o litro, que é o preço atual da gasolina em Itajaí de acordo com o site preço dos combustíveis.</w:t>
       </w:r>
     </w:p>
     <w:p>
@@ -5528,7 +5848,21 @@
         <w:rPr>
           <w:lang w:val="pt-BR"/>
         </w:rPr>
-        <w:t xml:space="preserve"> foi considerado também, e é de 8,75 hoje dia 01/12/2016.</w:t>
+        <w:t xml:space="preserve"> foi considerado também, e é de </w:t>
+      </w:r>
+      <w:ins w:id="156" w:author="Alisson Steffens Henrique" w:date="2016-12-03T01:31:00Z">
+        <w:r>
+          <w:rPr>
+            <w:lang w:val="pt-BR"/>
+          </w:rPr>
+          <w:t xml:space="preserve">R$ </w:t>
+        </w:r>
+      </w:ins>
+      <w:r>
+        <w:rPr>
+          <w:lang w:val="pt-BR"/>
+        </w:rPr>
+        <w:t>8,75 hoje dia 01/12/2016.</w:t>
       </w:r>
     </w:p>
     <w:p>
@@ -5558,6 +5892,7 @@
         <w:rPr>
           <w:lang w:val="pt-BR"/>
         </w:rPr>
+        <w:lastRenderedPageBreak/>
         <w:t>A primeira calcula quantos litros</w:t>
       </w:r>
       <w:r>
@@ -14068,10 +14403,10 @@
             <v:path o:extrusionok="f" gradientshapeok="t" o:connecttype="rect"/>
             <o:lock v:ext="edit" aspectratio="t"/>
           </v:shapetype>
-          <v:shape id="_x0000_i1025" type="#_x0000_t75" style="width:5.35pt;height:5.9pt" o:ole="" fillcolor="window">
+          <v:shape id="_x0000_i1025" type="#_x0000_t75" style="width:5.25pt;height:6pt" o:ole="" fillcolor="window">
             <v:imagedata r:id="rId18" o:title=""/>
           </v:shape>
-          <o:OLEObject Type="Embed" ProgID="Equation.3" ShapeID="_x0000_i1025" DrawAspect="Content" ObjectID="_1542230222" r:id="rId19"/>
+          <o:OLEObject Type="Embed" ProgID="Equation.3" ShapeID="_x0000_i1025" DrawAspect="Content" ObjectID="_1542234516" r:id="rId19"/>
         </w:object>
       </w:r>
       <w:r>
@@ -14245,7 +14580,17 @@
           <w:sz w:val="20"/>
           <w:szCs w:val="20"/>
         </w:rPr>
-        <w:t xml:space="preserve">For example, four author photographs for a paper may be named: oppen.ps, </w:t>
+        <w:t xml:space="preserve">For example, </w:t>
+      </w:r>
+      <w:r>
+        <w:rPr>
+          <w:rStyle w:val="BodyText2"/>
+          <w:rFonts w:ascii="Times" w:hAnsi="Times"/>
+          <w:color w:val="000000" w:themeColor="text1"/>
+          <w:sz w:val="20"/>
+          <w:szCs w:val="20"/>
+        </w:rPr>
+        <w:t xml:space="preserve">four author photographs for a paper may be named: oppen.ps, </w:t>
       </w:r>
       <w:proofErr w:type="spellStart"/>
       <w:r>
@@ -15065,10 +15410,7 @@
         <w:pStyle w:val="Text"/>
       </w:pPr>
       <w:r>
-        <w:t xml:space="preserve">Number footnotes separately in superscripts (Insert | </w:t>
-      </w:r>
-      <w:r>
-        <w:t>Footnote).</w:t>
+        <w:t>Number footnotes separately in superscripts (Insert | Footnote).</w:t>
       </w:r>
       <w:r>
         <w:rPr>
@@ -15426,14 +15768,14 @@
         <w:rPr>
           <w:color w:val="000000"/>
         </w:rPr>
-        <w:t xml:space="preserve">Along with other information, you will be asked to select the subject from a pull-down list. Depending on the journal, there are various steps to the submission process; you must complete all steps for a complete submission. At the end of each step you must click “Save and Continue”; just uploading the paper is not sufficient. After the last step, you should see a confirmation that the submission is complete. You should also </w:t>
+        <w:t xml:space="preserve">Along with other information, you will be asked to select the subject from a pull-down list. Depending on the journal, there are various steps to the submission process; you must </w:t>
       </w:r>
       <w:r>
         <w:rPr>
           <w:color w:val="000000"/>
         </w:rPr>
         <w:lastRenderedPageBreak/>
-        <w:t xml:space="preserve">receive an e-mail confirmation. For inquiries regarding the submission of your paper on </w:t>
+        <w:t xml:space="preserve">complete all steps for a complete submission. At the end of each step you must click “Save and Continue”; just uploading the paper is not sufficient. After the last step, you should see a confirmation that the submission is complete. You should also receive an e-mail confirmation. For inquiries regarding the submission of your paper on </w:t>
       </w:r>
       <w:proofErr w:type="spellStart"/>
       <w:r>
@@ -15651,7 +15993,10 @@
         <w:t xml:space="preserve"> does</w:t>
       </w:r>
       <w:r>
-        <w:t xml:space="preserve"> publish papers related to conferences that have been recommended for publication on the basis of peer review. As a matter of convenience and service to the technical community, these topical papers are typically collected and published in one </w:t>
+        <w:t xml:space="preserve"> publish papers related to conferences that have been </w:t>
+      </w:r>
+      <w:r>
+        <w:t xml:space="preserve">recommended for publication on the basis of peer review. As a matter of convenience and service to the technical community, these topical papers are typically collected and published in one </w:t>
       </w:r>
       <w:r>
         <w:t>special issue</w:t>
@@ -15692,10 +16037,7 @@
         <w:pStyle w:val="Text"/>
       </w:pPr>
       <w:r>
-        <w:t xml:space="preserve">At least two reviews are required for every paper submitted. </w:t>
-      </w:r>
-      <w:r>
-        <w:t xml:space="preserve">For conference-related papers, the decision to accept or reject a paper is made by the conference editors and publications committee; the recommendations of the referees are advisory only. Indecipherable English is a valid reason for rejection. There is a service available that will help you improve your English for a fee, and the link to that service can be found at </w:t>
+        <w:t xml:space="preserve">At least two reviews are required for every paper submitted. For conference-related papers, the decision to accept or reject a paper is made by the conference editors and publications committee; the recommendations of the referees are advisory only. Indecipherable English is a valid reason for rejection. There is a service available that will help you improve your English for a fee, and the link to that service can be found at </w:t>
       </w:r>
       <w:hyperlink r:id="rId24" w:history="1">
         <w:r>
@@ -15912,6 +16254,7 @@
         </w:rPr>
       </w:pPr>
       <w:r>
+        <w:lastRenderedPageBreak/>
         <w:t xml:space="preserve">USA: Abbrev. of Publisher, year, </w:t>
       </w:r>
       <w:proofErr w:type="spellStart"/>
@@ -24215,6 +24558,7 @@
           <w:i/>
           <w:iCs/>
         </w:rPr>
+        <w:lastRenderedPageBreak/>
         <w:t>Examples:</w:t>
       </w:r>
     </w:p>
@@ -24418,15 +24762,7 @@
           <w:sz w:val="20"/>
           <w:szCs w:val="20"/>
         </w:rPr>
-        <w:t xml:space="preserve"> (M’76–SM’81–F’87) and the other authors may </w:t>
-      </w:r>
-      <w:r>
-        <w:rPr>
-          <w:sz w:val="20"/>
-          <w:szCs w:val="20"/>
-        </w:rPr>
-        <w:lastRenderedPageBreak/>
-        <w:t>include biographies at the end of regular papers. Biographies are often not included in conference-related papers. This author became a Member (M) of IEEE in 1976, a Se</w:t>
+        <w:t xml:space="preserve"> (M’76–SM’81–F’87) and the other authors may include biographies at the end of regular papers. Biographies are often not included in conference-related papers. This author became a Member (M) of IEEE in 1976, a Se</w:t>
       </w:r>
       <w:r>
         <w:rPr>
@@ -24679,13 +25015,7 @@
         <w:rPr>
           <w:rFonts w:ascii="Times-Roman" w:hAnsi="Times-Roman" w:cs="Times-Roman"/>
         </w:rPr>
-        <w:t xml:space="preserve">    From 2001 to 2004, he was a Research Assistant with the Princeton Plasma Physics Laboratory. Since 2009, he has been an Assistant Professor with the Mechanical Engineering </w:t>
-      </w:r>
-      <w:r>
-        <w:rPr>
-          <w:rFonts w:ascii="Times-Roman" w:hAnsi="Times-Roman" w:cs="Times-Roman"/>
-        </w:rPr>
-        <w:t xml:space="preserve">Department, Texas A&amp;M University, College Station. He is the author of three books, more than 150 articles, and more than 70 inventions. His research interests include high-pressure and high-density nonthermal plasma discharge processes and applications, microscale plasma discharges, discharges in liquids, spectroscopic diagnostics, plasma propulsion, and innovation plasma applications. He is an Associate Editor of the journal </w:t>
+        <w:t xml:space="preserve">    From 2001 to 2004, he was a Research Assistant with the Princeton Plasma Physics Laboratory. Since 2009, he has been an Assistant Professor with the Mechanical Engineering Department, Texas A&amp;M University, College Station. He is the author of three books, more than 150 articles, and more than 70 inventions. His research interests include high-pressure and high-density nonthermal plasma discharge processes and applications, microscale plasma discharges, discharges in liquids, spectroscopic diagnostics, plasma propulsion, and innovation plasma applications. He is an Associate Editor of the journal </w:t>
       </w:r>
       <w:r>
         <w:rPr>
@@ -25099,7 +25429,7 @@
       <w:rPr>
         <w:noProof/>
       </w:rPr>
-      <w:t>3</w:t>
+      <w:t>10</w:t>
     </w:r>
     <w:r>
       <w:fldChar w:fldCharType="end"/>
@@ -26786,6 +27116,7 @@
     <w:lsdException w:name="HTML Sample" w:semiHidden="1" w:unhideWhenUsed="1"/>
     <w:lsdException w:name="HTML Typewriter" w:semiHidden="1" w:unhideWhenUsed="1"/>
     <w:lsdException w:name="HTML Variable" w:semiHidden="1" w:unhideWhenUsed="1"/>
+    <w:lsdException w:name="Normal Table" w:semiHidden="1" w:unhideWhenUsed="1"/>
     <w:lsdException w:name="annotation subject" w:semiHidden="1" w:unhideWhenUsed="1"/>
     <w:lsdException w:name="No List" w:semiHidden="1" w:unhideWhenUsed="1"/>
     <w:lsdException w:name="Outline List 1" w:semiHidden="1" w:unhideWhenUsed="1"/>
@@ -26830,6 +27161,7 @@
     <w:lsdException w:name="Table Professional" w:semiHidden="1" w:unhideWhenUsed="1"/>
     <w:lsdException w:name="Table Subtle 1" w:semiHidden="1" w:unhideWhenUsed="1"/>
     <w:lsdException w:name="Table Subtle 2" w:semiHidden="1" w:unhideWhenUsed="1"/>
+    <w:lsdException w:name="Table Web 1" w:semiHidden="1" w:unhideWhenUsed="1"/>
     <w:lsdException w:name="Table Web 2" w:semiHidden="1" w:unhideWhenUsed="1"/>
     <w:lsdException w:name="Table Web 3" w:semiHidden="1" w:unhideWhenUsed="1"/>
     <w:lsdException w:name="Table Theme" w:semiHidden="1" w:unhideWhenUsed="1"/>
@@ -28014,7 +28346,7 @@
 </file>
 
 <file path=customXml/itemProps1.xml><?xml version="1.0" encoding="utf-8"?>
-<ds:datastoreItem xmlns:ds="http://schemas.openxmlformats.org/officeDocument/2006/customXml" ds:itemID="{8106F4BB-BC08-41FC-9368-7A79D10B8A6C}">
+<ds:datastoreItem xmlns:ds="http://schemas.openxmlformats.org/officeDocument/2006/customXml" ds:itemID="{05C6247F-0EDB-493D-990C-C5C5CAED05C3}">
   <ds:schemaRefs>
     <ds:schemaRef ds:uri="http://schemas.openxmlformats.org/officeDocument/2006/bibliography"/>
   </ds:schemaRefs>

</xml_diff>

<commit_message>
faltando resultados e conclusão
</commit_message>
<xml_diff>
--- a/Artigo.docx
+++ b/Artigo.docx
@@ -52,20 +52,46 @@
         </w:r>
       </w:del>
       <w:ins w:id="2" w:author="Alisson Steffens Henrique" w:date="2016-12-03T23:53:00Z">
+        <w:del w:id="3" w:author="Adson Estevesa" w:date="2016-12-05T00:22:00Z">
+          <w:r>
+            <w:rPr>
+              <w:lang w:val="pt-BR"/>
+            </w:rPr>
+            <w:delText>no transporte</w:delText>
+          </w:r>
+        </w:del>
+      </w:ins>
+      <w:del w:id="4" w:author="Adson Estevesa" w:date="2016-12-05T00:22:00Z">
         <w:r>
           <w:rPr>
             <w:lang w:val="pt-BR"/>
           </w:rPr>
-          <w:t>no transporte</w:t>
+          <w:delText xml:space="preserve"> </w:delText>
+        </w:r>
+      </w:del>
+      <w:ins w:id="5" w:author="Adson Estevesa" w:date="2016-12-05T00:22:00Z">
+        <w:r>
+          <w:rPr>
+            <w:lang w:val="pt-BR"/>
+          </w:rPr>
+          <w:t>de viagem</w:t>
         </w:r>
       </w:ins>
-      <w:r>
-        <w:rPr>
-          <w:lang w:val="pt-BR"/>
-        </w:rPr>
-        <w:t xml:space="preserve"> entre </w:t>
-      </w:r>
-      <w:ins w:id="3" w:author="Alisson Steffens Henrique" w:date="2016-12-03T23:54:00Z">
+      <w:ins w:id="6" w:author="Adson Estevesa" w:date="2016-12-05T00:23:00Z">
+        <w:r>
+          <w:rPr>
+            <w:lang w:val="pt-BR"/>
+          </w:rPr>
+          <w:t xml:space="preserve"> </w:t>
+        </w:r>
+      </w:ins>
+      <w:r>
+        <w:rPr>
+          <w:lang w:val="pt-BR"/>
+        </w:rPr>
+        <w:t xml:space="preserve">entre </w:t>
+      </w:r>
+      <w:ins w:id="7" w:author="Alisson Steffens Henrique" w:date="2016-12-03T23:54:00Z">
         <w:r>
           <w:rPr>
             <w:lang w:val="pt-BR"/>
@@ -79,7 +105,7 @@
         </w:rPr>
         <w:t>Itajaí e Navegantes</w:t>
       </w:r>
-      <w:del w:id="4" w:author="Alisson Steffens Henrique" w:date="2016-12-03T23:54:00Z">
+      <w:del w:id="8" w:author="Alisson Steffens Henrique" w:date="2016-12-03T23:54:00Z">
         <w:r>
           <w:rPr>
             <w:lang w:val="pt-BR"/>
@@ -229,7 +255,7 @@
       <w:pPr>
         <w:pStyle w:val="IndexTerms"/>
       </w:pPr>
-      <w:bookmarkStart w:id="5" w:name="PointTmp"/>
+      <w:bookmarkStart w:id="9" w:name="PointTmp"/>
       <w:r>
         <w:rPr>
           <w:i/>
@@ -270,7 +296,7 @@
       </w:hyperlink>
     </w:p>
     <w:p/>
-    <w:bookmarkEnd w:id="5"/>
+    <w:bookmarkEnd w:id="9"/>
     <w:p>
       <w:pPr>
         <w:pStyle w:val="Ttulo1"/>
@@ -703,7 +729,7 @@
                                     <pic:cNvPicPr/>
                                   </pic:nvPicPr>
                                   <pic:blipFill>
-                                    <a:blip r:embed="rId12">
+                                    <a:blip r:embed="rId13">
                                       <a:extLst>
                                         <a:ext uri="{28A0092B-C50C-407E-A947-70E740481C1C}">
                                           <a14:useLocalDpi xmlns:a14="http://schemas.microsoft.com/office/drawing/2010/main" val="0"/>
@@ -1234,20 +1260,66 @@
         <w:rPr>
           <w:lang w:val="pt-BR"/>
         </w:rPr>
-        <w:t>possível realizar a transformação através desse</w:t>
-      </w:r>
-      <w:r>
-        <w:rPr>
-          <w:lang w:val="pt-BR"/>
-        </w:rPr>
-        <w:t xml:space="preserve"> método </w:t>
-      </w:r>
-      <w:r>
-        <w:rPr>
-          <w:lang w:val="pt-BR"/>
-        </w:rPr>
-        <w:t xml:space="preserve">dos dados </w:t>
-      </w:r>
+        <w:t xml:space="preserve">possível realizar a transformação </w:t>
+      </w:r>
+      <w:ins w:id="10" w:author="Adson Estevesa" w:date="2016-12-05T00:19:00Z">
+        <w:r>
+          <w:rPr>
+            <w:lang w:val="pt-BR"/>
+          </w:rPr>
+          <w:t>dos dados</w:t>
+        </w:r>
+      </w:ins>
+      <w:ins w:id="11" w:author="Adson Estevesa" w:date="2016-12-05T00:20:00Z">
+        <w:r>
+          <w:rPr>
+            <w:lang w:val="pt-BR"/>
+          </w:rPr>
+          <w:t>,</w:t>
+        </w:r>
+      </w:ins>
+      <w:ins w:id="12" w:author="Adson Estevesa" w:date="2016-12-05T00:19:00Z">
+        <w:r>
+          <w:rPr>
+            <w:lang w:val="pt-BR"/>
+          </w:rPr>
+          <w:t xml:space="preserve"> </w:t>
+        </w:r>
+      </w:ins>
+      <w:r>
+        <w:rPr>
+          <w:lang w:val="pt-BR"/>
+        </w:rPr>
+        <w:t>através desse</w:t>
+      </w:r>
+      <w:r>
+        <w:rPr>
+          <w:lang w:val="pt-BR"/>
+        </w:rPr>
+        <w:t xml:space="preserve"> método</w:t>
+      </w:r>
+      <w:ins w:id="13" w:author="Adson Estevesa" w:date="2016-12-05T00:20:00Z">
+        <w:r>
+          <w:rPr>
+            <w:lang w:val="pt-BR"/>
+          </w:rPr>
+          <w:t>,</w:t>
+        </w:r>
+      </w:ins>
+      <w:r>
+        <w:rPr>
+          <w:lang w:val="pt-BR"/>
+        </w:rPr>
+        <w:t xml:space="preserve"> </w:t>
+      </w:r>
+      <w:del w:id="14" w:author="Adson Estevesa" w:date="2016-12-05T00:19:00Z">
+        <w:r>
+          <w:rPr>
+            <w:lang w:val="pt-BR"/>
+          </w:rPr>
+          <w:delText xml:space="preserve">dos dados </w:delText>
+        </w:r>
+      </w:del>
       <w:r>
         <w:rPr>
           <w:lang w:val="pt-BR"/>
@@ -1981,7 +2053,14 @@
         <w:rPr>
           <w:lang w:val="pt-BR"/>
         </w:rPr>
-        <w:t>seus níveis de verdade entre os dois extremos</w:t>
+        <w:t xml:space="preserve">seus níveis de verdade entre os dois </w:t>
+      </w:r>
+      <w:r>
+        <w:rPr>
+          <w:lang w:val="pt-BR"/>
+        </w:rPr>
+        <w:lastRenderedPageBreak/>
+        <w:t>extremos</w:t>
       </w:r>
       <w:proofErr w:type="gramEnd"/>
       <w:r>
@@ -2234,13 +2313,13 @@
         <mc:AlternateContent>
           <mc:Choice Requires="wps">
             <w:drawing>
-              <wp:anchor distT="0" distB="0" distL="114300" distR="114300" simplePos="0" relativeHeight="251685888" behindDoc="0" locked="0" layoutInCell="1" allowOverlap="1" wp14:anchorId="6553C080" wp14:editId="1C1120CA">
+              <wp:anchor distT="0" distB="0" distL="114300" distR="114300" simplePos="0" relativeHeight="251685888" behindDoc="0" locked="0" layoutInCell="1" allowOverlap="1" wp14:anchorId="6553C080" wp14:editId="625B14D6">
                 <wp:simplePos x="0" y="0"/>
                 <wp:positionH relativeFrom="margin">
                   <wp:posOffset>15240</wp:posOffset>
                 </wp:positionH>
                 <wp:positionV relativeFrom="margin">
-                  <wp:posOffset>2045970</wp:posOffset>
+                  <wp:posOffset>2141220</wp:posOffset>
                 </wp:positionV>
                 <wp:extent cx="3138170" cy="5924550"/>
                 <wp:effectExtent l="0" t="0" r="5080" b="0"/>
@@ -2310,7 +2389,7 @@
                                           <pic:cNvPicPr/>
                                         </pic:nvPicPr>
                                         <pic:blipFill>
-                                          <a:blip r:embed="rId13">
+                                          <a:blip r:embed="rId14">
                                             <a:extLst>
                                               <a:ext uri="{28A0092B-C50C-407E-A947-70E740481C1C}">
                                                 <a14:useLocalDpi xmlns:a14="http://schemas.microsoft.com/office/drawing/2010/main" val="0"/>
@@ -2398,7 +2477,11 @@
           </mc:Choice>
           <mc:Fallback>
             <w:pict>
-              <v:shape id="_x0000_s1027" type="#_x0000_t202" style="position:absolute;left:0;text-align:left;margin-left:1.2pt;margin-top:161.1pt;width:247.1pt;height:466.5pt;z-index:251685888;visibility:visible;mso-wrap-style:square;mso-width-percent:0;mso-height-percent:0;mso-wrap-distance-left:9pt;mso-wrap-distance-top:0;mso-wrap-distance-right:9pt;mso-wrap-distance-bottom:0;mso-position-horizontal:absolute;mso-position-horizontal-relative:margin;mso-position-vertical:absolute;mso-position-vertical-relative:margin;mso-width-percent:0;mso-height-percent:0;mso-width-relative:page;mso-height-relative:page;v-text-anchor:top" o:gfxdata="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" stroked="f">
+              <v:shapetype id="_x0000_t202" coordsize="21600,21600" o:spt="202" path="m,l,21600r21600,l21600,xe">
+                <v:stroke joinstyle="miter"/>
+                <v:path gradientshapeok="t" o:connecttype="rect"/>
+              </v:shapetype>
+              <v:shape id="_x0000_s1027" type="#_x0000_t202" style="position:absolute;left:0;text-align:left;margin-left:1.2pt;margin-top:168.6pt;width:247.1pt;height:466.5pt;z-index:251685888;visibility:visible;mso-wrap-style:square;mso-width-percent:0;mso-height-percent:0;mso-wrap-distance-left:9pt;mso-wrap-distance-top:0;mso-wrap-distance-right:9pt;mso-wrap-distance-bottom:0;mso-position-horizontal:absolute;mso-position-horizontal-relative:margin;mso-position-vertical:absolute;mso-position-vertical-relative:margin;mso-width-percent:0;mso-height-percent:0;mso-width-relative:page;mso-height-relative:page;v-text-anchor:top" o:gfxdata="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" stroked="f">
                 <v:textbox inset="0,0,0,0">
                   <w:txbxContent>
                     <w:p>
@@ -2427,7 +2510,7 @@
                                     <pic:cNvPicPr/>
                                   </pic:nvPicPr>
                                   <pic:blipFill>
-                                    <a:blip r:embed="rId13">
+                                    <a:blip r:embed="rId14">
                                       <a:extLst>
                                         <a:ext uri="{28A0092B-C50C-407E-A947-70E740481C1C}">
                                           <a14:useLocalDpi xmlns:a14="http://schemas.microsoft.com/office/drawing/2010/main" val="0"/>
@@ -2600,7 +2683,6 @@
         <w:rPr>
           <w:lang w:val="pt-BR"/>
         </w:rPr>
-        <w:lastRenderedPageBreak/>
         <w:t xml:space="preserve">O programa então foi assim estruturado para definir a média </w:t>
       </w:r>
       <w:proofErr w:type="spellStart"/>
@@ -2629,7 +2711,15 @@
         <w:rPr>
           <w:lang w:val="pt-BR"/>
         </w:rPr>
-        <w:t xml:space="preserve"> dispersão dos pontos na saída e pode definir em qual termo o caminho, no geral, melhor se qualifica. A estrutura do programa pode ser vista com o fluxograma abaixo.</w:t>
+        <w:t xml:space="preserve"> dispersão dos po</w:t>
+      </w:r>
+      <w:bookmarkStart w:id="15" w:name="_GoBack"/>
+      <w:bookmarkEnd w:id="15"/>
+      <w:r>
+        <w:rPr>
+          <w:lang w:val="pt-BR"/>
+        </w:rPr>
+        <w:t>ntos na saída e pode definir em qual termo o caminho, no geral, melhor se qualifica. A estrutura do programa pode ser vista com o fluxograma abaixo.</w:t>
       </w:r>
     </w:p>
     <w:p>
@@ -2637,9 +2727,122 @@
         <w:pStyle w:val="Text"/>
         <w:ind w:firstLine="0"/>
         <w:rPr>
-          <w:lang w:val="pt-BR"/>
-        </w:rPr>
-      </w:pPr>
+          <w:ins w:id="16" w:author="Adson Estevesa" w:date="2016-12-05T00:25:00Z"/>
+          <w:lang w:val="pt-BR"/>
+        </w:rPr>
+      </w:pPr>
+    </w:p>
+    <w:p>
+      <w:pPr>
+        <w:pStyle w:val="Text"/>
+        <w:rPr>
+          <w:lang w:val="pt-BR"/>
+        </w:rPr>
+        <w:pPrChange w:id="17" w:author="Adson Estevesa" w:date="2016-12-05T00:25:00Z">
+          <w:pPr>
+            <w:pStyle w:val="Text"/>
+            <w:ind w:firstLine="0"/>
+          </w:pPr>
+        </w:pPrChange>
+      </w:pPr>
+      <w:ins w:id="18" w:author="Adson Estevesa" w:date="2016-12-05T00:25:00Z">
+        <w:r>
+          <w:rPr>
+            <w:lang w:val="pt-BR"/>
+          </w:rPr>
+          <w:t xml:space="preserve">Com a aplicação dos dados corretamente, </w:t>
+        </w:r>
+      </w:ins>
+      <w:ins w:id="19" w:author="Adson Estevesa" w:date="2016-12-05T01:00:00Z">
+        <w:r>
+          <w:rPr>
+            <w:lang w:val="pt-BR"/>
+          </w:rPr>
+          <w:t>o</w:t>
+        </w:r>
+      </w:ins>
+      <w:ins w:id="20" w:author="Adson Estevesa" w:date="2016-12-05T00:25:00Z">
+        <w:r>
+          <w:rPr>
+            <w:lang w:val="pt-BR"/>
+          </w:rPr>
+          <w:t xml:space="preserve"> programa torna poss</w:t>
+        </w:r>
+        <w:r>
+          <w:rPr>
+            <w:lang w:val="pt-BR"/>
+          </w:rPr>
+          <w:t>ível</w:t>
+        </w:r>
+        <w:proofErr w:type="gramStart"/>
+        <w:r>
+          <w:rPr>
+            <w:lang w:val="pt-BR"/>
+          </w:rPr>
+          <w:t xml:space="preserve"> </w:t>
+        </w:r>
+        <w:r>
+          <w:rPr>
+            <w:lang w:val="pt-BR"/>
+          </w:rPr>
+          <w:t xml:space="preserve"> </w:t>
+        </w:r>
+        <w:proofErr w:type="gramEnd"/>
+        <w:r>
+          <w:rPr>
+            <w:lang w:val="pt-BR"/>
+          </w:rPr>
+          <w:t>verificar problemas</w:t>
+        </w:r>
+      </w:ins>
+      <w:ins w:id="21" w:author="Adson Estevesa" w:date="2016-12-05T00:28:00Z">
+        <w:r>
+          <w:rPr>
+            <w:lang w:val="pt-BR"/>
+          </w:rPr>
+          <w:t xml:space="preserve"> de mobilidade urbana que podem ocorrer entre </w:t>
+        </w:r>
+      </w:ins>
+      <w:ins w:id="22" w:author="Adson Estevesa" w:date="2016-12-05T00:29:00Z">
+        <w:r>
+          <w:rPr>
+            <w:lang w:val="pt-BR"/>
+          </w:rPr>
+          <w:t xml:space="preserve">as rotas de </w:t>
+        </w:r>
+      </w:ins>
+      <w:ins w:id="23" w:author="Adson Estevesa" w:date="2016-12-05T00:28:00Z">
+        <w:r>
+          <w:rPr>
+            <w:lang w:val="pt-BR"/>
+          </w:rPr>
+          <w:t xml:space="preserve">quaisquer dois pontos, sejam </w:t>
+        </w:r>
+      </w:ins>
+      <w:ins w:id="24" w:author="Adson Estevesa" w:date="2016-12-05T00:29:00Z">
+        <w:r>
+          <w:rPr>
+            <w:lang w:val="pt-BR"/>
+          </w:rPr>
+          <w:t xml:space="preserve">entre bairros, </w:t>
+        </w:r>
+      </w:ins>
+      <w:ins w:id="25" w:author="Adson Estevesa" w:date="2016-12-05T00:28:00Z">
+        <w:r>
+          <w:rPr>
+            <w:lang w:val="pt-BR"/>
+          </w:rPr>
+          <w:t>cidade</w:t>
+        </w:r>
+      </w:ins>
+      <w:ins w:id="26" w:author="Adson Estevesa" w:date="2016-12-05T00:29:00Z">
+        <w:r>
+          <w:rPr>
+            <w:lang w:val="pt-BR"/>
+          </w:rPr>
+          <w:t>s ou estados.</w:t>
+        </w:r>
+      </w:ins>
     </w:p>
     <w:p>
       <w:pPr>
@@ -2733,7 +2936,7 @@
                                           <pic:cNvPicPr/>
                                         </pic:nvPicPr>
                                         <pic:blipFill>
-                                          <a:blip r:embed="rId14">
+                                          <a:blip r:embed="rId15">
                                             <a:extLst>
                                               <a:ext uri="{28A0092B-C50C-407E-A947-70E740481C1C}">
                                                 <a14:useLocalDpi xmlns:a14="http://schemas.microsoft.com/office/drawing/2010/main" val="0"/>
@@ -2851,7 +3054,7 @@
                                     <pic:cNvPicPr/>
                                   </pic:nvPicPr>
                                   <pic:blipFill>
-                                    <a:blip r:embed="rId14">
+                                    <a:blip r:embed="rId16">
                                       <a:extLst>
                                         <a:ext uri="{28A0092B-C50C-407E-A947-70E740481C1C}">
                                           <a14:useLocalDpi xmlns:a14="http://schemas.microsoft.com/office/drawing/2010/main" val="0"/>
@@ -3078,7 +3281,14 @@
         <w:rPr>
           <w:lang w:val="pt-BR"/>
         </w:rPr>
-        <w:t>o termo “Cidades Gêmeas”</w:t>
+        <w:t xml:space="preserve">o termo “Cidades </w:t>
+      </w:r>
+      <w:r>
+        <w:rPr>
+          <w:lang w:val="pt-BR"/>
+        </w:rPr>
+        <w:lastRenderedPageBreak/>
+        <w:t>Gêmeas”</w:t>
       </w:r>
       <w:r>
         <w:rPr>
@@ -3110,14 +3320,7 @@
         <w:rPr>
           <w:lang w:val="pt-BR"/>
         </w:rPr>
-        <w:t xml:space="preserve"> que possuem um crescimento </w:t>
-      </w:r>
-      <w:r>
-        <w:rPr>
-          <w:lang w:val="pt-BR"/>
-        </w:rPr>
-        <w:lastRenderedPageBreak/>
-        <w:t>parecido e tende</w:t>
+        <w:t xml:space="preserve"> que possuem um crescimento parecido e tende</w:t>
       </w:r>
       <w:r>
         <w:rPr>
@@ -3283,7 +3486,7 @@
                                           <pic:cNvPicPr/>
                                         </pic:nvPicPr>
                                         <pic:blipFill>
-                                          <a:blip r:embed="rId15">
+                                          <a:blip r:embed="rId17">
                                             <a:extLst>
                                               <a:ext uri="{28A0092B-C50C-407E-A947-70E740481C1C}">
                                                 <a14:useLocalDpi xmlns:a14="http://schemas.microsoft.com/office/drawing/2010/main" val="0"/>
@@ -3411,7 +3614,7 @@
                                     <pic:cNvPicPr/>
                                   </pic:nvPicPr>
                                   <pic:blipFill>
-                                    <a:blip r:embed="rId15">
+                                    <a:blip r:embed="rId18">
                                       <a:extLst>
                                         <a:ext uri="{28A0092B-C50C-407E-A947-70E740481C1C}">
                                           <a14:useLocalDpi xmlns:a14="http://schemas.microsoft.com/office/drawing/2010/main" val="0"/>
@@ -3700,7 +3903,7 @@
                                           <pic:cNvPicPr/>
                                         </pic:nvPicPr>
                                         <pic:blipFill>
-                                          <a:blip r:embed="rId16">
+                                          <a:blip r:embed="rId19">
                                             <a:extLst>
                                               <a:ext uri="{28A0092B-C50C-407E-A947-70E740481C1C}">
                                                 <a14:useLocalDpi xmlns:a14="http://schemas.microsoft.com/office/drawing/2010/main" val="0"/>
@@ -3831,7 +4034,7 @@
                                     <pic:cNvPicPr/>
                                   </pic:nvPicPr>
                                   <pic:blipFill>
-                                    <a:blip r:embed="rId16">
+                                    <a:blip r:embed="rId20">
                                       <a:extLst>
                                         <a:ext uri="{28A0092B-C50C-407E-A947-70E740481C1C}">
                                           <a14:useLocalDpi xmlns:a14="http://schemas.microsoft.com/office/drawing/2010/main" val="0"/>
@@ -4353,51 +4556,21 @@
       </w:pPr>
       <w:r>
         <w:rPr>
-          <w:lang w:val="pt-BR"/>
-        </w:rPr>
-        <w:t>(COMENTARIO SOBRE AS IMAGENS)</w:t>
-      </w:r>
-    </w:p>
-    <w:p>
-      <w:pPr>
-        <w:ind w:firstLine="202"/>
-        <w:jc w:val="both"/>
-        <w:rPr>
-          <w:lang w:val="pt-BR"/>
-        </w:rPr>
-      </w:pPr>
-      <w:r>
-        <w:rPr>
-          <w:lang w:val="pt-BR"/>
-        </w:rPr>
-        <w:t>(COMENTARIO SOBRE AS IMAGENS)</w:t>
-      </w:r>
-    </w:p>
-    <w:p>
-      <w:pPr>
-        <w:ind w:firstLine="202"/>
-        <w:jc w:val="both"/>
-        <w:rPr>
-          <w:lang w:val="pt-BR"/>
-        </w:rPr>
-      </w:pPr>
-      <w:r>
-        <w:rPr>
           <w:noProof/>
           <w:lang w:val="pt-BR" w:eastAsia="ja-JP"/>
         </w:rPr>
         <mc:AlternateContent>
           <mc:Choice Requires="wps">
             <w:drawing>
-              <wp:anchor distT="0" distB="0" distL="114300" distR="114300" simplePos="0" relativeHeight="251673600" behindDoc="0" locked="0" layoutInCell="1" allowOverlap="1" wp14:anchorId="0A4442CD" wp14:editId="11E3C2E7">
+              <wp:anchor distT="0" distB="0" distL="114300" distR="114300" simplePos="0" relativeHeight="251673600" behindDoc="0" locked="0" layoutInCell="1" allowOverlap="1" wp14:anchorId="0A4442CD" wp14:editId="4D10BF0A">
                 <wp:simplePos x="0" y="0"/>
                 <wp:positionH relativeFrom="margin">
-                  <wp:posOffset>-127635</wp:posOffset>
+                  <wp:posOffset>24765</wp:posOffset>
                 </wp:positionH>
                 <wp:positionV relativeFrom="margin">
-                  <wp:posOffset>5798820</wp:posOffset>
+                  <wp:posOffset>6294120</wp:posOffset>
                 </wp:positionV>
-                <wp:extent cx="3138170" cy="3028950"/>
+                <wp:extent cx="3138170" cy="2533650"/>
                 <wp:effectExtent l="0" t="0" r="5080" b="0"/>
                 <wp:wrapSquare wrapText="bothSides"/>
                 <wp:docPr id="14" name="Text Box 5"/>
@@ -4413,7 +4586,7 @@
                       <wps:spPr bwMode="auto">
                         <a:xfrm>
                           <a:off x="0" y="0"/>
-                          <a:ext cx="3138170" cy="3028950"/>
+                          <a:ext cx="3138170" cy="2533650"/>
                         </a:xfrm>
                         <a:prstGeom prst="rect">
                           <a:avLst/>
@@ -4465,7 +4638,7 @@
                                           <pic:cNvPicPr/>
                                         </pic:nvPicPr>
                                         <pic:blipFill>
-                                          <a:blip r:embed="rId17">
+                                          <a:blip r:embed="rId21">
                                             <a:extLst>
                                               <a:ext uri="{28A0092B-C50C-407E-A947-70E740481C1C}">
                                                 <a14:useLocalDpi xmlns:a14="http://schemas.microsoft.com/office/drawing/2010/main" val="0"/>
@@ -4567,7 +4740,7 @@
           </mc:Choice>
           <mc:Fallback>
             <w:pict>
-              <v:shape id="_x0000_s1031" type="#_x0000_t202" style="position:absolute;left:0;text-align:left;margin-left:-10.05pt;margin-top:456.6pt;width:247.1pt;height:238.5pt;z-index:251673600;visibility:visible;mso-wrap-style:square;mso-width-percent:0;mso-height-percent:0;mso-wrap-distance-left:9pt;mso-wrap-distance-top:0;mso-wrap-distance-right:9pt;mso-wrap-distance-bottom:0;mso-position-horizontal:absolute;mso-position-horizontal-relative:margin;mso-position-vertical:absolute;mso-position-vertical-relative:margin;mso-width-percent:0;mso-height-percent:0;mso-width-relative:page;mso-height-relative:page;v-text-anchor:top" o:gfxdata="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" stroked="f">
+              <v:shape id="_x0000_s1031" type="#_x0000_t202" style="position:absolute;left:0;text-align:left;margin-left:1.95pt;margin-top:495.6pt;width:247.1pt;height:199.5pt;z-index:251673600;visibility:visible;mso-wrap-style:square;mso-width-percent:0;mso-height-percent:0;mso-wrap-distance-left:9pt;mso-wrap-distance-top:0;mso-wrap-distance-right:9pt;mso-wrap-distance-bottom:0;mso-position-horizontal:absolute;mso-position-horizontal-relative:margin;mso-position-vertical:absolute;mso-position-vertical-relative:margin;mso-width-percent:0;mso-height-percent:0;mso-width-relative:page;mso-height-relative:page;v-text-anchor:top" o:gfxdata="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" stroked="f">
                 <v:textbox inset="0,0,0,0">
                   <w:txbxContent>
                     <w:p>
@@ -4596,7 +4769,7 @@
                                     <pic:cNvPicPr/>
                                   </pic:nvPicPr>
                                   <pic:blipFill>
-                                    <a:blip r:embed="rId17">
+                                    <a:blip r:embed="rId21">
                                       <a:extLst>
                                         <a:ext uri="{28A0092B-C50C-407E-A947-70E740481C1C}">
                                           <a14:useLocalDpi xmlns:a14="http://schemas.microsoft.com/office/drawing/2010/main" val="0"/>
@@ -4689,21 +4862,6 @@
       </w:r>
       <w:r>
         <w:rPr>
-          <w:lang w:val="pt-BR"/>
-        </w:rPr>
-        <w:t>(COMENTARIO SOBRE AS IMAGENS)</w:t>
-      </w:r>
-    </w:p>
-    <w:p>
-      <w:pPr>
-        <w:ind w:firstLine="202"/>
-        <w:jc w:val="both"/>
-        <w:rPr>
-          <w:lang w:val="pt-BR"/>
-        </w:rPr>
-      </w:pPr>
-      <w:r>
-        <w:rPr>
           <w:noProof/>
           <w:lang w:val="pt-BR" w:eastAsia="ja-JP"/>
         </w:rPr>
@@ -4786,7 +4944,7 @@
                                           <pic:cNvPicPr/>
                                         </pic:nvPicPr>
                                         <pic:blipFill>
-                                          <a:blip r:embed="rId18">
+                                          <a:blip r:embed="rId22">
                                             <a:extLst>
                                               <a:ext uri="{28A0092B-C50C-407E-A947-70E740481C1C}">
                                                 <a14:useLocalDpi xmlns:a14="http://schemas.microsoft.com/office/drawing/2010/main" val="0"/>
@@ -4917,7 +5075,7 @@
                                     <pic:cNvPicPr/>
                                   </pic:nvPicPr>
                                   <pic:blipFill>
-                                    <a:blip r:embed="rId18">
+                                    <a:blip r:embed="rId23">
                                       <a:extLst>
                                         <a:ext uri="{28A0092B-C50C-407E-A947-70E740481C1C}">
                                           <a14:useLocalDpi xmlns:a14="http://schemas.microsoft.com/office/drawing/2010/main" val="0"/>
@@ -5012,7 +5170,7 @@
         <w:rPr>
           <w:lang w:val="pt-BR"/>
         </w:rPr>
-        <w:t>(COMENTARIO SOBRE AS IMAGENS)</w:t>
+        <w:t>As seguintes imagens foram retiradas durante os horários citados. A partir dessas imagens, arquivos com os dados de trânsito das rotas foram gerados para serem utilizados no programa.</w:t>
       </w:r>
     </w:p>
     <w:p>
@@ -5069,13 +5227,7 @@
         <w:rPr>
           <w:lang w:val="pt-BR"/>
         </w:rPr>
-        <w:t xml:space="preserve"> </w:t>
-      </w:r>
-      <w:r>
-        <w:rPr>
-          <w:lang w:val="pt-BR"/>
-        </w:rPr>
-        <w:t>[3]</w:t>
+        <w:t xml:space="preserve"> [3]</w:t>
       </w:r>
       <w:r>
         <w:rPr>
@@ -5223,6 +5375,12 @@
         <w:rPr>
           <w:lang w:val="pt-BR"/>
         </w:rPr>
+        <w:t>.</w:t>
+      </w:r>
+      <w:r>
+        <w:rPr>
+          <w:lang w:val="pt-BR"/>
+        </w:rPr>
         <w:t xml:space="preserve"> Houve a necessidade de considera</w:t>
       </w:r>
       <w:r>
@@ -5284,18 +5442,6 @@
           <w:lang w:val="pt-BR"/>
         </w:rPr>
         <w:t>.</w:t>
-      </w:r>
-      <w:r>
-        <w:rPr>
-          <w:lang w:val="pt-BR"/>
-        </w:rPr>
-        <w:t xml:space="preserve"> </w:t>
-      </w:r>
-      <w:r>
-        <w:rPr>
-          <w:lang w:val="pt-BR"/>
-        </w:rPr>
-        <w:t>(REFERÊNCIA)</w:t>
       </w:r>
     </w:p>
     <w:p>
@@ -5376,24 +5522,246 @@
           <w:lang w:val="pt-BR"/>
         </w:rPr>
       </w:pPr>
+      <w:proofErr w:type="gramStart"/>
+      <w:r>
+        <w:rPr>
+          <w:b/>
+          <w:lang w:val="pt-BR"/>
+        </w:rPr>
+        <w:t>Consumo Itajaí – Navegante</w:t>
+      </w:r>
+      <w:r>
+        <w:rPr>
+          <w:b/>
+          <w:lang w:val="pt-BR"/>
+        </w:rPr>
+        <w:t>s</w:t>
+      </w:r>
+      <w:proofErr w:type="gramEnd"/>
+      <w:r>
+        <w:rPr>
+          <w:b/>
+          <w:lang w:val="pt-BR"/>
+        </w:rPr>
+        <w:t xml:space="preserve"> por Ferry </w:t>
+      </w:r>
+      <w:proofErr w:type="spellStart"/>
+      <w:r>
+        <w:rPr>
+          <w:b/>
+          <w:lang w:val="pt-BR"/>
+        </w:rPr>
+        <w:t>boat</w:t>
+      </w:r>
+      <w:proofErr w:type="spellEnd"/>
+    </w:p>
+    <w:p>
+      <w:pPr>
+        <w:ind w:firstLine="202"/>
+        <w:jc w:val="both"/>
+        <w:rPr>
+          <w:b/>
+          <w:lang w:val="pt-BR"/>
+        </w:rPr>
+      </w:pPr>
+    </w:p>
+    <w:p>
+      <w:pPr>
+        <w:ind w:firstLine="202"/>
+        <w:jc w:val="both"/>
+        <w:rPr>
+          <w:ins w:id="27" w:author="Adson Estevesa" w:date="2016-12-05T00:33:00Z"/>
+          <w:lang w:val="pt-BR"/>
+        </w:rPr>
+      </w:pPr>
+      <m:oMathPara>
+        <m:oMath>
+          <m:f>
+            <m:fPr>
+              <m:ctrlPr>
+                <w:rPr>
+                  <w:rFonts w:ascii="Cambria Math" w:hAnsi="Cambria Math"/>
+                  <w:i/>
+                  <w:lang w:val="pt-BR"/>
+                </w:rPr>
+              </m:ctrlPr>
+            </m:fPr>
+            <m:num>
+              <m:r>
+                <w:rPr>
+                  <w:rFonts w:ascii="Cambria Math" w:hAnsi="Cambria Math"/>
+                  <w:lang w:val="pt-BR"/>
+                </w:rPr>
+                <m:t xml:space="preserve">11,7 km </m:t>
+              </m:r>
+            </m:num>
+            <m:den>
+              <m:r>
+                <w:rPr>
+                  <w:rFonts w:ascii="Cambria Math" w:hAnsi="Cambria Math"/>
+                  <w:lang w:val="pt-BR"/>
+                </w:rPr>
+                <m:t>2,45 km</m:t>
+              </m:r>
+            </m:den>
+          </m:f>
+          <m:r>
+            <w:rPr>
+              <w:rFonts w:ascii="Cambria Math" w:hAnsi="Cambria Math"/>
+              <w:lang w:val="pt-BR"/>
+            </w:rPr>
+            <m:t xml:space="preserve">= </m:t>
+          </m:r>
+          <m:f>
+            <m:fPr>
+              <m:ctrlPr>
+                <w:rPr>
+                  <w:rFonts w:ascii="Cambria Math" w:hAnsi="Cambria Math"/>
+                  <w:i/>
+                  <w:lang w:val="pt-BR"/>
+                </w:rPr>
+              </m:ctrlPr>
+            </m:fPr>
+            <m:num>
+              <m:r>
+                <w:rPr>
+                  <w:rFonts w:ascii="Cambria Math" w:hAnsi="Cambria Math"/>
+                  <w:lang w:val="pt-BR"/>
+                </w:rPr>
+                <m:t>1 L</m:t>
+              </m:r>
+            </m:num>
+            <m:den>
+              <m:r>
+                <w:rPr>
+                  <w:rFonts w:ascii="Cambria Math" w:hAnsi="Cambria Math"/>
+                  <w:lang w:val="pt-BR"/>
+                </w:rPr>
+                <m:t>0,21 L</m:t>
+              </m:r>
+            </m:den>
+          </m:f>
+        </m:oMath>
+      </m:oMathPara>
+    </w:p>
+    <w:p>
+      <w:pPr>
+        <w:ind w:firstLine="202"/>
+        <w:jc w:val="both"/>
+        <w:rPr>
+          <w:lang w:val="pt-BR"/>
+        </w:rPr>
+      </w:pPr>
+    </w:p>
+    <w:p>
+      <w:pPr>
+        <w:ind w:firstLine="202"/>
+        <w:jc w:val="both"/>
+        <w:rPr>
+          <w:lang w:val="pt-BR"/>
+        </w:rPr>
+      </w:pPr>
+      <w:moveTo w:id="28" w:author="Adson Estevesa" w:date="2016-12-05T00:33:00Z">
+        <w:moveToRangeStart w:id="29" w:author="Adson Estevesa" w:date="2016-12-05T00:33:00Z" w:name="move468661330"/>
+        <m:oMathPara>
+          <m:oMath>
+            <m:f>
+              <m:fPr>
+                <m:ctrlPr>
+                  <w:rPr>
+                    <w:rFonts w:ascii="Cambria Math" w:hAnsi="Cambria Math"/>
+                    <w:i/>
+                    <w:lang w:val="pt-BR"/>
+                  </w:rPr>
+                </m:ctrlPr>
+              </m:fPr>
+              <m:num>
+                <m:r>
+                  <w:rPr>
+                    <w:rFonts w:ascii="Cambria Math" w:hAnsi="Cambria Math"/>
+                    <w:lang w:val="pt-BR"/>
+                  </w:rPr>
+                  <m:t xml:space="preserve">1 L </m:t>
+                </m:r>
+              </m:num>
+              <m:den>
+                <m:r>
+                  <w:rPr>
+                    <w:rFonts w:ascii="Cambria Math" w:hAnsi="Cambria Math"/>
+                    <w:lang w:val="pt-BR"/>
+                  </w:rPr>
+                  <m:t>0,21 L</m:t>
+                </m:r>
+              </m:den>
+            </m:f>
+            <m:r>
+              <w:rPr>
+                <w:rFonts w:ascii="Cambria Math" w:hAnsi="Cambria Math"/>
+                <w:lang w:val="pt-BR"/>
+              </w:rPr>
+              <m:t xml:space="preserve">= </m:t>
+            </m:r>
+            <m:f>
+              <m:fPr>
+                <m:ctrlPr>
+                  <w:rPr>
+                    <w:rFonts w:ascii="Cambria Math" w:hAnsi="Cambria Math"/>
+                    <w:i/>
+                    <w:lang w:val="pt-BR"/>
+                  </w:rPr>
+                </m:ctrlPr>
+              </m:fPr>
+              <m:num>
+                <m:r>
+                  <w:rPr>
+                    <w:rFonts w:ascii="Cambria Math" w:hAnsi="Cambria Math"/>
+                    <w:lang w:val="pt-BR"/>
+                  </w:rPr>
+                  <m:t>R$ 3,30</m:t>
+                </m:r>
+              </m:num>
+              <m:den>
+                <m:r>
+                  <w:rPr>
+                    <w:rFonts w:ascii="Cambria Math" w:hAnsi="Cambria Math"/>
+                    <w:lang w:val="pt-BR"/>
+                  </w:rPr>
+                  <m:t>R$ 0,70</m:t>
+                </m:r>
+              </m:den>
+            </m:f>
+          </m:oMath>
+        </m:oMathPara>
+      </w:moveTo>
+      <w:moveToRangeEnd w:id="29"/>
+    </w:p>
+    <w:p>
+      <w:pPr>
+        <w:ind w:firstLine="202"/>
+        <w:jc w:val="both"/>
+        <w:rPr>
+          <w:lang w:val="pt-BR"/>
+        </w:rPr>
+      </w:pPr>
       <w:r>
         <w:rPr>
           <w:noProof/>
           <w:lang w:val="pt-BR" w:eastAsia="ja-JP"/>
         </w:rPr>
+        <w:lastRenderedPageBreak/>
         <mc:AlternateContent>
           <mc:Choice Requires="wps">
             <w:drawing>
-              <wp:anchor distT="0" distB="0" distL="114300" distR="114300" simplePos="0" relativeHeight="251677696" behindDoc="0" locked="0" layoutInCell="1" allowOverlap="1" wp14:anchorId="51CFFEED" wp14:editId="6FCFFAC0">
+              <wp:anchor distT="0" distB="0" distL="114300" distR="114300" simplePos="0" relativeHeight="251677696" behindDoc="0" locked="0" layoutInCell="1" allowOverlap="1" wp14:anchorId="51CFFEED" wp14:editId="3EA4B1C7">
                 <wp:simplePos x="0" y="0"/>
                 <wp:positionH relativeFrom="margin">
-                  <wp:posOffset>12700</wp:posOffset>
+                  <wp:posOffset>22225</wp:posOffset>
                 </wp:positionH>
                 <wp:positionV relativeFrom="margin">
-                  <wp:posOffset>112395</wp:posOffset>
+                  <wp:posOffset>-145415</wp:posOffset>
                 </wp:positionV>
-                <wp:extent cx="3031490" cy="2800350"/>
-                <wp:effectExtent l="0" t="0" r="0" b="0"/>
+                <wp:extent cx="3031490" cy="2390775"/>
+                <wp:effectExtent l="0" t="0" r="0" b="9525"/>
                 <wp:wrapSquare wrapText="bothSides"/>
                 <wp:docPr id="20" name="Text Box 5"/>
                 <wp:cNvGraphicFramePr>
@@ -5408,7 +5776,7 @@
                       <wps:spPr bwMode="auto">
                         <a:xfrm>
                           <a:off x="0" y="0"/>
-                          <a:ext cx="3031490" cy="2800350"/>
+                          <a:ext cx="3031490" cy="2390775"/>
                         </a:xfrm>
                         <a:prstGeom prst="rect">
                           <a:avLst/>
@@ -5448,7 +5816,7 @@
                                 <wp:inline distT="0" distB="0" distL="0" distR="0" wp14:anchorId="3A05CE1F" wp14:editId="0CB5B4D5">
                                   <wp:extent cx="3031490" cy="1904365"/>
                                   <wp:effectExtent l="0" t="0" r="0" b="635"/>
-                                  <wp:docPr id="34" name="Picture 6"/>
+                                  <wp:docPr id="2" name="Picture 6"/>
                                   <wp:cNvGraphicFramePr>
                                     <a:graphicFrameLocks xmlns:a="http://schemas.openxmlformats.org/drawingml/2006/main" noChangeAspect="1"/>
                                   </wp:cNvGraphicFramePr>
@@ -5460,7 +5828,7 @@
                                           <pic:cNvPicPr/>
                                         </pic:nvPicPr>
                                         <pic:blipFill>
-                                          <a:blip r:embed="rId19">
+                                          <a:blip r:embed="rId24">
                                             <a:extLst>
                                               <a:ext uri="{28A0092B-C50C-407E-A947-70E740481C1C}">
                                                 <a14:useLocalDpi xmlns:a14="http://schemas.microsoft.com/office/drawing/2010/main" val="0"/>
@@ -5562,7 +5930,7 @@
           </mc:Choice>
           <mc:Fallback>
             <w:pict>
-              <v:shape id="_x0000_s1033" type="#_x0000_t202" style="position:absolute;left:0;text-align:left;margin-left:1pt;margin-top:8.85pt;width:238.7pt;height:220.5pt;z-index:251677696;visibility:visible;mso-wrap-style:square;mso-width-percent:0;mso-height-percent:0;mso-wrap-distance-left:9pt;mso-wrap-distance-top:0;mso-wrap-distance-right:9pt;mso-wrap-distance-bottom:0;mso-position-horizontal:absolute;mso-position-horizontal-relative:margin;mso-position-vertical:absolute;mso-position-vertical-relative:margin;mso-width-percent:0;mso-height-percent:0;mso-width-relative:page;mso-height-relative:page;v-text-anchor:top" o:gfxdata="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" stroked="f">
+              <v:shape id="_x0000_s1033" type="#_x0000_t202" style="position:absolute;left:0;text-align:left;margin-left:1.75pt;margin-top:-11.45pt;width:238.7pt;height:188.25pt;z-index:251677696;visibility:visible;mso-wrap-style:square;mso-width-percent:0;mso-height-percent:0;mso-wrap-distance-left:9pt;mso-wrap-distance-top:0;mso-wrap-distance-right:9pt;mso-wrap-distance-bottom:0;mso-position-horizontal:absolute;mso-position-horizontal-relative:margin;mso-position-vertical:absolute;mso-position-vertical-relative:margin;mso-width-percent:0;mso-height-percent:0;mso-width-relative:page;mso-height-relative:page;v-text-anchor:top" o:gfxdata="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" stroked="f">
                 <v:textbox inset="0,0,0,0">
                   <w:txbxContent>
                     <w:p>
@@ -5579,7 +5947,7 @@
                           <wp:inline distT="0" distB="0" distL="0" distR="0" wp14:anchorId="3A05CE1F" wp14:editId="0CB5B4D5">
                             <wp:extent cx="3031490" cy="1904365"/>
                             <wp:effectExtent l="0" t="0" r="0" b="635"/>
-                            <wp:docPr id="34" name="Picture 6"/>
+                            <wp:docPr id="2" name="Picture 6"/>
                             <wp:cNvGraphicFramePr>
                               <a:graphicFrameLocks xmlns:a="http://schemas.openxmlformats.org/drawingml/2006/main" noChangeAspect="1"/>
                             </wp:cNvGraphicFramePr>
@@ -5591,7 +5959,7 @@
                                     <pic:cNvPicPr/>
                                   </pic:nvPicPr>
                                   <pic:blipFill>
-                                    <a:blip r:embed="rId19">
+                                    <a:blip r:embed="rId24">
                                       <a:extLst>
                                         <a:ext uri="{28A0092B-C50C-407E-A947-70E740481C1C}">
                                           <a14:useLocalDpi xmlns:a14="http://schemas.microsoft.com/office/drawing/2010/main" val="0"/>
@@ -5682,145 +6050,8 @@
           </mc:Fallback>
         </mc:AlternateContent>
       </w:r>
-      <w:proofErr w:type="gramStart"/>
-      <w:r>
-        <w:rPr>
-          <w:b/>
-          <w:lang w:val="pt-BR"/>
-        </w:rPr>
-        <w:t>Consumo Itajaí – Navegante</w:t>
-      </w:r>
-      <w:r>
-        <w:rPr>
-          <w:b/>
-          <w:lang w:val="pt-BR"/>
-        </w:rPr>
-        <w:t>s</w:t>
-      </w:r>
-      <w:proofErr w:type="gramEnd"/>
-      <w:r>
-        <w:rPr>
-          <w:b/>
-          <w:lang w:val="pt-BR"/>
-        </w:rPr>
-        <w:t xml:space="preserve"> por Ferry </w:t>
-      </w:r>
-      <w:proofErr w:type="spellStart"/>
-      <w:r>
-        <w:rPr>
-          <w:b/>
-          <w:lang w:val="pt-BR"/>
-        </w:rPr>
-        <w:t>boat</w:t>
-      </w:r>
-      <w:proofErr w:type="spellEnd"/>
-    </w:p>
-    <w:p>
-      <w:pPr>
-        <w:ind w:firstLine="202"/>
-        <w:jc w:val="both"/>
-        <w:rPr>
-          <w:b/>
-          <w:lang w:val="pt-BR"/>
-        </w:rPr>
-      </w:pPr>
-    </w:p>
-    <w:p>
-      <w:pPr>
-        <w:ind w:firstLine="202"/>
-        <w:jc w:val="both"/>
-        <w:rPr>
-          <w:lang w:val="pt-BR"/>
-        </w:rPr>
-      </w:pPr>
-      <m:oMathPara>
-        <m:oMath>
-          <m:f>
-            <m:fPr>
-              <m:ctrlPr>
-                <w:rPr>
-                  <w:rFonts w:ascii="Cambria Math" w:hAnsi="Cambria Math"/>
-                  <w:i/>
-                  <w:lang w:val="pt-BR"/>
-                </w:rPr>
-              </m:ctrlPr>
-            </m:fPr>
-            <m:num>
-              <m:r>
-                <w:rPr>
-                  <w:rFonts w:ascii="Cambria Math" w:hAnsi="Cambria Math"/>
-                  <w:lang w:val="pt-BR"/>
-                </w:rPr>
-                <m:t xml:space="preserve">11,7 km </m:t>
-              </m:r>
-            </m:num>
-            <m:den>
-              <m:r>
-                <w:rPr>
-                  <w:rFonts w:ascii="Cambria Math" w:hAnsi="Cambria Math"/>
-                  <w:lang w:val="pt-BR"/>
-                </w:rPr>
-                <m:t>2,45 km</m:t>
-              </m:r>
-            </m:den>
-          </m:f>
-          <m:r>
-            <w:rPr>
-              <w:rFonts w:ascii="Cambria Math" w:hAnsi="Cambria Math"/>
-              <w:lang w:val="pt-BR"/>
-            </w:rPr>
-            <m:t xml:space="preserve">= </m:t>
-          </m:r>
-          <m:f>
-            <m:fPr>
-              <m:ctrlPr>
-                <w:rPr>
-                  <w:rFonts w:ascii="Cambria Math" w:hAnsi="Cambria Math"/>
-                  <w:i/>
-                  <w:lang w:val="pt-BR"/>
-                </w:rPr>
-              </m:ctrlPr>
-            </m:fPr>
-            <m:num>
-              <m:r>
-                <w:rPr>
-                  <w:rFonts w:ascii="Cambria Math" w:hAnsi="Cambria Math"/>
-                  <w:lang w:val="pt-BR"/>
-                </w:rPr>
-                <m:t>1 L</m:t>
-              </m:r>
-            </m:num>
-            <m:den>
-              <m:r>
-                <w:rPr>
-                  <w:rFonts w:ascii="Cambria Math" w:hAnsi="Cambria Math"/>
-                  <w:lang w:val="pt-BR"/>
-                </w:rPr>
-                <m:t>0,21 L</m:t>
-              </m:r>
-            </m:den>
-          </m:f>
-        </m:oMath>
-      </m:oMathPara>
-    </w:p>
-    <w:p>
-      <w:pPr>
-        <w:ind w:firstLine="202"/>
-        <w:jc w:val="both"/>
-        <w:rPr>
-          <w:lang w:val="pt-BR"/>
-        </w:rPr>
-      </w:pPr>
-    </w:p>
-    <w:p>
-      <w:pPr>
-        <w:ind w:firstLine="202"/>
-        <w:jc w:val="both"/>
-        <w:rPr>
-          <w:lang w:val="pt-BR"/>
-        </w:rPr>
-      </w:pPr>
-      <m:oMathPara>
+      <w:moveFrom w:id="30" w:author="Adson Estevesa" w:date="2016-12-05T00:33:00Z">
+        <w:moveFromRangeStart w:id="31" w:author="Adson Estevesa" w:date="2016-12-05T00:33:00Z" w:name="move468661330"/>
         <m:oMath>
           <m:f>
             <m:fPr>
@@ -5888,7 +6119,8 @@
             </m:den>
           </m:f>
         </m:oMath>
-      </m:oMathPara>
+      </w:moveFrom>
+      <w:moveFromRangeEnd w:id="31"/>
     </w:p>
     <w:p>
       <w:pPr>
@@ -5909,6 +6141,7 @@
           <w:lang w:val="pt-BR"/>
         </w:rPr>
       </w:pPr>
+      <w:proofErr w:type="gramStart"/>
       <w:r>
         <w:rPr>
           <w:b/>
@@ -5937,6 +6170,7 @@
         </w:rPr>
         <w:t>pela BR</w:t>
       </w:r>
+      <w:proofErr w:type="gramEnd"/>
     </w:p>
     <w:p>
       <w:pPr>
@@ -6155,6 +6389,93 @@
           <w:lang w:val="pt-BR"/>
         </w:rPr>
       </w:pPr>
+    </w:p>
+    <w:p>
+      <w:pPr>
+        <w:ind w:firstLine="202"/>
+        <w:jc w:val="both"/>
+        <w:rPr>
+          <w:lang w:val="pt-BR"/>
+        </w:rPr>
+      </w:pPr>
+      <m:oMathPara>
+        <m:oMath>
+          <m:f>
+            <m:fPr>
+              <m:ctrlPr>
+                <w:rPr>
+                  <w:rFonts w:ascii="Cambria Math" w:hAnsi="Cambria Math"/>
+                  <w:i/>
+                  <w:lang w:val="pt-BR"/>
+                </w:rPr>
+              </m:ctrlPr>
+            </m:fPr>
+            <m:num>
+              <m:r>
+                <w:rPr>
+                  <w:rFonts w:ascii="Cambria Math" w:hAnsi="Cambria Math"/>
+                  <w:lang w:val="pt-BR"/>
+                </w:rPr>
+                <m:t xml:space="preserve">11,7 km </m:t>
+              </m:r>
+            </m:num>
+            <m:den>
+              <m:r>
+                <w:rPr>
+                  <w:rFonts w:ascii="Cambria Math" w:hAnsi="Cambria Math"/>
+                  <w:lang w:val="pt-BR"/>
+                </w:rPr>
+                <m:t>14,5 km</m:t>
+              </m:r>
+            </m:den>
+          </m:f>
+          <m:r>
+            <w:rPr>
+              <w:rFonts w:ascii="Cambria Math" w:hAnsi="Cambria Math"/>
+              <w:lang w:val="pt-BR"/>
+            </w:rPr>
+            <m:t xml:space="preserve">= </m:t>
+          </m:r>
+          <m:f>
+            <m:fPr>
+              <m:ctrlPr>
+                <w:rPr>
+                  <w:rFonts w:ascii="Cambria Math" w:hAnsi="Cambria Math"/>
+                  <w:i/>
+                  <w:lang w:val="pt-BR"/>
+                </w:rPr>
+              </m:ctrlPr>
+            </m:fPr>
+            <m:num>
+              <m:r>
+                <w:rPr>
+                  <w:rFonts w:ascii="Cambria Math" w:hAnsi="Cambria Math"/>
+                  <w:lang w:val="pt-BR"/>
+                </w:rPr>
+                <m:t>1 L</m:t>
+              </m:r>
+            </m:num>
+            <m:den>
+              <m:r>
+                <w:rPr>
+                  <w:rFonts w:ascii="Cambria Math" w:hAnsi="Cambria Math"/>
+                  <w:lang w:val="pt-BR"/>
+                </w:rPr>
+                <m:t>1,24 L</m:t>
+              </m:r>
+            </m:den>
+          </m:f>
+        </m:oMath>
+      </m:oMathPara>
+    </w:p>
+    <w:p>
+      <w:pPr>
+        <w:ind w:firstLine="202"/>
+        <w:jc w:val="both"/>
+        <w:rPr>
+          <w:lang w:val="pt-BR"/>
+        </w:rPr>
+      </w:pPr>
       <w:r>
         <w:rPr>
           <w:noProof/>
@@ -6163,15 +6484,15 @@
         <mc:AlternateContent>
           <mc:Choice Requires="wps">
             <w:drawing>
-              <wp:anchor distT="0" distB="0" distL="114300" distR="114300" simplePos="0" relativeHeight="251681792" behindDoc="0" locked="0" layoutInCell="1" allowOverlap="1" wp14:anchorId="5E21A37E" wp14:editId="373F4688">
+              <wp:anchor distT="0" distB="0" distL="114300" distR="114300" simplePos="0" relativeHeight="251681792" behindDoc="0" locked="0" layoutInCell="1" allowOverlap="1" wp14:anchorId="5E21A37E" wp14:editId="3FEB2280">
                 <wp:simplePos x="0" y="0"/>
                 <wp:positionH relativeFrom="margin">
                   <wp:posOffset>72390</wp:posOffset>
                 </wp:positionH>
                 <wp:positionV relativeFrom="margin">
-                  <wp:posOffset>2588895</wp:posOffset>
+                  <wp:posOffset>2293620</wp:posOffset>
                 </wp:positionV>
-                <wp:extent cx="2981325" cy="3305175"/>
+                <wp:extent cx="2981325" cy="2657475"/>
                 <wp:effectExtent l="0" t="0" r="9525" b="9525"/>
                 <wp:wrapSquare wrapText="bothSides"/>
                 <wp:docPr id="26" name="Text Box 5"/>
@@ -6187,7 +6508,7 @@
                       <wps:spPr bwMode="auto">
                         <a:xfrm>
                           <a:off x="0" y="0"/>
-                          <a:ext cx="2981325" cy="3305175"/>
+                          <a:ext cx="2981325" cy="2657475"/>
                         </a:xfrm>
                         <a:prstGeom prst="rect">
                           <a:avLst/>
@@ -6239,7 +6560,7 @@
                                           <pic:cNvPicPr/>
                                         </pic:nvPicPr>
                                         <pic:blipFill>
-                                          <a:blip r:embed="rId20">
+                                          <a:blip r:embed="rId25">
                                             <a:extLst>
                                               <a:ext uri="{28A0092B-C50C-407E-A947-70E740481C1C}">
                                                 <a14:useLocalDpi xmlns:a14="http://schemas.microsoft.com/office/drawing/2010/main" val="0"/>
@@ -6341,7 +6662,7 @@
           </mc:Choice>
           <mc:Fallback>
             <w:pict>
-              <v:shape id="_x0000_s1034" type="#_x0000_t202" style="position:absolute;left:0;text-align:left;margin-left:5.7pt;margin-top:203.85pt;width:234.75pt;height:260.25pt;z-index:251681792;visibility:visible;mso-wrap-style:square;mso-width-percent:0;mso-height-percent:0;mso-wrap-distance-left:9pt;mso-wrap-distance-top:0;mso-wrap-distance-right:9pt;mso-wrap-distance-bottom:0;mso-position-horizontal:absolute;mso-position-horizontal-relative:margin;mso-position-vertical:absolute;mso-position-vertical-relative:margin;mso-width-percent:0;mso-height-percent:0;mso-width-relative:page;mso-height-relative:page;v-text-anchor:top" o:gfxdata="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" stroked="f">
+              <v:shape id="_x0000_s1034" type="#_x0000_t202" style="position:absolute;left:0;text-align:left;margin-left:5.7pt;margin-top:180.6pt;width:234.75pt;height:209.25pt;z-index:251681792;visibility:visible;mso-wrap-style:square;mso-width-percent:0;mso-height-percent:0;mso-wrap-distance-left:9pt;mso-wrap-distance-top:0;mso-wrap-distance-right:9pt;mso-wrap-distance-bottom:0;mso-position-horizontal:absolute;mso-position-horizontal-relative:margin;mso-position-vertical:absolute;mso-position-vertical-relative:margin;mso-width-percent:0;mso-height-percent:0;mso-width-relative:page;mso-height-relative:page;v-text-anchor:top" o:gfxdata="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" stroked="f">
                 <v:textbox inset="0,0,0,0">
                   <w:txbxContent>
                     <w:p>
@@ -6370,7 +6691,7 @@
                                     <pic:cNvPicPr/>
                                   </pic:nvPicPr>
                                   <pic:blipFill>
-                                    <a:blip r:embed="rId20">
+                                    <a:blip r:embed="rId25">
                                       <a:extLst>
                                         <a:ext uri="{28A0092B-C50C-407E-A947-70E740481C1C}">
                                           <a14:useLocalDpi xmlns:a14="http://schemas.microsoft.com/office/drawing/2010/main" val="0"/>
@@ -6488,93 +6809,6 @@
                   <w:rFonts w:ascii="Cambria Math" w:hAnsi="Cambria Math"/>
                   <w:lang w:val="pt-BR"/>
                 </w:rPr>
-                <m:t xml:space="preserve">11,7 km </m:t>
-              </m:r>
-            </m:num>
-            <m:den>
-              <m:r>
-                <w:rPr>
-                  <w:rFonts w:ascii="Cambria Math" w:hAnsi="Cambria Math"/>
-                  <w:lang w:val="pt-BR"/>
-                </w:rPr>
-                <m:t>14,5 km</m:t>
-              </m:r>
-            </m:den>
-          </m:f>
-          <m:r>
-            <w:rPr>
-              <w:rFonts w:ascii="Cambria Math" w:hAnsi="Cambria Math"/>
-              <w:lang w:val="pt-BR"/>
-            </w:rPr>
-            <m:t xml:space="preserve">= </m:t>
-          </m:r>
-          <m:f>
-            <m:fPr>
-              <m:ctrlPr>
-                <w:rPr>
-                  <w:rFonts w:ascii="Cambria Math" w:hAnsi="Cambria Math"/>
-                  <w:i/>
-                  <w:lang w:val="pt-BR"/>
-                </w:rPr>
-              </m:ctrlPr>
-            </m:fPr>
-            <m:num>
-              <m:r>
-                <w:rPr>
-                  <w:rFonts w:ascii="Cambria Math" w:hAnsi="Cambria Math"/>
-                  <w:lang w:val="pt-BR"/>
-                </w:rPr>
-                <m:t>1 L</m:t>
-              </m:r>
-            </m:num>
-            <m:den>
-              <m:r>
-                <w:rPr>
-                  <w:rFonts w:ascii="Cambria Math" w:hAnsi="Cambria Math"/>
-                  <w:lang w:val="pt-BR"/>
-                </w:rPr>
-                <m:t>1,24 L</m:t>
-              </m:r>
-            </m:den>
-          </m:f>
-        </m:oMath>
-      </m:oMathPara>
-    </w:p>
-    <w:p>
-      <w:pPr>
-        <w:ind w:firstLine="202"/>
-        <w:jc w:val="both"/>
-        <w:rPr>
-          <w:lang w:val="pt-BR"/>
-        </w:rPr>
-      </w:pPr>
-    </w:p>
-    <w:p>
-      <w:pPr>
-        <w:ind w:firstLine="202"/>
-        <w:jc w:val="both"/>
-        <w:rPr>
-          <w:lang w:val="pt-BR"/>
-        </w:rPr>
-      </w:pPr>
-      <m:oMathPara>
-        <m:oMath>
-          <m:f>
-            <m:fPr>
-              <m:ctrlPr>
-                <w:rPr>
-                  <w:rFonts w:ascii="Cambria Math" w:hAnsi="Cambria Math"/>
-                  <w:i/>
-                  <w:lang w:val="pt-BR"/>
-                </w:rPr>
-              </m:ctrlPr>
-            </m:fPr>
-            <m:num>
-              <m:r>
-                <w:rPr>
-                  <w:rFonts w:ascii="Cambria Math" w:hAnsi="Cambria Math"/>
-                  <w:lang w:val="pt-BR"/>
-                </w:rPr>
                 <m:t>1 L</m:t>
               </m:r>
             </m:num>
@@ -7559,7 +7793,6 @@
       </w:pPr>
       <w:proofErr w:type="spellStart"/>
       <w:r>
-        <w:lastRenderedPageBreak/>
         <w:t>Resultados</w:t>
       </w:r>
       <w:proofErr w:type="spellEnd"/>
@@ -7603,7 +7836,11 @@
         <w:t>2</w:t>
       </w:r>
       <w:r>
-        <w:t xml:space="preserve">).” An exception is when English units are used as identifiers in trade, such as “3½-in disk drive.” Avoid combining SI and CGS units, such as current in amperes and magnetic field in </w:t>
+        <w:t xml:space="preserve">).” An exception is </w:t>
+      </w:r>
+      <w:r>
+        <w:lastRenderedPageBreak/>
+        <w:t xml:space="preserve">when English units are used as identifiers in trade, such as “3½-in disk drive.” Avoid combining SI and CGS units, such as current in amperes and magnetic field in </w:t>
       </w:r>
       <w:proofErr w:type="spellStart"/>
       <w:r>
@@ -7688,177 +7925,384 @@
     <w:p>
       <w:pPr>
         <w:pStyle w:val="Text"/>
-      </w:pPr>
-      <w:r>
-        <w:t>The word “data” is plural, not singular. The subscript for the permeability of vacuum µ</w:t>
-      </w:r>
-      <w:r>
-        <w:rPr>
-          <w:vertAlign w:val="subscript"/>
-        </w:rPr>
-        <w:t>0</w:t>
-      </w:r>
-      <w:r>
-        <w:t xml:space="preserve"> is zero, not a lowercase letter “o.” The term for residual magnetization is “remanence”; the adjective is “</w:t>
-      </w:r>
-      <w:proofErr w:type="spellStart"/>
-      <w:r>
-        <w:t>remanent</w:t>
-      </w:r>
-      <w:proofErr w:type="spellEnd"/>
-      <w:r>
-        <w:t>”; do not write “</w:t>
-      </w:r>
-      <w:proofErr w:type="spellStart"/>
-      <w:r>
-        <w:t>remnance</w:t>
-      </w:r>
-      <w:proofErr w:type="spellEnd"/>
-      <w:r>
-        <w:t>” or “remnant.” Use the word “micrometer” i</w:t>
-      </w:r>
-      <w:bookmarkStart w:id="6" w:name="_GoBack"/>
-      <w:bookmarkEnd w:id="6"/>
-      <w:r>
-        <w:t xml:space="preserve">nstead of “micron.” A graph within a graph is an “inset,” not an “insert.” The word “alternatively” is preferred to the word “alternately” (unless you really mean something that alternates). Use the word “whereas” instead of “while” (unless you are referring to simultaneous events). Do not use the word “essentially” to mean “approximately” or “effectively.” Do not use the word “issue” as a euphemism for “problem.” When compositions are not specified, separate chemical symbols by </w:t>
-      </w:r>
-      <w:proofErr w:type="spellStart"/>
-      <w:r>
-        <w:t>en</w:t>
-      </w:r>
-      <w:proofErr w:type="spellEnd"/>
-      <w:r>
-        <w:t>-dashes; for example, “</w:t>
-      </w:r>
-      <w:proofErr w:type="spellStart"/>
-      <w:r>
-        <w:t>NiMn</w:t>
-      </w:r>
-      <w:proofErr w:type="spellEnd"/>
-      <w:r>
-        <w:t>” indicates the intermetallic compound Ni</w:t>
-      </w:r>
-      <w:r>
-        <w:rPr>
-          <w:vertAlign w:val="subscript"/>
-        </w:rPr>
-        <w:t>0.5</w:t>
-      </w:r>
-      <w:r>
-        <w:t>Mn</w:t>
-      </w:r>
-      <w:r>
-        <w:rPr>
-          <w:vertAlign w:val="subscript"/>
-        </w:rPr>
-        <w:t>0.5</w:t>
-      </w:r>
-      <w:r>
-        <w:t xml:space="preserve"> whereas “Ni–</w:t>
-      </w:r>
-      <w:proofErr w:type="spellStart"/>
-      <w:r>
-        <w:t>Mn</w:t>
-      </w:r>
-      <w:proofErr w:type="spellEnd"/>
-      <w:r>
-        <w:t>” indicates an alloy of some composition Ni</w:t>
-      </w:r>
-      <w:r>
-        <w:rPr>
-          <w:vertAlign w:val="subscript"/>
-        </w:rPr>
-        <w:t>x</w:t>
-      </w:r>
-      <w:r>
-        <w:t>Mn</w:t>
-      </w:r>
-      <w:r>
-        <w:rPr>
-          <w:vertAlign w:val="subscript"/>
-        </w:rPr>
-        <w:t>1-x</w:t>
-      </w:r>
-      <w:r>
-        <w:t>.</w:t>
-      </w:r>
-    </w:p>
-    <w:p>
-      <w:pPr>
-        <w:pStyle w:val="Text"/>
-      </w:pPr>
-      <w:r>
-        <w:t xml:space="preserve">Be aware of the different meanings of the homophones “affect” (usually a verb) and “effect” (usually a noun), “complement” and “compliment,” “discreet” and “discrete,” “principal” (e.g., “principal investigator”) and “principle” (e.g., “principle of measurement”). Do not confuse “imply” and “infer.” </w:t>
-      </w:r>
-    </w:p>
-    <w:p>
-      <w:pPr>
-        <w:pStyle w:val="Text"/>
-      </w:pPr>
-      <w:r>
-        <w:lastRenderedPageBreak/>
-        <w:t>Prefixes such as “non,” “sub,” “micro,” “multi,” and “ultra” are not independent words; they should be joined to the words they modify, usually without a hyphen. There is no period after the “et” in the Latin abbreviation “</w:t>
-      </w:r>
-      <w:r>
-        <w:rPr>
-          <w:i/>
-          <w:iCs/>
-        </w:rPr>
-        <w:t>et al.</w:t>
-      </w:r>
-      <w:r>
-        <w:t>” (it is also italicized). The abbreviation “i.e.,” means “that is,” and the abbreviation “e.g.,” means “for example” (these abbreviations are not italicized).</w:t>
-      </w:r>
-    </w:p>
-    <w:p>
-      <w:pPr>
-        <w:pStyle w:val="Text"/>
-        <w:rPr>
+        <w:rPr>
+          <w:ins w:id="32" w:author="Adson Estevesa" w:date="2016-12-05T00:50:00Z"/>
           <w:rStyle w:val="Hyperlink"/>
           <w:sz w:val="18"/>
-        </w:rPr>
-      </w:pPr>
-      <w:r>
-        <w:t xml:space="preserve">A general IEEE </w:t>
-      </w:r>
-      <w:proofErr w:type="spellStart"/>
-      <w:r>
-        <w:t>style</w:t>
-      </w:r>
-      <w:r>
-        <w:t>guide</w:t>
-      </w:r>
-      <w:proofErr w:type="spellEnd"/>
-      <w:r>
-        <w:t xml:space="preserve"> is available at </w:t>
-      </w:r>
-      <w:hyperlink r:id="rId21" w:history="1">
+          <w:lang w:val="pt-BR"/>
+        </w:rPr>
+      </w:pPr>
+      <w:ins w:id="33" w:author="Adson Estevesa" w:date="2016-12-05T00:40:00Z">
         <w:r>
           <w:rPr>
             <w:rStyle w:val="Hyperlink"/>
             <w:sz w:val="18"/>
+            <w:lang w:val="pt-BR"/>
+            <w:rPrChange w:id="34" w:author="Adson Estevesa" w:date="2016-12-05T00:42:00Z">
+              <w:rPr>
+                <w:rStyle w:val="Hyperlink"/>
+                <w:sz w:val="18"/>
+              </w:rPr>
+            </w:rPrChange>
           </w:rPr>
-          <w:t>http://www.ieee.org/web/publications/authors/transjnl/index.html</w:t>
+          <w:t xml:space="preserve">Os dados </w:t>
         </w:r>
-      </w:hyperlink>
+      </w:ins>
+      <w:ins w:id="35" w:author="Adson Estevesa" w:date="2016-12-05T00:41:00Z">
+        <w:r>
+          <w:rPr>
+            <w:rStyle w:val="Hyperlink"/>
+            <w:sz w:val="18"/>
+            <w:lang w:val="pt-BR"/>
+            <w:rPrChange w:id="36" w:author="Adson Estevesa" w:date="2016-12-05T00:42:00Z">
+              <w:rPr>
+                <w:rStyle w:val="Hyperlink"/>
+                <w:sz w:val="18"/>
+              </w:rPr>
+            </w:rPrChange>
+          </w:rPr>
+          <w:t xml:space="preserve">de custo </w:t>
+        </w:r>
+      </w:ins>
+      <w:ins w:id="37" w:author="Adson Estevesa" w:date="2016-12-05T00:40:00Z">
+        <w:r>
+          <w:rPr>
+            <w:rStyle w:val="Hyperlink"/>
+            <w:sz w:val="18"/>
+            <w:lang w:val="pt-BR"/>
+            <w:rPrChange w:id="38" w:author="Adson Estevesa" w:date="2016-12-05T00:42:00Z">
+              <w:rPr>
+                <w:rStyle w:val="Hyperlink"/>
+                <w:sz w:val="18"/>
+              </w:rPr>
+            </w:rPrChange>
+          </w:rPr>
+          <w:t>coletados</w:t>
+        </w:r>
+      </w:ins>
+      <w:ins w:id="39" w:author="Adson Estevesa" w:date="2016-12-05T00:42:00Z">
+        <w:r>
+          <w:rPr>
+            <w:rStyle w:val="Hyperlink"/>
+            <w:sz w:val="18"/>
+            <w:lang w:val="pt-BR"/>
+            <w:rPrChange w:id="40" w:author="Adson Estevesa" w:date="2016-12-05T00:42:00Z">
+              <w:rPr>
+                <w:rStyle w:val="Hyperlink"/>
+                <w:sz w:val="18"/>
+              </w:rPr>
+            </w:rPrChange>
+          </w:rPr>
+          <w:t xml:space="preserve"> foram baseados somente</w:t>
+        </w:r>
+      </w:ins>
+      <w:ins w:id="41" w:author="Adson Estevesa" w:date="2016-12-05T00:44:00Z">
+        <w:r>
+          <w:rPr>
+            <w:rStyle w:val="Hyperlink"/>
+            <w:sz w:val="18"/>
+            <w:lang w:val="pt-BR"/>
+          </w:rPr>
+          <w:t xml:space="preserve"> utilizando os custos de gasolina de Itaja</w:t>
+        </w:r>
+      </w:ins>
+      <w:ins w:id="42" w:author="Adson Estevesa" w:date="2016-12-05T00:45:00Z">
+        <w:r>
+          <w:rPr>
+            <w:rStyle w:val="Hyperlink"/>
+            <w:sz w:val="18"/>
+            <w:lang w:val="pt-BR"/>
+          </w:rPr>
+          <w:t xml:space="preserve">í e o gasto do Chevrolet </w:t>
+        </w:r>
+        <w:proofErr w:type="spellStart"/>
+        <w:r>
+          <w:rPr>
+            <w:rStyle w:val="Hyperlink"/>
+            <w:sz w:val="18"/>
+            <w:lang w:val="pt-BR"/>
+          </w:rPr>
+          <w:t>Onix</w:t>
+        </w:r>
+      </w:ins>
+      <w:proofErr w:type="spellEnd"/>
+      <w:ins w:id="43" w:author="Adson Estevesa" w:date="2016-12-05T00:46:00Z">
+        <w:r>
+          <w:rPr>
+            <w:rStyle w:val="Hyperlink"/>
+            <w:sz w:val="18"/>
+            <w:lang w:val="pt-BR"/>
+          </w:rPr>
+          <w:t>, que seria o carro mais vendido de 2016 no Brasil. Enquanto esses dados podem ser precisos para as rotas de Itajaí e Navegantes, para outras cidades/estados/pa</w:t>
+        </w:r>
+      </w:ins>
+      <w:ins w:id="44" w:author="Adson Estevesa" w:date="2016-12-05T00:47:00Z">
+        <w:r>
+          <w:rPr>
+            <w:rStyle w:val="Hyperlink"/>
+            <w:sz w:val="18"/>
+            <w:lang w:val="pt-BR"/>
+          </w:rPr>
+          <w:t>íses, j</w:t>
+        </w:r>
+      </w:ins>
+      <w:ins w:id="45" w:author="Adson Estevesa" w:date="2016-12-05T00:48:00Z">
+        <w:r>
+          <w:rPr>
+            <w:rStyle w:val="Hyperlink"/>
+            <w:sz w:val="18"/>
+            <w:lang w:val="pt-BR"/>
+          </w:rPr>
+          <w:t>á não s</w:t>
+        </w:r>
+        <w:r>
+          <w:rPr>
+            <w:rStyle w:val="Hyperlink"/>
+            <w:sz w:val="18"/>
+            <w:lang w:val="pt-BR"/>
+          </w:rPr>
+          <w:t>ão.</w:t>
+        </w:r>
+      </w:ins>
     </w:p>
     <w:p>
       <w:pPr>
         <w:pStyle w:val="Text"/>
-      </w:pPr>
+        <w:rPr>
+          <w:rStyle w:val="Hyperlink"/>
+          <w:sz w:val="18"/>
+          <w:lang w:val="pt-BR"/>
+          <w:rPrChange w:id="46" w:author="Adson Estevesa" w:date="2016-12-05T00:42:00Z">
+            <w:rPr>
+              <w:rStyle w:val="Hyperlink"/>
+              <w:sz w:val="18"/>
+            </w:rPr>
+          </w:rPrChange>
+        </w:rPr>
+      </w:pPr>
+      <w:ins w:id="47" w:author="Adson Estevesa" w:date="2016-12-05T00:50:00Z">
+        <w:r>
+          <w:rPr>
+            <w:rStyle w:val="Hyperlink"/>
+            <w:sz w:val="18"/>
+            <w:lang w:val="pt-BR"/>
+          </w:rPr>
+          <w:t>A cultura e o desenvolvimento</w:t>
+        </w:r>
+      </w:ins>
+      <w:ins w:id="48" w:author="Adson Estevesa" w:date="2016-12-05T00:52:00Z">
+        <w:r>
+          <w:rPr>
+            <w:rStyle w:val="Hyperlink"/>
+            <w:sz w:val="18"/>
+            <w:lang w:val="pt-BR"/>
+          </w:rPr>
+          <w:t xml:space="preserve"> econômico</w:t>
+        </w:r>
+      </w:ins>
+      <w:ins w:id="49" w:author="Adson Estevesa" w:date="2016-12-05T00:50:00Z">
+        <w:r>
+          <w:rPr>
+            <w:rStyle w:val="Hyperlink"/>
+            <w:sz w:val="18"/>
+            <w:lang w:val="pt-BR"/>
+          </w:rPr>
+          <w:t xml:space="preserve"> das cidades</w:t>
+        </w:r>
+      </w:ins>
+      <w:ins w:id="50" w:author="Adson Estevesa" w:date="2016-12-05T00:53:00Z">
+        <w:r>
+          <w:rPr>
+            <w:rStyle w:val="Hyperlink"/>
+            <w:sz w:val="18"/>
+            <w:lang w:val="pt-BR"/>
+          </w:rPr>
+          <w:t xml:space="preserve"> são</w:t>
+        </w:r>
+      </w:ins>
+      <w:ins w:id="51" w:author="Adson Estevesa" w:date="2016-12-05T00:51:00Z">
+        <w:r>
+          <w:rPr>
+            <w:rStyle w:val="Hyperlink"/>
+            <w:sz w:val="18"/>
+            <w:lang w:val="pt-BR"/>
+          </w:rPr>
+          <w:t xml:space="preserve"> pontos chave que podem fazer a diferença</w:t>
+        </w:r>
+      </w:ins>
+      <w:ins w:id="52" w:author="Adson Estevesa" w:date="2016-12-05T00:52:00Z">
+        <w:r>
+          <w:rPr>
+            <w:rStyle w:val="Hyperlink"/>
+            <w:sz w:val="18"/>
+            <w:lang w:val="pt-BR"/>
+          </w:rPr>
+          <w:t xml:space="preserve"> quando comparadas com outras. O</w:t>
+        </w:r>
+      </w:ins>
+      <w:ins w:id="53" w:author="Adson Estevesa" w:date="2016-12-05T00:53:00Z">
+        <w:r>
+          <w:rPr>
+            <w:rStyle w:val="Hyperlink"/>
+            <w:sz w:val="18"/>
+            <w:lang w:val="pt-BR"/>
+          </w:rPr>
+          <w:t xml:space="preserve"> trânsito pode ser altamente influenciado se a cultura local te sugere a usar um transporte p</w:t>
+        </w:r>
+      </w:ins>
+      <w:ins w:id="54" w:author="Adson Estevesa" w:date="2016-12-05T00:54:00Z">
+        <w:r>
+          <w:rPr>
+            <w:rStyle w:val="Hyperlink"/>
+            <w:sz w:val="18"/>
+            <w:lang w:val="pt-BR"/>
+          </w:rPr>
+          <w:t>úblico no lugar do próprio automóvel</w:t>
+        </w:r>
+      </w:ins>
+      <w:proofErr w:type="gramStart"/>
+      <w:ins w:id="55" w:author="Adson Estevesa" w:date="2016-12-05T00:59:00Z">
+        <w:r>
+          <w:rPr>
+            <w:rStyle w:val="Hyperlink"/>
+            <w:sz w:val="18"/>
+            <w:lang w:val="pt-BR"/>
+          </w:rPr>
+          <w:t xml:space="preserve"> por exemplo</w:t>
+        </w:r>
+      </w:ins>
+      <w:proofErr w:type="gramEnd"/>
+      <w:ins w:id="56" w:author="Adson Estevesa" w:date="2016-12-05T00:54:00Z">
+        <w:r>
+          <w:rPr>
+            <w:rStyle w:val="Hyperlink"/>
+            <w:sz w:val="18"/>
+            <w:lang w:val="pt-BR"/>
+          </w:rPr>
+          <w:t xml:space="preserve">, ou </w:t>
+        </w:r>
+      </w:ins>
+      <w:ins w:id="57" w:author="Adson Estevesa" w:date="2016-12-05T00:56:00Z">
+        <w:r>
+          <w:rPr>
+            <w:rStyle w:val="Hyperlink"/>
+            <w:sz w:val="18"/>
+            <w:lang w:val="pt-BR"/>
+          </w:rPr>
+          <w:t xml:space="preserve">o </w:t>
+        </w:r>
+      </w:ins>
+      <w:ins w:id="58" w:author="Adson Estevesa" w:date="2016-12-05T00:58:00Z">
+        <w:r>
+          <w:rPr>
+            <w:rStyle w:val="Hyperlink"/>
+            <w:sz w:val="18"/>
+            <w:lang w:val="pt-BR"/>
+          </w:rPr>
+          <w:t>custo</w:t>
+        </w:r>
+      </w:ins>
+      <w:ins w:id="59" w:author="Adson Estevesa" w:date="2016-12-05T00:56:00Z">
+        <w:r>
+          <w:rPr>
+            <w:rStyle w:val="Hyperlink"/>
+            <w:sz w:val="18"/>
+            <w:lang w:val="pt-BR"/>
+          </w:rPr>
+          <w:t xml:space="preserve"> considerado caro localmente, pode ser considerado u</w:t>
+        </w:r>
+      </w:ins>
+      <w:ins w:id="60" w:author="Adson Estevesa" w:date="2016-12-05T00:57:00Z">
+        <w:r>
+          <w:rPr>
+            <w:rStyle w:val="Hyperlink"/>
+            <w:sz w:val="18"/>
+            <w:lang w:val="pt-BR"/>
+          </w:rPr>
+          <w:t>m</w:t>
+        </w:r>
+      </w:ins>
+      <w:ins w:id="61" w:author="Adson Estevesa" w:date="2016-12-05T00:56:00Z">
+        <w:r>
+          <w:rPr>
+            <w:rStyle w:val="Hyperlink"/>
+            <w:sz w:val="18"/>
+            <w:lang w:val="pt-BR"/>
+          </w:rPr>
+          <w:t xml:space="preserve"> </w:t>
+        </w:r>
+      </w:ins>
+      <w:ins w:id="62" w:author="Adson Estevesa" w:date="2016-12-05T00:58:00Z">
+        <w:r>
+          <w:rPr>
+            <w:rStyle w:val="Hyperlink"/>
+            <w:sz w:val="18"/>
+            <w:lang w:val="pt-BR"/>
+          </w:rPr>
+          <w:t>custo</w:t>
+        </w:r>
+      </w:ins>
+      <w:ins w:id="63" w:author="Adson Estevesa" w:date="2016-12-05T00:56:00Z">
+        <w:r>
+          <w:rPr>
+            <w:rStyle w:val="Hyperlink"/>
+            <w:sz w:val="18"/>
+            <w:lang w:val="pt-BR"/>
+          </w:rPr>
+          <w:t xml:space="preserve"> ba</w:t>
+        </w:r>
+      </w:ins>
+      <w:ins w:id="64" w:author="Adson Estevesa" w:date="2016-12-05T00:57:00Z">
+        <w:r>
+          <w:rPr>
+            <w:rStyle w:val="Hyperlink"/>
+            <w:sz w:val="18"/>
+            <w:lang w:val="pt-BR"/>
+          </w:rPr>
+          <w:t>rato em cidades com habitantes de classe mais alta.</w:t>
+        </w:r>
+      </w:ins>
     </w:p>
     <w:p>
       <w:pPr>
+        <w:pStyle w:val="Text"/>
+        <w:rPr>
+          <w:lang w:val="pt-BR"/>
+          <w:rPrChange w:id="65" w:author="Adson Estevesa" w:date="2016-12-05T00:42:00Z">
+            <w:rPr/>
+          </w:rPrChange>
+        </w:rPr>
+      </w:pPr>
+    </w:p>
+    <w:p>
+      <w:pPr>
         <w:pStyle w:val="Ttulo1"/>
-      </w:pPr>
-      <w:proofErr w:type="spellStart"/>
-      <w:r>
+        <w:rPr>
+          <w:lang w:val="pt-BR"/>
+          <w:rPrChange w:id="66" w:author="Adson Estevesa" w:date="2016-12-05T00:46:00Z">
+            <w:rPr/>
+          </w:rPrChange>
+        </w:rPr>
+      </w:pPr>
+      <w:r>
+        <w:rPr>
+          <w:lang w:val="pt-BR"/>
+          <w:rPrChange w:id="67" w:author="Adson Estevesa" w:date="2016-12-05T00:46:00Z">
+            <w:rPr/>
+          </w:rPrChange>
+        </w:rPr>
+        <w:lastRenderedPageBreak/>
         <w:t>Conclus</w:t>
       </w:r>
       <w:r>
+        <w:rPr>
+          <w:lang w:val="pt-BR"/>
+          <w:rPrChange w:id="68" w:author="Adson Estevesa" w:date="2016-12-05T00:46:00Z">
+            <w:rPr/>
+          </w:rPrChange>
+        </w:rPr>
         <w:t>ão</w:t>
       </w:r>
-      <w:proofErr w:type="spellEnd"/>
     </w:p>
     <w:p>
       <w:pPr>
@@ -7874,8 +8318,236 @@
       <w:r>
         <w:rPr>
           <w:i w:val="0"/>
-        </w:rPr>
-        <w:t>A conclusion section is not required. Although a conclusion may review the main points of the paper, do not replicate the abstract as the conclusion. A conclusion might elaborate on the importance of the work or suggest applications and extensions.</w:t>
+          <w:lang w:val="pt-BR"/>
+          <w:rPrChange w:id="69" w:author="Adson Estevesa" w:date="2016-12-05T00:46:00Z">
+            <w:rPr>
+              <w:i w:val="0"/>
+            </w:rPr>
+          </w:rPrChange>
+        </w:rPr>
+        <w:t xml:space="preserve">A </w:t>
+      </w:r>
+      <w:proofErr w:type="spellStart"/>
+      <w:r>
+        <w:rPr>
+          <w:i w:val="0"/>
+          <w:lang w:val="pt-BR"/>
+          <w:rPrChange w:id="70" w:author="Adson Estevesa" w:date="2016-12-05T00:46:00Z">
+            <w:rPr>
+              <w:i w:val="0"/>
+            </w:rPr>
+          </w:rPrChange>
+        </w:rPr>
+        <w:t>conclusion</w:t>
+      </w:r>
+      <w:proofErr w:type="spellEnd"/>
+      <w:r>
+        <w:rPr>
+          <w:i w:val="0"/>
+          <w:lang w:val="pt-BR"/>
+          <w:rPrChange w:id="71" w:author="Adson Estevesa" w:date="2016-12-05T00:46:00Z">
+            <w:rPr>
+              <w:i w:val="0"/>
+            </w:rPr>
+          </w:rPrChange>
+        </w:rPr>
+        <w:t xml:space="preserve"> </w:t>
+      </w:r>
+      <w:proofErr w:type="spellStart"/>
+      <w:r>
+        <w:rPr>
+          <w:i w:val="0"/>
+          <w:lang w:val="pt-BR"/>
+          <w:rPrChange w:id="72" w:author="Adson Estevesa" w:date="2016-12-05T00:46:00Z">
+            <w:rPr>
+              <w:i w:val="0"/>
+            </w:rPr>
+          </w:rPrChange>
+        </w:rPr>
+        <w:t>section</w:t>
+      </w:r>
+      <w:proofErr w:type="spellEnd"/>
+      <w:r>
+        <w:rPr>
+          <w:i w:val="0"/>
+          <w:lang w:val="pt-BR"/>
+          <w:rPrChange w:id="73" w:author="Adson Estevesa" w:date="2016-12-05T00:46:00Z">
+            <w:rPr>
+              <w:i w:val="0"/>
+            </w:rPr>
+          </w:rPrChange>
+        </w:rPr>
+        <w:t xml:space="preserve"> </w:t>
+      </w:r>
+      <w:proofErr w:type="spellStart"/>
+      <w:r>
+        <w:rPr>
+          <w:i w:val="0"/>
+          <w:lang w:val="pt-BR"/>
+          <w:rPrChange w:id="74" w:author="Adson Estevesa" w:date="2016-12-05T00:46:00Z">
+            <w:rPr>
+              <w:i w:val="0"/>
+            </w:rPr>
+          </w:rPrChange>
+        </w:rPr>
+        <w:t>is</w:t>
+      </w:r>
+      <w:proofErr w:type="spellEnd"/>
+      <w:r>
+        <w:rPr>
+          <w:i w:val="0"/>
+          <w:lang w:val="pt-BR"/>
+          <w:rPrChange w:id="75" w:author="Adson Estevesa" w:date="2016-12-05T00:46:00Z">
+            <w:rPr>
+              <w:i w:val="0"/>
+            </w:rPr>
+          </w:rPrChange>
+        </w:rPr>
+        <w:t xml:space="preserve"> </w:t>
+      </w:r>
+      <w:proofErr w:type="spellStart"/>
+      <w:r>
+        <w:rPr>
+          <w:i w:val="0"/>
+          <w:lang w:val="pt-BR"/>
+          <w:rPrChange w:id="76" w:author="Adson Estevesa" w:date="2016-12-05T00:46:00Z">
+            <w:rPr>
+              <w:i w:val="0"/>
+            </w:rPr>
+          </w:rPrChange>
+        </w:rPr>
+        <w:t>not</w:t>
+      </w:r>
+      <w:proofErr w:type="spellEnd"/>
+      <w:r>
+        <w:rPr>
+          <w:i w:val="0"/>
+          <w:lang w:val="pt-BR"/>
+          <w:rPrChange w:id="77" w:author="Adson Estevesa" w:date="2016-12-05T00:46:00Z">
+            <w:rPr>
+              <w:i w:val="0"/>
+            </w:rPr>
+          </w:rPrChange>
+        </w:rPr>
+        <w:t xml:space="preserve"> </w:t>
+      </w:r>
+      <w:proofErr w:type="spellStart"/>
+      <w:r>
+        <w:rPr>
+          <w:i w:val="0"/>
+          <w:lang w:val="pt-BR"/>
+          <w:rPrChange w:id="78" w:author="Adson Estevesa" w:date="2016-12-05T00:46:00Z">
+            <w:rPr>
+              <w:i w:val="0"/>
+            </w:rPr>
+          </w:rPrChange>
+        </w:rPr>
+        <w:t>required</w:t>
+      </w:r>
+      <w:proofErr w:type="spellEnd"/>
+      <w:r>
+        <w:rPr>
+          <w:i w:val="0"/>
+          <w:lang w:val="pt-BR"/>
+          <w:rPrChange w:id="79" w:author="Adson Estevesa" w:date="2016-12-05T00:46:00Z">
+            <w:rPr>
+              <w:i w:val="0"/>
+            </w:rPr>
+          </w:rPrChange>
+        </w:rPr>
+        <w:t xml:space="preserve">. </w:t>
+      </w:r>
+      <w:proofErr w:type="spellStart"/>
+      <w:r>
+        <w:rPr>
+          <w:i w:val="0"/>
+          <w:lang w:val="pt-BR"/>
+          <w:rPrChange w:id="80" w:author="Adson Estevesa" w:date="2016-12-05T00:46:00Z">
+            <w:rPr>
+              <w:i w:val="0"/>
+            </w:rPr>
+          </w:rPrChange>
+        </w:rPr>
+        <w:t>Although</w:t>
+      </w:r>
+      <w:proofErr w:type="spellEnd"/>
+      <w:r>
+        <w:rPr>
+          <w:i w:val="0"/>
+          <w:lang w:val="pt-BR"/>
+          <w:rPrChange w:id="81" w:author="Adson Estevesa" w:date="2016-12-05T00:46:00Z">
+            <w:rPr>
+              <w:i w:val="0"/>
+            </w:rPr>
+          </w:rPrChange>
+        </w:rPr>
+        <w:t xml:space="preserve"> a </w:t>
+      </w:r>
+      <w:proofErr w:type="spellStart"/>
+      <w:r>
+        <w:rPr>
+          <w:i w:val="0"/>
+          <w:lang w:val="pt-BR"/>
+          <w:rPrChange w:id="82" w:author="Adson Estevesa" w:date="2016-12-05T00:46:00Z">
+            <w:rPr>
+              <w:i w:val="0"/>
+            </w:rPr>
+          </w:rPrChange>
+        </w:rPr>
+        <w:t>conclusion</w:t>
+      </w:r>
+      <w:proofErr w:type="spellEnd"/>
+      <w:r>
+        <w:rPr>
+          <w:i w:val="0"/>
+          <w:lang w:val="pt-BR"/>
+          <w:rPrChange w:id="83" w:author="Adson Estevesa" w:date="2016-12-05T00:46:00Z">
+            <w:rPr>
+              <w:i w:val="0"/>
+            </w:rPr>
+          </w:rPrChange>
+        </w:rPr>
+        <w:t xml:space="preserve"> </w:t>
+      </w:r>
+      <w:proofErr w:type="spellStart"/>
+      <w:r>
+        <w:rPr>
+          <w:i w:val="0"/>
+          <w:lang w:val="pt-BR"/>
+          <w:rPrChange w:id="84" w:author="Adson Estevesa" w:date="2016-12-05T00:46:00Z">
+            <w:rPr>
+              <w:i w:val="0"/>
+            </w:rPr>
+          </w:rPrChange>
+        </w:rPr>
+        <w:t>may</w:t>
+      </w:r>
+      <w:proofErr w:type="spellEnd"/>
+      <w:r>
+        <w:rPr>
+          <w:i w:val="0"/>
+          <w:lang w:val="pt-BR"/>
+          <w:rPrChange w:id="85" w:author="Adson Estevesa" w:date="2016-12-05T00:46:00Z">
+            <w:rPr>
+              <w:i w:val="0"/>
+            </w:rPr>
+          </w:rPrChange>
+        </w:rPr>
+        <w:t xml:space="preserve"> r</w:t>
+      </w:r>
+      <w:proofErr w:type="spellStart"/>
+      <w:r>
+        <w:rPr>
+          <w:i w:val="0"/>
+        </w:rPr>
+        <w:t>eview</w:t>
+      </w:r>
+      <w:proofErr w:type="spellEnd"/>
+      <w:r>
+        <w:rPr>
+          <w:i w:val="0"/>
+        </w:rPr>
+        <w:t xml:space="preserve"> the main points of the paper, do not replicate the abstract as the conclusion. A conclusion might elaborate on the importance of the work or suggest applications and extensions.</w:t>
       </w:r>
     </w:p>
     <w:p>
@@ -8368,7 +9040,7 @@
           <w:lang w:val="pt-BR"/>
         </w:rPr>
         <w:sectPr>
-          <w:headerReference w:type="default" r:id="rId22"/>
+          <w:headerReference w:type="default" r:id="rId26"/>
           <w:type w:val="continuous"/>
           <w:pgSz w:w="12240" w:h="15840" w:code="1"/>
           <w:pgMar w:top="1008" w:right="936" w:bottom="1008" w:left="936" w:header="432" w:footer="432" w:gutter="0"/>
@@ -8515,7 +9187,7 @@
       <w:rPr>
         <w:noProof/>
       </w:rPr>
-      <w:t>5</w:t>
+      <w:t>1</w:t>
     </w:r>
     <w:r>
       <w:fldChar w:fldCharType="end"/>
@@ -12135,7 +12807,7 @@
 </file>
 
 <file path=customXml/itemProps1.xml><?xml version="1.0" encoding="utf-8"?>
-<ds:datastoreItem xmlns:ds="http://schemas.openxmlformats.org/officeDocument/2006/customXml" ds:itemID="{52F233E8-768D-4ECC-8E3A-2165F6622E85}">
+<ds:datastoreItem xmlns:ds="http://schemas.openxmlformats.org/officeDocument/2006/customXml" ds:itemID="{670FFE23-EF27-4F63-BE5D-3EE5C694EF10}">
   <ds:schemaRefs>
     <ds:schemaRef ds:uri="http://schemas.openxmlformats.org/officeDocument/2006/bibliography"/>
   </ds:schemaRefs>

</xml_diff>